<commit_message>
16.5 - do 4. poglavlja
</commit_message>
<xml_diff>
--- a/zavrsni_rad_1.0.docx
+++ b/zavrsni_rad_1.0.docx
@@ -1234,6 +1234,8 @@
           <w:r>
             <w:t>SADRŽAJ</w:t>
           </w:r>
+          <w:bookmarkStart w:id="0" w:name="_GoBack"/>
+          <w:bookmarkEnd w:id="0"/>
           <w:r>
             <w:br/>
           </w:r>
@@ -1262,7 +1264,7 @@
           <w:r>
             <w:fldChar w:fldCharType="separate"/>
           </w:r>
-          <w:hyperlink w:anchor="_Toc513743306" w:history="1">
+          <w:hyperlink w:anchor="_Toc514255644" w:history="1">
             <w:r>
               <w:rPr>
                 <w:rStyle w:val="Hyperlink"/>
@@ -1306,7 +1308,7 @@
                 <w:noProof/>
                 <w:webHidden/>
               </w:rPr>
-              <w:instrText xml:space="preserve"> PAGEREF _Toc513743306 \h </w:instrText>
+              <w:instrText xml:space="preserve"> PAGEREF _Toc514255644 \h </w:instrText>
             </w:r>
             <w:r>
               <w:rPr>
@@ -1352,7 +1354,7 @@
               <w:lang w:eastAsia="hr-HR"/>
             </w:rPr>
           </w:pPr>
-          <w:hyperlink w:anchor="_Toc513743307" w:history="1">
+          <w:hyperlink w:anchor="_Toc514255645" w:history="1">
             <w:r>
               <w:rPr>
                 <w:rStyle w:val="Hyperlink"/>
@@ -1396,7 +1398,7 @@
                 <w:noProof/>
                 <w:webHidden/>
               </w:rPr>
-              <w:instrText xml:space="preserve"> PAGEREF _Toc513743307 \h </w:instrText>
+              <w:instrText xml:space="preserve"> PAGEREF _Toc514255645 \h </w:instrText>
             </w:r>
             <w:r>
               <w:rPr>
@@ -1442,7 +1444,7 @@
               <w:lang w:eastAsia="hr-HR"/>
             </w:rPr>
           </w:pPr>
-          <w:hyperlink w:anchor="_Toc513743308" w:history="1">
+          <w:hyperlink w:anchor="_Toc514255646" w:history="1">
             <w:r>
               <w:rPr>
                 <w:rStyle w:val="Hyperlink"/>
@@ -1486,7 +1488,7 @@
                 <w:noProof/>
                 <w:webHidden/>
               </w:rPr>
-              <w:instrText xml:space="preserve"> PAGEREF _Toc513743308 \h </w:instrText>
+              <w:instrText xml:space="preserve"> PAGEREF _Toc514255646 \h </w:instrText>
             </w:r>
             <w:r>
               <w:rPr>
@@ -1532,7 +1534,7 @@
               <w:lang w:eastAsia="hr-HR"/>
             </w:rPr>
           </w:pPr>
-          <w:hyperlink w:anchor="_Toc513743309" w:history="1">
+          <w:hyperlink w:anchor="_Toc514255647" w:history="1">
             <w:r>
               <w:rPr>
                 <w:rStyle w:val="Hyperlink"/>
@@ -1576,7 +1578,7 @@
                 <w:noProof/>
                 <w:webHidden/>
               </w:rPr>
-              <w:instrText xml:space="preserve"> PAGEREF _Toc513743309 \h </w:instrText>
+              <w:instrText xml:space="preserve"> PAGEREF _Toc514255647 \h </w:instrText>
             </w:r>
             <w:r>
               <w:rPr>
@@ -1622,7 +1624,7 @@
               <w:lang w:eastAsia="hr-HR"/>
             </w:rPr>
           </w:pPr>
-          <w:hyperlink w:anchor="_Toc513743310" w:history="1">
+          <w:hyperlink w:anchor="_Toc514255648" w:history="1">
             <w:r>
               <w:rPr>
                 <w:rStyle w:val="Hyperlink"/>
@@ -1666,7 +1668,7 @@
                 <w:noProof/>
                 <w:webHidden/>
               </w:rPr>
-              <w:instrText xml:space="preserve"> PAGEREF _Toc513743310 \h </w:instrText>
+              <w:instrText xml:space="preserve"> PAGEREF _Toc514255648 \h </w:instrText>
             </w:r>
             <w:r>
               <w:rPr>
@@ -1712,7 +1714,7 @@
               <w:lang w:eastAsia="hr-HR"/>
             </w:rPr>
           </w:pPr>
-          <w:hyperlink w:anchor="_Toc513743311" w:history="1">
+          <w:hyperlink w:anchor="_Toc514255649" w:history="1">
             <w:r>
               <w:rPr>
                 <w:rStyle w:val="Hyperlink"/>
@@ -1756,7 +1758,7 @@
                 <w:noProof/>
                 <w:webHidden/>
               </w:rPr>
-              <w:instrText xml:space="preserve"> PAGEREF _Toc513743311 \h </w:instrText>
+              <w:instrText xml:space="preserve"> PAGEREF _Toc514255649 \h </w:instrText>
             </w:r>
             <w:r>
               <w:rPr>
@@ -1802,7 +1804,7 @@
               <w:lang w:eastAsia="hr-HR"/>
             </w:rPr>
           </w:pPr>
-          <w:hyperlink w:anchor="_Toc513743312" w:history="1">
+          <w:hyperlink w:anchor="_Toc514255650" w:history="1">
             <w:r>
               <w:rPr>
                 <w:rStyle w:val="Hyperlink"/>
@@ -1846,7 +1848,7 @@
                 <w:noProof/>
                 <w:webHidden/>
               </w:rPr>
-              <w:instrText xml:space="preserve"> PAGEREF _Toc513743312 \h </w:instrText>
+              <w:instrText xml:space="preserve"> PAGEREF _Toc514255650 \h </w:instrText>
             </w:r>
             <w:r>
               <w:rPr>
@@ -1892,7 +1894,7 @@
               <w:lang w:eastAsia="hr-HR"/>
             </w:rPr>
           </w:pPr>
-          <w:hyperlink w:anchor="_Toc513743313" w:history="1">
+          <w:hyperlink w:anchor="_Toc514255651" w:history="1">
             <w:r>
               <w:rPr>
                 <w:rStyle w:val="Hyperlink"/>
@@ -1915,7 +1917,7 @@
                 <w:rStyle w:val="Hyperlink"/>
                 <w:noProof/>
               </w:rPr>
-              <w:t>Ključ bloka</w:t>
+              <w:t>Identifikator bloka</w:t>
             </w:r>
             <w:r>
               <w:rPr>
@@ -1936,7 +1938,7 @@
                 <w:noProof/>
                 <w:webHidden/>
               </w:rPr>
-              <w:instrText xml:space="preserve"> PAGEREF _Toc513743313 \h </w:instrText>
+              <w:instrText xml:space="preserve"> PAGEREF _Toc514255651 \h </w:instrText>
             </w:r>
             <w:r>
               <w:rPr>
@@ -1982,7 +1984,7 @@
               <w:lang w:eastAsia="hr-HR"/>
             </w:rPr>
           </w:pPr>
-          <w:hyperlink w:anchor="_Toc513743314" w:history="1">
+          <w:hyperlink w:anchor="_Toc514255652" w:history="1">
             <w:r>
               <w:rPr>
                 <w:rStyle w:val="Hyperlink"/>
@@ -2005,7 +2007,7 @@
                 <w:rStyle w:val="Hyperlink"/>
                 <w:noProof/>
               </w:rPr>
-              <w:t>Ključ prethodnog bloka</w:t>
+              <w:t>Identifikator prethodnog bloka</w:t>
             </w:r>
             <w:r>
               <w:rPr>
@@ -2026,7 +2028,7 @@
                 <w:noProof/>
                 <w:webHidden/>
               </w:rPr>
-              <w:instrText xml:space="preserve"> PAGEREF _Toc513743314 \h </w:instrText>
+              <w:instrText xml:space="preserve"> PAGEREF _Toc514255652 \h </w:instrText>
             </w:r>
             <w:r>
               <w:rPr>
@@ -2047,6 +2049,96 @@
                 <w:webHidden/>
               </w:rPr>
               <w:t>6</w:t>
+            </w:r>
+            <w:r>
+              <w:rPr>
+                <w:noProof/>
+                <w:webHidden/>
+              </w:rPr>
+              <w:fldChar w:fldCharType="end"/>
+            </w:r>
+          </w:hyperlink>
+        </w:p>
+        <w:p>
+          <w:pPr>
+            <w:pStyle w:val="TOC2"/>
+            <w:tabs>
+              <w:tab w:val="left" w:pos="880"/>
+              <w:tab w:val="right" w:leader="dot" w:pos="9062"/>
+            </w:tabs>
+            <w:rPr>
+              <w:rFonts w:asciiTheme="minorHAnsi" w:eastAsiaTheme="minorEastAsia" w:hAnsiTheme="minorHAnsi" w:cstheme="minorBidi"/>
+              <w:noProof/>
+              <w:sz w:val="22"/>
+              <w:szCs w:val="22"/>
+              <w:lang w:eastAsia="hr-HR"/>
+            </w:rPr>
+          </w:pPr>
+          <w:hyperlink w:anchor="_Toc514255653" w:history="1">
+            <w:r>
+              <w:rPr>
+                <w:rStyle w:val="Hyperlink"/>
+                <w:noProof/>
+              </w:rPr>
+              <w:t>3.2</w:t>
+            </w:r>
+            <w:r>
+              <w:rPr>
+                <w:rFonts w:asciiTheme="minorHAnsi" w:eastAsiaTheme="minorEastAsia" w:hAnsiTheme="minorHAnsi" w:cstheme="minorBidi"/>
+                <w:noProof/>
+                <w:sz w:val="22"/>
+                <w:szCs w:val="22"/>
+                <w:lang w:eastAsia="hr-HR"/>
+              </w:rPr>
+              <w:tab/>
+            </w:r>
+            <w:r>
+              <w:rPr>
+                <w:rStyle w:val="Hyperlink"/>
+                <w:noProof/>
+              </w:rPr>
+              <w:t>Karakteristike i mehanizmi lanca blokova</w:t>
+            </w:r>
+            <w:r>
+              <w:rPr>
+                <w:noProof/>
+                <w:webHidden/>
+              </w:rPr>
+              <w:tab/>
+            </w:r>
+            <w:r>
+              <w:rPr>
+                <w:noProof/>
+                <w:webHidden/>
+              </w:rPr>
+              <w:fldChar w:fldCharType="begin"/>
+            </w:r>
+            <w:r>
+              <w:rPr>
+                <w:noProof/>
+                <w:webHidden/>
+              </w:rPr>
+              <w:instrText xml:space="preserve"> PAGEREF _Toc514255653 \h </w:instrText>
+            </w:r>
+            <w:r>
+              <w:rPr>
+                <w:noProof/>
+                <w:webHidden/>
+              </w:rPr>
+            </w:r>
+            <w:r>
+              <w:rPr>
+                <w:noProof/>
+                <w:webHidden/>
+              </w:rPr>
+              <w:fldChar w:fldCharType="separate"/>
+            </w:r>
+            <w:r>
+              <w:rPr>
+                <w:noProof/>
+                <w:webHidden/>
+              </w:rPr>
+              <w:t>8</w:t>
             </w:r>
             <w:r>
               <w:rPr>
@@ -2072,13 +2164,13 @@
               <w:lang w:eastAsia="hr-HR"/>
             </w:rPr>
           </w:pPr>
-          <w:hyperlink w:anchor="_Toc513743315" w:history="1">
+          <w:hyperlink w:anchor="_Toc514255654" w:history="1">
             <w:r>
               <w:rPr>
                 <w:rStyle w:val="Hyperlink"/>
                 <w:noProof/>
               </w:rPr>
-              <w:t>3.1.4</w:t>
+              <w:t>3.2.1</w:t>
             </w:r>
             <w:r>
               <w:rPr>
@@ -2095,7 +2187,7 @@
                 <w:rStyle w:val="Hyperlink"/>
                 <w:noProof/>
               </w:rPr>
-              <w:t>Nastanak bloka i dodavanje na kraj lanca</w:t>
+              <w:t>Dokaz o radu (engl. Proof of work)</w:t>
             </w:r>
             <w:r>
               <w:rPr>
@@ -2116,7 +2208,7 @@
                 <w:noProof/>
                 <w:webHidden/>
               </w:rPr>
-              <w:instrText xml:space="preserve"> PAGEREF _Toc513743315 \h </w:instrText>
+              <w:instrText xml:space="preserve"> PAGEREF _Toc514255654 \h </w:instrText>
             </w:r>
             <w:r>
               <w:rPr>
@@ -2136,7 +2228,187 @@
                 <w:noProof/>
                 <w:webHidden/>
               </w:rPr>
-              <w:t>6</w:t>
+              <w:t>8</w:t>
+            </w:r>
+            <w:r>
+              <w:rPr>
+                <w:noProof/>
+                <w:webHidden/>
+              </w:rPr>
+              <w:fldChar w:fldCharType="end"/>
+            </w:r>
+          </w:hyperlink>
+        </w:p>
+        <w:p>
+          <w:pPr>
+            <w:pStyle w:val="TOC3"/>
+            <w:tabs>
+              <w:tab w:val="left" w:pos="1320"/>
+              <w:tab w:val="right" w:leader="dot" w:pos="9062"/>
+            </w:tabs>
+            <w:rPr>
+              <w:rFonts w:asciiTheme="minorHAnsi" w:eastAsiaTheme="minorEastAsia" w:hAnsiTheme="minorHAnsi" w:cstheme="minorBidi"/>
+              <w:noProof/>
+              <w:sz w:val="22"/>
+              <w:szCs w:val="22"/>
+              <w:lang w:eastAsia="hr-HR"/>
+            </w:rPr>
+          </w:pPr>
+          <w:hyperlink w:anchor="_Toc514255655" w:history="1">
+            <w:r>
+              <w:rPr>
+                <w:rStyle w:val="Hyperlink"/>
+                <w:noProof/>
+              </w:rPr>
+              <w:t>3.2.2</w:t>
+            </w:r>
+            <w:r>
+              <w:rPr>
+                <w:rFonts w:asciiTheme="minorHAnsi" w:eastAsiaTheme="minorEastAsia" w:hAnsiTheme="minorHAnsi" w:cstheme="minorBidi"/>
+                <w:noProof/>
+                <w:sz w:val="22"/>
+                <w:szCs w:val="22"/>
+                <w:lang w:eastAsia="hr-HR"/>
+              </w:rPr>
+              <w:tab/>
+            </w:r>
+            <w:r>
+              <w:rPr>
+                <w:rStyle w:val="Hyperlink"/>
+                <w:noProof/>
+              </w:rPr>
+              <w:t>Distribuiranost</w:t>
+            </w:r>
+            <w:r>
+              <w:rPr>
+                <w:noProof/>
+                <w:webHidden/>
+              </w:rPr>
+              <w:tab/>
+            </w:r>
+            <w:r>
+              <w:rPr>
+                <w:noProof/>
+                <w:webHidden/>
+              </w:rPr>
+              <w:fldChar w:fldCharType="begin"/>
+            </w:r>
+            <w:r>
+              <w:rPr>
+                <w:noProof/>
+                <w:webHidden/>
+              </w:rPr>
+              <w:instrText xml:space="preserve"> PAGEREF _Toc514255655 \h </w:instrText>
+            </w:r>
+            <w:r>
+              <w:rPr>
+                <w:noProof/>
+                <w:webHidden/>
+              </w:rPr>
+            </w:r>
+            <w:r>
+              <w:rPr>
+                <w:noProof/>
+                <w:webHidden/>
+              </w:rPr>
+              <w:fldChar w:fldCharType="separate"/>
+            </w:r>
+            <w:r>
+              <w:rPr>
+                <w:noProof/>
+                <w:webHidden/>
+              </w:rPr>
+              <w:t>9</w:t>
+            </w:r>
+            <w:r>
+              <w:rPr>
+                <w:noProof/>
+                <w:webHidden/>
+              </w:rPr>
+              <w:fldChar w:fldCharType="end"/>
+            </w:r>
+          </w:hyperlink>
+        </w:p>
+        <w:p>
+          <w:pPr>
+            <w:pStyle w:val="TOC3"/>
+            <w:tabs>
+              <w:tab w:val="left" w:pos="1320"/>
+              <w:tab w:val="right" w:leader="dot" w:pos="9062"/>
+            </w:tabs>
+            <w:rPr>
+              <w:rFonts w:asciiTheme="minorHAnsi" w:eastAsiaTheme="minorEastAsia" w:hAnsiTheme="minorHAnsi" w:cstheme="minorBidi"/>
+              <w:noProof/>
+              <w:sz w:val="22"/>
+              <w:szCs w:val="22"/>
+              <w:lang w:eastAsia="hr-HR"/>
+            </w:rPr>
+          </w:pPr>
+          <w:hyperlink w:anchor="_Toc514255656" w:history="1">
+            <w:r>
+              <w:rPr>
+                <w:rStyle w:val="Hyperlink"/>
+                <w:noProof/>
+              </w:rPr>
+              <w:t>3.2.3</w:t>
+            </w:r>
+            <w:r>
+              <w:rPr>
+                <w:rFonts w:asciiTheme="minorHAnsi" w:eastAsiaTheme="minorEastAsia" w:hAnsiTheme="minorHAnsi" w:cstheme="minorBidi"/>
+                <w:noProof/>
+                <w:sz w:val="22"/>
+                <w:szCs w:val="22"/>
+                <w:lang w:eastAsia="hr-HR"/>
+              </w:rPr>
+              <w:tab/>
+            </w:r>
+            <w:r>
+              <w:rPr>
+                <w:rStyle w:val="Hyperlink"/>
+                <w:noProof/>
+              </w:rPr>
+              <w:t>Decentraliziranost</w:t>
+            </w:r>
+            <w:r>
+              <w:rPr>
+                <w:noProof/>
+                <w:webHidden/>
+              </w:rPr>
+              <w:tab/>
+            </w:r>
+            <w:r>
+              <w:rPr>
+                <w:noProof/>
+                <w:webHidden/>
+              </w:rPr>
+              <w:fldChar w:fldCharType="begin"/>
+            </w:r>
+            <w:r>
+              <w:rPr>
+                <w:noProof/>
+                <w:webHidden/>
+              </w:rPr>
+              <w:instrText xml:space="preserve"> PAGEREF _Toc514255656 \h </w:instrText>
+            </w:r>
+            <w:r>
+              <w:rPr>
+                <w:noProof/>
+                <w:webHidden/>
+              </w:rPr>
+            </w:r>
+            <w:r>
+              <w:rPr>
+                <w:noProof/>
+                <w:webHidden/>
+              </w:rPr>
+              <w:fldChar w:fldCharType="separate"/>
+            </w:r>
+            <w:r>
+              <w:rPr>
+                <w:noProof/>
+                <w:webHidden/>
+              </w:rPr>
+              <w:t>10</w:t>
             </w:r>
             <w:r>
               <w:rPr>
@@ -2162,13 +2434,13 @@
               <w:lang w:eastAsia="hr-HR"/>
             </w:rPr>
           </w:pPr>
-          <w:hyperlink w:anchor="_Toc513743316" w:history="1">
+          <w:hyperlink w:anchor="_Toc514255657" w:history="1">
             <w:r>
               <w:rPr>
                 <w:rStyle w:val="Hyperlink"/>
                 <w:noProof/>
               </w:rPr>
-              <w:t>3.2</w:t>
+              <w:t>3.3</w:t>
             </w:r>
             <w:r>
               <w:rPr>
@@ -2185,7 +2457,7 @@
                 <w:rStyle w:val="Hyperlink"/>
                 <w:noProof/>
               </w:rPr>
-              <w:t>Karakteristike lanca blokova</w:t>
+              <w:t>Kako ustvari radi lanac blokova?</w:t>
             </w:r>
             <w:r>
               <w:rPr>
@@ -2206,7 +2478,7 @@
                 <w:noProof/>
                 <w:webHidden/>
               </w:rPr>
-              <w:instrText xml:space="preserve"> PAGEREF _Toc513743316 \h </w:instrText>
+              <w:instrText xml:space="preserve"> PAGEREF _Toc514255657 \h </w:instrText>
             </w:r>
             <w:r>
               <w:rPr>
@@ -2226,7 +2498,7 @@
                 <w:noProof/>
                 <w:webHidden/>
               </w:rPr>
-              <w:t>6</w:t>
+              <w:t>11</w:t>
             </w:r>
             <w:r>
               <w:rPr>
@@ -2239,9 +2511,9 @@
         </w:p>
         <w:p>
           <w:pPr>
-            <w:pStyle w:val="TOC3"/>
+            <w:pStyle w:val="TOC1"/>
             <w:tabs>
-              <w:tab w:val="left" w:pos="1320"/>
+              <w:tab w:val="left" w:pos="480"/>
               <w:tab w:val="right" w:leader="dot" w:pos="9062"/>
             </w:tabs>
             <w:rPr>
@@ -2252,13 +2524,13 @@
               <w:lang w:eastAsia="hr-HR"/>
             </w:rPr>
           </w:pPr>
-          <w:hyperlink w:anchor="_Toc513743317" w:history="1">
+          <w:hyperlink w:anchor="_Toc514255658" w:history="1">
             <w:r>
               <w:rPr>
                 <w:rStyle w:val="Hyperlink"/>
                 <w:noProof/>
               </w:rPr>
-              <w:t>3.2.1</w:t>
+              <w:t>4</w:t>
             </w:r>
             <w:r>
               <w:rPr>
@@ -2275,7 +2547,7 @@
                 <w:rStyle w:val="Hyperlink"/>
                 <w:noProof/>
               </w:rPr>
-              <w:t>Distribuiranost</w:t>
+              <w:t>DECENTRALIZIRANE APLIKACIJE</w:t>
             </w:r>
             <w:r>
               <w:rPr>
@@ -2296,7 +2568,7 @@
                 <w:noProof/>
                 <w:webHidden/>
               </w:rPr>
-              <w:instrText xml:space="preserve"> PAGEREF _Toc513743317 \h </w:instrText>
+              <w:instrText xml:space="preserve"> PAGEREF _Toc514255658 \h </w:instrText>
             </w:r>
             <w:r>
               <w:rPr>
@@ -2316,97 +2588,7 @@
                 <w:noProof/>
                 <w:webHidden/>
               </w:rPr>
-              <w:t>6</w:t>
-            </w:r>
-            <w:r>
-              <w:rPr>
-                <w:noProof/>
-                <w:webHidden/>
-              </w:rPr>
-              <w:fldChar w:fldCharType="end"/>
-            </w:r>
-          </w:hyperlink>
-        </w:p>
-        <w:p>
-          <w:pPr>
-            <w:pStyle w:val="TOC3"/>
-            <w:tabs>
-              <w:tab w:val="left" w:pos="1320"/>
-              <w:tab w:val="right" w:leader="dot" w:pos="9062"/>
-            </w:tabs>
-            <w:rPr>
-              <w:rFonts w:asciiTheme="minorHAnsi" w:eastAsiaTheme="minorEastAsia" w:hAnsiTheme="minorHAnsi" w:cstheme="minorBidi"/>
-              <w:noProof/>
-              <w:sz w:val="22"/>
-              <w:szCs w:val="22"/>
-              <w:lang w:eastAsia="hr-HR"/>
-            </w:rPr>
-          </w:pPr>
-          <w:hyperlink w:anchor="_Toc513743318" w:history="1">
-            <w:r>
-              <w:rPr>
-                <w:rStyle w:val="Hyperlink"/>
-                <w:noProof/>
-              </w:rPr>
-              <w:t>3.2.2</w:t>
-            </w:r>
-            <w:r>
-              <w:rPr>
-                <w:rFonts w:asciiTheme="minorHAnsi" w:eastAsiaTheme="minorEastAsia" w:hAnsiTheme="minorHAnsi" w:cstheme="minorBidi"/>
-                <w:noProof/>
-                <w:sz w:val="22"/>
-                <w:szCs w:val="22"/>
-                <w:lang w:eastAsia="hr-HR"/>
-              </w:rPr>
-              <w:tab/>
-            </w:r>
-            <w:r>
-              <w:rPr>
-                <w:rStyle w:val="Hyperlink"/>
-                <w:noProof/>
-              </w:rPr>
-              <w:t>Decentraliziranost</w:t>
-            </w:r>
-            <w:r>
-              <w:rPr>
-                <w:noProof/>
-                <w:webHidden/>
-              </w:rPr>
-              <w:tab/>
-            </w:r>
-            <w:r>
-              <w:rPr>
-                <w:noProof/>
-                <w:webHidden/>
-              </w:rPr>
-              <w:fldChar w:fldCharType="begin"/>
-            </w:r>
-            <w:r>
-              <w:rPr>
-                <w:noProof/>
-                <w:webHidden/>
-              </w:rPr>
-              <w:instrText xml:space="preserve"> PAGEREF _Toc513743318 \h </w:instrText>
-            </w:r>
-            <w:r>
-              <w:rPr>
-                <w:noProof/>
-                <w:webHidden/>
-              </w:rPr>
-            </w:r>
-            <w:r>
-              <w:rPr>
-                <w:noProof/>
-                <w:webHidden/>
-              </w:rPr>
-              <w:fldChar w:fldCharType="separate"/>
-            </w:r>
-            <w:r>
-              <w:rPr>
-                <w:noProof/>
-                <w:webHidden/>
-              </w:rPr>
-              <w:t>6</w:t>
+              <w:t>18</w:t>
             </w:r>
             <w:r>
               <w:rPr>
@@ -2443,12 +2625,12 @@
       <w:pPr>
         <w:pStyle w:val="Heading1"/>
       </w:pPr>
-      <w:bookmarkStart w:id="0" w:name="_Toc513743306"/>
+      <w:bookmarkStart w:id="1" w:name="_Toc514255644"/>
       <w:r>
         <w:lastRenderedPageBreak/>
         <w:t>UVOD</w:t>
       </w:r>
-      <w:bookmarkEnd w:id="0"/>
+      <w:bookmarkEnd w:id="1"/>
     </w:p>
     <w:p>
       <w:r>
@@ -2473,12 +2655,12 @@
       <w:pPr>
         <w:pStyle w:val="Heading1"/>
       </w:pPr>
-      <w:bookmarkStart w:id="1" w:name="_Toc513743307"/>
+      <w:bookmarkStart w:id="2" w:name="_Toc514255645"/>
       <w:r>
         <w:lastRenderedPageBreak/>
         <w:t>ŠTO SU DECENTRALIZIRANE APLIKACIJE?</w:t>
       </w:r>
-      <w:bookmarkEnd w:id="1"/>
+      <w:bookmarkEnd w:id="2"/>
     </w:p>
     <w:p>
       <w:r>
@@ -2585,11 +2767,11 @@
       <w:pPr>
         <w:pStyle w:val="Heading2"/>
       </w:pPr>
-      <w:bookmarkStart w:id="2" w:name="_Toc513743308"/>
+      <w:bookmarkStart w:id="3" w:name="_Toc514255646"/>
       <w:r>
         <w:t>Mane centraliziranih sustava/aplikacija</w:t>
       </w:r>
-      <w:bookmarkEnd w:id="2"/>
+      <w:bookmarkEnd w:id="3"/>
     </w:p>
     <w:p>
       <w:r>
@@ -2607,7 +2789,13 @@
     </w:p>
     <w:p>
       <w:r>
-        <w:t>Budući da o jednom čvoru ovisi rada cijelog sustava, preko toga čvora idu svi zahtjevi te se sav posao obavlja na tom čvoru. To znači da centralni čvor mora biti veoma moćno računalo koje će moći obaviti tako zahtjevan posao p</w:t>
+        <w:t>Bud</w:t>
+      </w:r>
+      <w:r>
+        <w:t>ući da o jednom čvoru ovisi rad</w:t>
+      </w:r>
+      <w:r>
+        <w:t xml:space="preserve"> cijelog sustava, preko toga čvora idu svi zahtjevi te se sav posao obavlja na tom čvoru. To znači da centralni čvor mora biti veoma moćno računalo koje će moći obaviti tako zahtjevan posao p</w:t>
       </w:r>
       <w:r>
         <w:t>ouzdano, bez zastoja i grešaka. Ovakva organizacija sustava je izvediva kod jednostavnih i srednje složenih sustava. Kod složenih sustava poput Facebook-a, Google-a, Amazona itd. ovakva arhitektura ne bi donijela željene rezultate, stoga se ti sustavi distribuiraju.</w:t>
@@ -2673,11 +2861,11 @@
       <w:pPr>
         <w:pStyle w:val="Heading2"/>
       </w:pPr>
-      <w:bookmarkStart w:id="3" w:name="_Toc513743309"/>
+      <w:bookmarkStart w:id="4" w:name="_Toc514255647"/>
       <w:r>
         <w:t>Prednosti decentraliziranih sustava/aplikacija</w:t>
       </w:r>
-      <w:bookmarkEnd w:id="3"/>
+      <w:bookmarkEnd w:id="4"/>
     </w:p>
     <w:p>
       <w:r>
@@ -2688,12 +2876,12 @@
       <w:pPr>
         <w:pStyle w:val="Heading1"/>
       </w:pPr>
-      <w:bookmarkStart w:id="4" w:name="_Toc513743310"/>
+      <w:bookmarkStart w:id="5" w:name="_Toc514255648"/>
       <w:r>
         <w:lastRenderedPageBreak/>
         <w:t>„BLOCKCHAIN“ – LANAC BLOKOVA</w:t>
       </w:r>
-      <w:bookmarkEnd w:id="4"/>
+      <w:bookmarkEnd w:id="5"/>
     </w:p>
     <w:p>
       <w:r>
@@ -2705,10 +2893,19 @@
       </w:r>
       <w:proofErr w:type="spellEnd"/>
       <w:r>
-        <w:t>“ nije ništa drugo nego lanac blokova koji sadrže informacije. Blokovi su povezani tako da svaki blok sadrži vlastiti ključ te kl</w:t>
-      </w:r>
-      <w:r>
-        <w:t>juč prethodnog bloka (</w:t>
+        <w:t xml:space="preserve">“ nije ništa drugo nego lanac blokova koji sadrže informacije. Blokovi su povezani tako da svaki blok sadrži vlastiti </w:t>
+      </w:r>
+      <w:r>
+        <w:t>identifikator</w:t>
+      </w:r>
+      <w:r>
+        <w:t xml:space="preserve"> te </w:t>
+      </w:r>
+      <w:r>
+        <w:t>identifikator</w:t>
+      </w:r>
+      <w:r>
+        <w:t xml:space="preserve"> prethodnog bloka (</w:t>
       </w:r>
       <w:r>
         <w:fldChar w:fldCharType="begin"/>
@@ -2747,6 +2944,7 @@
     <w:p>
       <w:pPr>
         <w:keepNext/>
+        <w:jc w:val="center"/>
       </w:pPr>
       <w:r>
         <w:rPr>
@@ -2800,7 +2998,7 @@
       <w:pPr>
         <w:pStyle w:val="Title"/>
       </w:pPr>
-      <w:bookmarkStart w:id="5" w:name="_Ref513743504"/>
+      <w:bookmarkStart w:id="6" w:name="_Ref513743504"/>
       <w:r>
         <w:t xml:space="preserve">Slika </w:t>
       </w:r>
@@ -2823,7 +3021,7 @@
           <w:t>1</w:t>
         </w:r>
       </w:fldSimple>
-      <w:bookmarkEnd w:id="5"/>
+      <w:bookmarkEnd w:id="6"/>
       <w:r>
         <w:t xml:space="preserve"> Primjer lanca blokova</w:t>
       </w:r>
@@ -2837,15 +3035,21 @@
       <w:pPr>
         <w:pStyle w:val="Heading2"/>
       </w:pPr>
-      <w:bookmarkStart w:id="6" w:name="_Toc513743311"/>
+      <w:bookmarkStart w:id="7" w:name="_Toc514255649"/>
       <w:r>
         <w:t>Blok</w:t>
       </w:r>
-      <w:bookmarkEnd w:id="6"/>
-    </w:p>
-    <w:p>
-      <w:r>
-        <w:t xml:space="preserve">Svaki blok unutar lanca se sastoji od podataka (engl. Data), vlastitog ključa (engl. </w:t>
+      <w:bookmarkEnd w:id="7"/>
+    </w:p>
+    <w:p>
+      <w:r>
+        <w:t xml:space="preserve">Svaki blok unutar lanca se sastoji od podataka (engl. Data), vlastitog </w:t>
+      </w:r>
+      <w:r>
+        <w:t>identifikatora</w:t>
+      </w:r>
+      <w:r>
+        <w:t xml:space="preserve"> (engl. </w:t>
       </w:r>
       <w:proofErr w:type="spellStart"/>
       <w:r>
@@ -2853,7 +3057,13 @@
       </w:r>
       <w:proofErr w:type="spellEnd"/>
       <w:r>
-        <w:t xml:space="preserve">) te ključa prethodnog bloka (engl. </w:t>
+        <w:t xml:space="preserve">) te </w:t>
+      </w:r>
+      <w:r>
+        <w:t>identifikatora</w:t>
+      </w:r>
+      <w:r>
+        <w:t xml:space="preserve"> prethodnog bloka (engl. </w:t>
       </w:r>
       <w:proofErr w:type="spellStart"/>
       <w:r>
@@ -2978,7 +3188,7 @@
       <w:pPr>
         <w:pStyle w:val="Title"/>
       </w:pPr>
-      <w:bookmarkStart w:id="7" w:name="_Ref513743583"/>
+      <w:bookmarkStart w:id="8" w:name="_Ref513743583"/>
       <w:r>
         <w:t xml:space="preserve">Slika </w:t>
       </w:r>
@@ -3001,7 +3211,7 @@
           <w:t>2</w:t>
         </w:r>
       </w:fldSimple>
-      <w:bookmarkEnd w:id="7"/>
+      <w:bookmarkEnd w:id="8"/>
       <w:r>
         <w:t xml:space="preserve"> od čega se sve sastoji bok</w:t>
       </w:r>
@@ -3010,11 +3220,11 @@
       <w:pPr>
         <w:pStyle w:val="Heading3"/>
       </w:pPr>
-      <w:bookmarkStart w:id="8" w:name="_Toc513743312"/>
+      <w:bookmarkStart w:id="9" w:name="_Toc514255650"/>
       <w:r>
         <w:t>Podaci</w:t>
       </w:r>
-      <w:bookmarkEnd w:id="8"/>
+      <w:bookmarkEnd w:id="9"/>
     </w:p>
     <w:p>
       <w:r>
@@ -3038,6 +3248,7 @@
         </w:numPr>
       </w:pPr>
       <w:r>
+        <w:lastRenderedPageBreak/>
         <w:t xml:space="preserve">Od koga? (engl. </w:t>
       </w:r>
       <w:proofErr w:type="spellStart"/>
@@ -3058,7 +3269,6 @@
         </w:numPr>
       </w:pPr>
       <w:r>
-        <w:lastRenderedPageBreak/>
         <w:t>Kome? (engl. To) – označava primatelja koji prima taj isti iznos.</w:t>
       </w:r>
     </w:p>
@@ -3118,15 +3328,25 @@
       <w:pPr>
         <w:pStyle w:val="Heading3"/>
       </w:pPr>
-      <w:bookmarkStart w:id="9" w:name="_Toc513743313"/>
-      <w:r>
-        <w:t>Ključ bloka</w:t>
-      </w:r>
-      <w:bookmarkEnd w:id="9"/>
-    </w:p>
-    <w:p>
-      <w:r>
-        <w:t xml:space="preserve">Ključ bloka (engl. </w:t>
+      <w:bookmarkStart w:id="10" w:name="_Ref513907705"/>
+      <w:bookmarkStart w:id="11" w:name="_Ref513907727"/>
+      <w:bookmarkStart w:id="12" w:name="_Toc514255651"/>
+      <w:r>
+        <w:t>Identifikator</w:t>
+      </w:r>
+      <w:r>
+        <w:t xml:space="preserve"> bloka</w:t>
+      </w:r>
+      <w:bookmarkEnd w:id="10"/>
+      <w:bookmarkEnd w:id="11"/>
+      <w:bookmarkEnd w:id="12"/>
+    </w:p>
+    <w:p>
+      <w:r>
+        <w:t>Identifikator</w:t>
+      </w:r>
+      <w:r>
+        <w:t xml:space="preserve"> bloka (engl. </w:t>
       </w:r>
       <w:proofErr w:type="spellStart"/>
       <w:r>
@@ -3134,10 +3354,28 @@
       </w:r>
       <w:proofErr w:type="spellEnd"/>
       <w:r>
-        <w:t>) se može zamisliti kao otisak prsta koji jedinstveno određuje svaki blok. Dakle, ne postoje dva bloka s istim ključem. Ključ se gene</w:t>
-      </w:r>
-      <w:r>
-        <w:t>rira na osnovu funkcije koja uzima određene parametre vezane za taj blok te vraća jedinstveni ključ koji se potom dodjeljuje tom bloku.</w:t>
+        <w:t xml:space="preserve">) se može zamisliti kao otisak prsta koji jedinstveno određuje svaki blok. Dakle, ne postoje dva bloka s istim </w:t>
+      </w:r>
+      <w:r>
+        <w:t>identifikatorom</w:t>
+      </w:r>
+      <w:r>
+        <w:t xml:space="preserve">. </w:t>
+      </w:r>
+      <w:r>
+        <w:t>Identifikator</w:t>
+      </w:r>
+      <w:r>
+        <w:t xml:space="preserve"> se gene</w:t>
+      </w:r>
+      <w:r>
+        <w:t xml:space="preserve">rira na osnovu funkcije koja uzima određene parametre vezane za taj blok te vraća jedinstveni </w:t>
+      </w:r>
+      <w:r>
+        <w:t>identifikator</w:t>
+      </w:r>
+      <w:r>
+        <w:t xml:space="preserve"> koji se potom dodjeljuje tom bloku.</w:t>
       </w:r>
     </w:p>
     <w:p>
@@ -3148,7 +3386,13 @@
         <w:sym w:font="Wingdings" w:char="F0E0"/>
       </w:r>
       <w:r>
-        <w:t xml:space="preserve"> jedinstveni ključ.</w:t>
+        <w:t xml:space="preserve"> jedinstveni </w:t>
+      </w:r>
+      <w:r>
+        <w:t>identifikator</w:t>
+      </w:r>
+      <w:r>
+        <w:t>.</w:t>
       </w:r>
     </w:p>
     <w:p>
@@ -3177,7 +3421,10 @@
         </w:numPr>
       </w:pPr>
       <w:r>
-        <w:t>Ključ prethodnog bloka</w:t>
+        <w:t>Identifikator</w:t>
+      </w:r>
+      <w:r>
+        <w:t xml:space="preserve"> prethodnog bloka</w:t>
       </w:r>
     </w:p>
     <w:p>
@@ -3209,7 +3456,13 @@
         </w:numPr>
       </w:pPr>
       <w:r>
-        <w:t xml:space="preserve">Broj koji je potrebno pogoditi da ključ započinje određenim brojem nula (engl. </w:t>
+        <w:t xml:space="preserve">Broj koji je potrebno pogoditi da </w:t>
+      </w:r>
+      <w:r>
+        <w:t>identifikator</w:t>
+      </w:r>
+      <w:r>
+        <w:t xml:space="preserve"> započinje određenim brojem nula (engl. </w:t>
       </w:r>
       <w:proofErr w:type="spellStart"/>
       <w:r>
@@ -3221,23 +3474,369 @@
       </w:r>
     </w:p>
     <w:p>
+      <w:r>
+        <w:t>Na slici (</w:t>
+      </w:r>
+      <w:r>
+        <w:fldChar w:fldCharType="begin"/>
+      </w:r>
+      <w:r>
+        <w:instrText xml:space="preserve"> REF _Ref513906708 \h </w:instrText>
+      </w:r>
+      <w:r>
+        <w:fldChar w:fldCharType="separate"/>
+      </w:r>
+      <w:r>
+        <w:t xml:space="preserve">Slika </w:t>
+      </w:r>
+      <w:r>
+        <w:rPr>
+          <w:noProof/>
+        </w:rPr>
+        <w:t>3</w:t>
+      </w:r>
+      <w:r>
+        <w:noBreakHyphen/>
+      </w:r>
+      <w:r>
+        <w:rPr>
+          <w:noProof/>
+        </w:rPr>
+        <w:t>3</w:t>
+      </w:r>
+      <w:r>
+        <w:fldChar w:fldCharType="end"/>
+      </w:r>
+      <w:r>
+        <w:t xml:space="preserve">) vidimo jednostavan primjer određivanja identifikatora bloka na osnovu rednog broja bloka, broja koji je potrebno pogoditi da bi identifikator započinjao s određenim brojem nula (engl. </w:t>
+      </w:r>
+      <w:proofErr w:type="spellStart"/>
+      <w:r>
+        <w:t>Nonce</w:t>
+      </w:r>
+      <w:proofErr w:type="spellEnd"/>
+      <w:r>
+        <w:t>) i podatka kojeg unosima (engl. Data).</w:t>
+      </w:r>
+    </w:p>
+    <w:p>
+      <w:pPr>
+        <w:keepNext/>
+        <w:jc w:val="center"/>
+      </w:pPr>
+      <w:r>
+        <w:rPr>
+          <w:noProof/>
+          <w:lang w:eastAsia="hr-HR"/>
+        </w:rPr>
+        <w:lastRenderedPageBreak/>
+        <w:drawing>
+          <wp:inline distT="0" distB="0" distL="0" distR="0">
+            <wp:extent cx="4818928" cy="2505075"/>
+            <wp:effectExtent l="0" t="0" r="1270" b="0"/>
+            <wp:docPr id="9" name="Picture 9"/>
+            <wp:cNvGraphicFramePr>
+              <a:graphicFrameLocks xmlns:a="http://schemas.openxmlformats.org/drawingml/2006/main" noChangeAspect="1"/>
+            </wp:cNvGraphicFramePr>
+            <a:graphic xmlns:a="http://schemas.openxmlformats.org/drawingml/2006/main">
+              <a:graphicData uri="http://schemas.openxmlformats.org/drawingml/2006/picture">
+                <pic:pic xmlns:pic="http://schemas.openxmlformats.org/drawingml/2006/picture">
+                  <pic:nvPicPr>
+                    <pic:cNvPr id="9" name="hash.PNG"/>
+                    <pic:cNvPicPr/>
+                  </pic:nvPicPr>
+                  <pic:blipFill>
+                    <a:blip r:embed="rId14">
+                      <a:extLst>
+                        <a:ext uri="{28A0092B-C50C-407E-A947-70E740481C1C}">
+                          <a14:useLocalDpi xmlns:a14="http://schemas.microsoft.com/office/drawing/2010/main" val="0"/>
+                        </a:ext>
+                      </a:extLst>
+                    </a:blip>
+                    <a:stretch>
+                      <a:fillRect/>
+                    </a:stretch>
+                  </pic:blipFill>
+                  <pic:spPr>
+                    <a:xfrm>
+                      <a:off x="0" y="0"/>
+                      <a:ext cx="4850119" cy="2521289"/>
+                    </a:xfrm>
+                    <a:prstGeom prst="rect">
+                      <a:avLst/>
+                    </a:prstGeom>
+                  </pic:spPr>
+                </pic:pic>
+              </a:graphicData>
+            </a:graphic>
+          </wp:inline>
+        </w:drawing>
+      </w:r>
+    </w:p>
+    <w:p>
+      <w:pPr>
+        <w:pStyle w:val="Title"/>
+      </w:pPr>
+      <w:bookmarkStart w:id="13" w:name="_Ref513906708"/>
+      <w:bookmarkStart w:id="14" w:name="_Ref513906696"/>
+      <w:r>
+        <w:t xml:space="preserve">Slika </w:t>
+      </w:r>
+      <w:fldSimple w:instr=" STYLEREF 1 \s ">
+        <w:r>
+          <w:rPr>
+            <w:noProof/>
+          </w:rPr>
+          <w:t>3</w:t>
+        </w:r>
+      </w:fldSimple>
+      <w:r>
+        <w:noBreakHyphen/>
+      </w:r>
+      <w:fldSimple w:instr=" SEQ Slika \* ARABIC \s 1 ">
+        <w:r>
+          <w:rPr>
+            <w:noProof/>
+          </w:rPr>
+          <w:t>3</w:t>
+        </w:r>
+      </w:fldSimple>
+      <w:bookmarkEnd w:id="13"/>
+      <w:r>
+        <w:t xml:space="preserve"> Određivanje identifikatora bloka na osnovu podataka u bloku</w:t>
+      </w:r>
+      <w:bookmarkEnd w:id="14"/>
+    </w:p>
+    <w:p>
+      <w:r>
+        <w:t xml:space="preserve">Ukoliko samo malo promijenimo neki od podataka na osnovu kojih se generira identifikator (engl. </w:t>
+      </w:r>
+      <w:proofErr w:type="spellStart"/>
+      <w:r>
+        <w:t>Hash</w:t>
+      </w:r>
+      <w:proofErr w:type="spellEnd"/>
+      <w:r>
+        <w:t>)</w:t>
+      </w:r>
+      <w:r>
+        <w:t>, identifikator će se skroz promijeniti te on više neće biti ispravan (</w:t>
+      </w:r>
+      <w:r>
+        <w:fldChar w:fldCharType="begin"/>
+      </w:r>
+      <w:r>
+        <w:instrText xml:space="preserve"> REF _Ref513907057 \h </w:instrText>
+      </w:r>
+      <w:r>
+        <w:fldChar w:fldCharType="separate"/>
+      </w:r>
+      <w:r>
+        <w:t xml:space="preserve">Slika </w:t>
+      </w:r>
+      <w:r>
+        <w:rPr>
+          <w:noProof/>
+        </w:rPr>
+        <w:t>3</w:t>
+      </w:r>
+      <w:r>
+        <w:noBreakHyphen/>
+      </w:r>
+      <w:r>
+        <w:rPr>
+          <w:noProof/>
+        </w:rPr>
+        <w:t>4</w:t>
+      </w:r>
+      <w:r>
+        <w:fldChar w:fldCharType="end"/>
+      </w:r>
+      <w:r>
+        <w:t xml:space="preserve">). Sada je potrebno opet pogoditi identifikator da počinje s određenim brojem nula. Ovaj mehanizam se naziva dokaz o radu (engl. </w:t>
+      </w:r>
+      <w:proofErr w:type="spellStart"/>
+      <w:r>
+        <w:t>Proof</w:t>
+      </w:r>
+      <w:proofErr w:type="spellEnd"/>
+      <w:r>
+        <w:t xml:space="preserve"> </w:t>
+      </w:r>
+      <w:proofErr w:type="spellStart"/>
+      <w:r>
+        <w:t>of</w:t>
+      </w:r>
+      <w:proofErr w:type="spellEnd"/>
+      <w:r>
+        <w:t xml:space="preserve"> </w:t>
+      </w:r>
+      <w:proofErr w:type="spellStart"/>
+      <w:r>
+        <w:t>work</w:t>
+      </w:r>
+      <w:proofErr w:type="spellEnd"/>
+      <w:r>
+        <w:t>).</w:t>
+      </w:r>
+    </w:p>
+    <w:p>
+      <w:pPr>
+        <w:keepNext/>
+        <w:jc w:val="center"/>
+      </w:pPr>
+      <w:r>
+        <w:rPr>
+          <w:noProof/>
+          <w:lang w:eastAsia="hr-HR"/>
+        </w:rPr>
+        <w:drawing>
+          <wp:inline distT="0" distB="0" distL="0" distR="0">
+            <wp:extent cx="4984880" cy="2722245"/>
+            <wp:effectExtent l="0" t="0" r="6350" b="1905"/>
+            <wp:docPr id="10" name="Picture 10"/>
+            <wp:cNvGraphicFramePr>
+              <a:graphicFrameLocks xmlns:a="http://schemas.openxmlformats.org/drawingml/2006/main" noChangeAspect="1"/>
+            </wp:cNvGraphicFramePr>
+            <a:graphic xmlns:a="http://schemas.openxmlformats.org/drawingml/2006/main">
+              <a:graphicData uri="http://schemas.openxmlformats.org/drawingml/2006/picture">
+                <pic:pic xmlns:pic="http://schemas.openxmlformats.org/drawingml/2006/picture">
+                  <pic:nvPicPr>
+                    <pic:cNvPr id="10" name="hash2.PNG"/>
+                    <pic:cNvPicPr/>
+                  </pic:nvPicPr>
+                  <pic:blipFill>
+                    <a:blip r:embed="rId15">
+                      <a:extLst>
+                        <a:ext uri="{28A0092B-C50C-407E-A947-70E740481C1C}">
+                          <a14:useLocalDpi xmlns:a14="http://schemas.microsoft.com/office/drawing/2010/main" val="0"/>
+                        </a:ext>
+                      </a:extLst>
+                    </a:blip>
+                    <a:stretch>
+                      <a:fillRect/>
+                    </a:stretch>
+                  </pic:blipFill>
+                  <pic:spPr>
+                    <a:xfrm>
+                      <a:off x="0" y="0"/>
+                      <a:ext cx="5041225" cy="2753015"/>
+                    </a:xfrm>
+                    <a:prstGeom prst="rect">
+                      <a:avLst/>
+                    </a:prstGeom>
+                  </pic:spPr>
+                </pic:pic>
+              </a:graphicData>
+            </a:graphic>
+          </wp:inline>
+        </w:drawing>
+      </w:r>
+    </w:p>
+    <w:p>
+      <w:pPr>
+        <w:pStyle w:val="Title"/>
+      </w:pPr>
+      <w:bookmarkStart w:id="15" w:name="_Ref513907057"/>
+      <w:r>
+        <w:t xml:space="preserve">Slika </w:t>
+      </w:r>
+      <w:fldSimple w:instr=" STYLEREF 1 \s ">
+        <w:r>
+          <w:rPr>
+            <w:noProof/>
+          </w:rPr>
+          <w:t>3</w:t>
+        </w:r>
+      </w:fldSimple>
+      <w:r>
+        <w:noBreakHyphen/>
+      </w:r>
+      <w:fldSimple w:instr=" SEQ Slika \* ARABIC \s 1 ">
+        <w:r>
+          <w:rPr>
+            <w:noProof/>
+          </w:rPr>
+          <w:t>4</w:t>
+        </w:r>
+      </w:fldSimple>
+      <w:bookmarkEnd w:id="15"/>
+      <w:r>
+        <w:t xml:space="preserve"> Identifikator bloka se promijenio prilikom promjene podatka unutar bloka</w:t>
+      </w:r>
+    </w:p>
+    <w:p>
       <w:pPr>
         <w:pStyle w:val="Heading3"/>
       </w:pPr>
-      <w:bookmarkStart w:id="10" w:name="_Toc513743314"/>
-      <w:r>
-        <w:t>Ključ prethodnog bloka</w:t>
-      </w:r>
-      <w:bookmarkEnd w:id="10"/>
-    </w:p>
-    <w:p>
-      <w:bookmarkStart w:id="11" w:name="_GoBack"/>
-      <w:bookmarkEnd w:id="11"/>
+      <w:bookmarkStart w:id="16" w:name="_Toc514255652"/>
+      <w:r>
+        <w:t>Identifikator</w:t>
+      </w:r>
+      <w:r>
+        <w:t xml:space="preserve"> prethodnog bloka</w:t>
+      </w:r>
+      <w:bookmarkEnd w:id="16"/>
+    </w:p>
+    <w:p>
+      <w:r>
+        <w:t xml:space="preserve">Svaki blok (osim prvog bloka u lancu) sadrži identifikator (engl. </w:t>
+      </w:r>
+      <w:proofErr w:type="spellStart"/>
+      <w:r>
+        <w:t>Hash</w:t>
+      </w:r>
+      <w:proofErr w:type="spellEnd"/>
+      <w:r>
+        <w:t>) prethodnog bloka (</w:t>
+      </w:r>
+      <w:r>
+        <w:fldChar w:fldCharType="begin"/>
+      </w:r>
+      <w:r>
+        <w:instrText xml:space="preserve"> REF _Ref513903655 \h </w:instrText>
+      </w:r>
+      <w:r>
+        <w:fldChar w:fldCharType="separate"/>
+      </w:r>
+      <w:r>
+        <w:t xml:space="preserve">Slika </w:t>
+      </w:r>
+      <w:r>
+        <w:rPr>
+          <w:noProof/>
+        </w:rPr>
+        <w:t>3</w:t>
+      </w:r>
+      <w:r>
+        <w:noBreakHyphen/>
+      </w:r>
+      <w:r>
+        <w:rPr>
+          <w:noProof/>
+        </w:rPr>
+        <w:t>5</w:t>
+      </w:r>
+      <w:r>
+        <w:fldChar w:fldCharType="end"/>
+      </w:r>
+      <w:r>
+        <w:t xml:space="preserve">). Na taj se način blokovi povezuju u lanac blokova (engl. </w:t>
+      </w:r>
+      <w:proofErr w:type="spellStart"/>
+      <w:r>
+        <w:t>Blockchain</w:t>
+      </w:r>
+      <w:proofErr w:type="spellEnd"/>
+      <w:r>
+        <w:t xml:space="preserve">). </w:t>
+      </w:r>
     </w:p>
     <w:p>
       <w:pPr>
         <w:pStyle w:val="Caption"/>
         <w:keepNext/>
+        <w:jc w:val="center"/>
       </w:pPr>
       <w:r>
         <w:rPr>
@@ -3247,8 +3846,8 @@
         <w:lastRenderedPageBreak/>
         <w:drawing>
           <wp:inline distT="0" distB="0" distL="0" distR="0" wp14:anchorId="77C12117" wp14:editId="471F563B">
-            <wp:extent cx="5162550" cy="2419350"/>
-            <wp:effectExtent l="0" t="0" r="0" b="0"/>
+            <wp:extent cx="4821089" cy="2259330"/>
+            <wp:effectExtent l="0" t="0" r="0" b="7620"/>
             <wp:docPr id="6" name="Picture 6"/>
             <wp:cNvGraphicFramePr>
               <a:graphicFrameLocks xmlns:a="http://schemas.openxmlformats.org/drawingml/2006/main" noChangeAspect="1"/>
@@ -3261,7 +3860,7 @@
                     <pic:cNvPicPr/>
                   </pic:nvPicPr>
                   <pic:blipFill>
-                    <a:blip r:embed="rId14"/>
+                    <a:blip r:embed="rId16"/>
                     <a:stretch>
                       <a:fillRect/>
                     </a:stretch>
@@ -3269,7 +3868,7 @@
                   <pic:spPr>
                     <a:xfrm>
                       <a:off x="0" y="0"/>
-                      <a:ext cx="5162550" cy="2419350"/>
+                      <a:ext cx="4876606" cy="2285347"/>
                     </a:xfrm>
                     <a:prstGeom prst="rect">
                       <a:avLst/>
@@ -3286,6 +3885,7 @@
       <w:pPr>
         <w:pStyle w:val="Title"/>
       </w:pPr>
+      <w:bookmarkStart w:id="17" w:name="_Ref513903655"/>
       <w:r>
         <w:t xml:space="preserve">Slika </w:t>
       </w:r>
@@ -3305,57 +3905,2294 @@
           <w:rPr>
             <w:noProof/>
           </w:rPr>
+          <w:t>5</w:t>
+        </w:r>
+      </w:fldSimple>
+      <w:bookmarkEnd w:id="17"/>
+      <w:r>
+        <w:t xml:space="preserve"> </w:t>
+      </w:r>
+      <w:r>
+        <w:t>Primjer povezanosti blokova</w:t>
+      </w:r>
+    </w:p>
+    <w:p>
+      <w:r>
+        <w:t>Ukoliko se promjeni bilo koji podatak unutar bloka, promijenit će se i identifikator bloka</w:t>
+      </w:r>
+      <w:r>
+        <w:t>. Posljedica toga bit će puknuće lanca blokova jer slijedeći blok više ne sadrži ispravan identifikator prethodnog bloka (</w:t>
+      </w:r>
+      <w:r>
+        <w:fldChar w:fldCharType="begin"/>
+      </w:r>
+      <w:r>
+        <w:instrText xml:space="preserve"> REF _Ref513904025 \h </w:instrText>
+      </w:r>
+      <w:r>
+        <w:fldChar w:fldCharType="separate"/>
+      </w:r>
+      <w:r>
+        <w:t xml:space="preserve">Slika </w:t>
+      </w:r>
+      <w:r>
+        <w:rPr>
+          <w:noProof/>
+        </w:rPr>
+        <w:t>3</w:t>
+      </w:r>
+      <w:r>
+        <w:noBreakHyphen/>
+      </w:r>
+      <w:r>
+        <w:rPr>
+          <w:noProof/>
+        </w:rPr>
+        <w:t>6</w:t>
+      </w:r>
+      <w:r>
+        <w:fldChar w:fldCharType="end"/>
+      </w:r>
+      <w:r>
+        <w:t xml:space="preserve">). Na slici vidimo da blok 3 više ne sadrži ispravan identifikator bloka 2 jer se bloku 2 promijenio identifikator zbog mijenjanja nekih podataka unutar bloka tj. došlo je do pucanja lanca. </w:t>
+      </w:r>
+    </w:p>
+    <w:p>
+      <w:pPr>
+        <w:jc w:val="center"/>
+      </w:pPr>
+      <w:r>
+        <w:rPr>
+          <w:noProof/>
+          <w:lang w:eastAsia="hr-HR"/>
+        </w:rPr>
+        <w:drawing>
+          <wp:inline distT="0" distB="0" distL="0" distR="0" wp14:anchorId="55F8C209" wp14:editId="4338ACCF">
+            <wp:extent cx="5267325" cy="2276475"/>
+            <wp:effectExtent l="0" t="0" r="9525" b="9525"/>
+            <wp:docPr id="7" name="Picture 7"/>
+            <wp:cNvGraphicFramePr/>
+            <a:graphic xmlns:a="http://schemas.openxmlformats.org/drawingml/2006/main">
+              <a:graphicData uri="http://schemas.openxmlformats.org/drawingml/2006/picture">
+                <pic:pic xmlns:pic="http://schemas.openxmlformats.org/drawingml/2006/picture">
+                  <pic:nvPicPr>
+                    <pic:cNvPr id="3" name="Picture 3"/>
+                    <pic:cNvPicPr/>
+                  </pic:nvPicPr>
+                  <pic:blipFill>
+                    <a:blip r:embed="rId17"/>
+                    <a:stretch>
+                      <a:fillRect/>
+                    </a:stretch>
+                  </pic:blipFill>
+                  <pic:spPr>
+                    <a:xfrm>
+                      <a:off x="0" y="0"/>
+                      <a:ext cx="5267325" cy="2276475"/>
+                    </a:xfrm>
+                    <a:prstGeom prst="rect">
+                      <a:avLst/>
+                    </a:prstGeom>
+                  </pic:spPr>
+                </pic:pic>
+              </a:graphicData>
+            </a:graphic>
+          </wp:inline>
+        </w:drawing>
+      </w:r>
+    </w:p>
+    <w:p>
+      <w:pPr>
+        <w:pStyle w:val="Title"/>
+      </w:pPr>
+      <w:bookmarkStart w:id="18" w:name="_Ref513904025"/>
+      <w:r>
+        <w:t xml:space="preserve">Slika </w:t>
+      </w:r>
+      <w:fldSimple w:instr=" STYLEREF 1 \s ">
+        <w:r>
+          <w:rPr>
+            <w:noProof/>
+          </w:rPr>
           <w:t>3</w:t>
         </w:r>
       </w:fldSimple>
       <w:r>
-        <w:t xml:space="preserve"> Povezanost blokova na osnovu ključa</w:t>
-      </w:r>
-    </w:p>
-    <w:p/>
+        <w:noBreakHyphen/>
+      </w:r>
+      <w:fldSimple w:instr=" SEQ Slika \* ARABIC \s 1 ">
+        <w:r>
+          <w:rPr>
+            <w:noProof/>
+          </w:rPr>
+          <w:t>6</w:t>
+        </w:r>
+      </w:fldSimple>
+      <w:bookmarkEnd w:id="18"/>
+      <w:r>
+        <w:t>Primjer puknuća lanca blokova</w:t>
+      </w:r>
+    </w:p>
+    <w:p>
+      <w:r>
+        <w:t xml:space="preserve">Da bi se riješio ovaj problem i skup blokova opet povezao u neprekidni lanac potrebno je ponovno proračunati identifikator svakog bloka počevši od mijenjanog pa nadalje. Moderna računala mogu proračunati oko 100 000 </w:t>
+      </w:r>
+      <w:r>
+        <w:t xml:space="preserve">identifikatora po sekundi (engl. </w:t>
+      </w:r>
+      <w:proofErr w:type="spellStart"/>
+      <w:r>
+        <w:t>Hash</w:t>
+      </w:r>
+      <w:proofErr w:type="spellEnd"/>
+      <w:r>
+        <w:t xml:space="preserve">). Da bi se usporilo nastajanje novih blokova, postoji nešto što se zove dokaz o radu (engl. </w:t>
+      </w:r>
+      <w:proofErr w:type="spellStart"/>
+      <w:r>
+        <w:t>Proof</w:t>
+      </w:r>
+      <w:proofErr w:type="spellEnd"/>
+      <w:r>
+        <w:t xml:space="preserve"> </w:t>
+      </w:r>
+      <w:proofErr w:type="spellStart"/>
+      <w:r>
+        <w:t>of</w:t>
+      </w:r>
+      <w:proofErr w:type="spellEnd"/>
+      <w:r>
+        <w:t xml:space="preserve"> </w:t>
+      </w:r>
+      <w:proofErr w:type="spellStart"/>
+      <w:r>
+        <w:t>work</w:t>
+      </w:r>
+      <w:proofErr w:type="spellEnd"/>
+      <w:r>
+        <w:t xml:space="preserve">) što će biti detaljnije objašnjeno u poglavlju </w:t>
+      </w:r>
+      <w:r>
+        <w:fldChar w:fldCharType="begin"/>
+      </w:r>
+      <w:r>
+        <w:instrText xml:space="preserve"> REF _Ref513905328 \r \h </w:instrText>
+      </w:r>
+      <w:r>
+        <w:fldChar w:fldCharType="separate"/>
+      </w:r>
+      <w:r>
+        <w:t>3.2.1</w:t>
+      </w:r>
+      <w:r>
+        <w:fldChar w:fldCharType="end"/>
+      </w:r>
+      <w:r>
+        <w:t xml:space="preserve">. Kod </w:t>
+      </w:r>
+      <w:proofErr w:type="spellStart"/>
+      <w:r>
+        <w:t>BitCoina</w:t>
+      </w:r>
+      <w:proofErr w:type="spellEnd"/>
+      <w:r>
+        <w:t xml:space="preserve"> je potrebno oko 10 minuta za stvoriti novi blok (</w:t>
+      </w:r>
+      <w:r>
+        <w:fldChar w:fldCharType="begin"/>
+      </w:r>
+      <w:r>
+        <w:instrText xml:space="preserve"> REF _Ref513904881 \h </w:instrText>
+      </w:r>
+      <w:r>
+        <w:fldChar w:fldCharType="separate"/>
+      </w:r>
+      <w:r>
+        <w:t xml:space="preserve">Slika </w:t>
+      </w:r>
+      <w:r>
+        <w:rPr>
+          <w:noProof/>
+        </w:rPr>
+        <w:t>3</w:t>
+      </w:r>
+      <w:r>
+        <w:noBreakHyphen/>
+      </w:r>
+      <w:r>
+        <w:rPr>
+          <w:noProof/>
+        </w:rPr>
+        <w:t>7</w:t>
+      </w:r>
+      <w:r>
+        <w:fldChar w:fldCharType="end"/>
+      </w:r>
+      <w:r>
+        <w:t>).</w:t>
+      </w:r>
+    </w:p>
+    <w:p>
+      <w:pPr>
+        <w:keepNext/>
+        <w:jc w:val="center"/>
+      </w:pPr>
+      <w:r>
+        <w:rPr>
+          <w:noProof/>
+          <w:lang w:eastAsia="hr-HR"/>
+        </w:rPr>
+        <w:lastRenderedPageBreak/>
+        <w:drawing>
+          <wp:inline distT="0" distB="0" distL="0" distR="0" wp14:anchorId="3D91DF9A" wp14:editId="203BFC8D">
+            <wp:extent cx="4705350" cy="2019300"/>
+            <wp:effectExtent l="0" t="0" r="0" b="0"/>
+            <wp:docPr id="8" name="Picture 8"/>
+            <wp:cNvGraphicFramePr/>
+            <a:graphic xmlns:a="http://schemas.openxmlformats.org/drawingml/2006/main">
+              <a:graphicData uri="http://schemas.openxmlformats.org/drawingml/2006/picture">
+                <pic:pic xmlns:pic="http://schemas.openxmlformats.org/drawingml/2006/picture">
+                  <pic:nvPicPr>
+                    <pic:cNvPr id="4" name="Picture 4"/>
+                    <pic:cNvPicPr/>
+                  </pic:nvPicPr>
+                  <pic:blipFill>
+                    <a:blip r:embed="rId18"/>
+                    <a:stretch>
+                      <a:fillRect/>
+                    </a:stretch>
+                  </pic:blipFill>
+                  <pic:spPr>
+                    <a:xfrm>
+                      <a:off x="0" y="0"/>
+                      <a:ext cx="4705350" cy="2019300"/>
+                    </a:xfrm>
+                    <a:prstGeom prst="rect">
+                      <a:avLst/>
+                    </a:prstGeom>
+                  </pic:spPr>
+                </pic:pic>
+              </a:graphicData>
+            </a:graphic>
+          </wp:inline>
+        </w:drawing>
+      </w:r>
+    </w:p>
+    <w:p>
+      <w:pPr>
+        <w:pStyle w:val="Title"/>
+      </w:pPr>
+      <w:bookmarkStart w:id="19" w:name="_Ref513904881"/>
+      <w:r>
+        <w:t xml:space="preserve">Slika </w:t>
+      </w:r>
+      <w:fldSimple w:instr=" STYLEREF 1 \s ">
+        <w:r>
+          <w:rPr>
+            <w:noProof/>
+          </w:rPr>
+          <w:t>3</w:t>
+        </w:r>
+      </w:fldSimple>
+      <w:r>
+        <w:noBreakHyphen/>
+      </w:r>
+      <w:fldSimple w:instr=" SEQ Slika \* ARABIC \s 1 ">
+        <w:r>
+          <w:rPr>
+            <w:noProof/>
+          </w:rPr>
+          <w:t>7</w:t>
+        </w:r>
+      </w:fldSimple>
+      <w:bookmarkEnd w:id="19"/>
+      <w:r>
+        <w:t>Vrijeme potrebno za nastanak novog bloka</w:t>
+      </w:r>
+    </w:p>
+    <w:p>
+      <w:pPr>
+        <w:pStyle w:val="Heading2"/>
+      </w:pPr>
+      <w:bookmarkStart w:id="20" w:name="_Toc514255653"/>
+      <w:r>
+        <w:t>Karakteristike</w:t>
+      </w:r>
+      <w:r>
+        <w:t xml:space="preserve"> i mehanizmi</w:t>
+      </w:r>
+      <w:r>
+        <w:t xml:space="preserve"> lanca blokova</w:t>
+      </w:r>
+      <w:bookmarkEnd w:id="20"/>
+    </w:p>
     <w:p>
       <w:pPr>
         <w:pStyle w:val="Heading3"/>
       </w:pPr>
-      <w:bookmarkStart w:id="12" w:name="_Toc513743315"/>
-      <w:r>
-        <w:t>Nastanak bloka i dodavanje na kraj lanca</w:t>
-      </w:r>
-      <w:bookmarkEnd w:id="12"/>
+      <w:bookmarkStart w:id="21" w:name="_Ref513905328"/>
+      <w:bookmarkStart w:id="22" w:name="_Toc514255654"/>
+      <w:r>
+        <w:t xml:space="preserve">Dokaz o radu (engl. </w:t>
+      </w:r>
+      <w:proofErr w:type="spellStart"/>
+      <w:r>
+        <w:t>Proof</w:t>
+      </w:r>
+      <w:proofErr w:type="spellEnd"/>
+      <w:r>
+        <w:t xml:space="preserve"> </w:t>
+      </w:r>
+      <w:proofErr w:type="spellStart"/>
+      <w:r>
+        <w:t>of</w:t>
+      </w:r>
+      <w:proofErr w:type="spellEnd"/>
+      <w:r>
+        <w:t xml:space="preserve"> </w:t>
+      </w:r>
+      <w:proofErr w:type="spellStart"/>
+      <w:r>
+        <w:t>work</w:t>
+      </w:r>
+      <w:proofErr w:type="spellEnd"/>
+      <w:r>
+        <w:t>)</w:t>
+      </w:r>
+      <w:bookmarkEnd w:id="21"/>
+      <w:bookmarkEnd w:id="22"/>
+    </w:p>
+    <w:p>
+      <w:r>
+        <w:t>Dokaz o radu je mehanizam koji usporava nastanak novih blokova. Razlog tome je sprječavanje razn</w:t>
+      </w:r>
+      <w:r>
+        <w:t xml:space="preserve">ih napada na mrežu kao što su </w:t>
+      </w:r>
+      <w:proofErr w:type="spellStart"/>
+      <w:r>
+        <w:t>spamanje</w:t>
+      </w:r>
+      <w:proofErr w:type="spellEnd"/>
+      <w:r>
+        <w:t>, lažne transakcije, mijenjanje sadržaja pojedinog bloka itd. što se postiže zahtijevanjem određene količine računalnog posla koje uzima određeno vrijeme.</w:t>
+      </w:r>
+    </w:p>
+    <w:p>
+      <w:r>
+        <w:t xml:space="preserve">Uzmimo za primjer da imamo blok koji sadrži transakciju gdje osoba X šalje osobi Y 20 kuna. Da ne postoji dokaz o radu, osoba Y bi mogla promijeniti iznos u bloku tako da umjesto 20 kuna napiše 200 kuna jer bi tada vrlo brzo mogla ponovno proračunati identifikator (engl. </w:t>
+      </w:r>
+      <w:proofErr w:type="spellStart"/>
+      <w:r>
+        <w:t>Hash</w:t>
+      </w:r>
+      <w:proofErr w:type="spellEnd"/>
+      <w:r>
+        <w:t>) toga bloka i svih slijedećih blokova te bi lanac bio konzistentan. Upravo zbog toga što postoji dokaz o radu, ovakva mijenjanja sadržaja bloka su onemogućena jer bi trebala enormna količina računale snage da ponovno proračuna identifikator tolike količine blokova.</w:t>
+      </w:r>
+      <w:r>
+        <w:t xml:space="preserve"> </w:t>
+      </w:r>
+    </w:p>
+    <w:p>
+      <w:r>
+        <w:t xml:space="preserve">Dokaz o radu nam daje određena pravila i ograničenja pri određivanju identifikatora bloka. Identifikator bloka je ispravan jedino i samo ako počinje s određenim brojem nula. </w:t>
+      </w:r>
+      <w:r>
+        <w:t>Broj nula s kojim identifikator mora započinjati se mijenja s vremenom kako bi se postiglo da za stvaranje svakog bloka treba otprilike 10 minuta</w:t>
+      </w:r>
+      <w:r>
+        <w:t xml:space="preserve"> (kod </w:t>
+      </w:r>
+      <w:proofErr w:type="spellStart"/>
+      <w:r>
+        <w:t>BitCoin</w:t>
+      </w:r>
+      <w:proofErr w:type="spellEnd"/>
+      <w:r>
+        <w:t>-a)</w:t>
+      </w:r>
+      <w:r>
+        <w:t>.</w:t>
+      </w:r>
+    </w:p>
+    <w:p>
+      <w:r>
+        <w:t>Na slici (</w:t>
+      </w:r>
+      <w:r>
+        <w:fldChar w:fldCharType="begin"/>
+      </w:r>
+      <w:r>
+        <w:instrText xml:space="preserve"> REF _Ref513907587 \h </w:instrText>
+      </w:r>
+      <w:r>
+        <w:fldChar w:fldCharType="separate"/>
+      </w:r>
+      <w:r>
+        <w:t xml:space="preserve">Slika </w:t>
+      </w:r>
+      <w:r>
+        <w:rPr>
+          <w:noProof/>
+        </w:rPr>
+        <w:t>3</w:t>
+      </w:r>
+      <w:r>
+        <w:noBreakHyphen/>
+      </w:r>
+      <w:r>
+        <w:rPr>
+          <w:noProof/>
+        </w:rPr>
+        <w:t>8</w:t>
+      </w:r>
+      <w:r>
+        <w:fldChar w:fldCharType="end"/>
+      </w:r>
+      <w:r>
+        <w:t xml:space="preserve">) prikazan je pronalazak ispravnog identifikatora bloka što rješava problem iz poglavlja </w:t>
+      </w:r>
+      <w:r>
+        <w:fldChar w:fldCharType="begin"/>
+      </w:r>
+      <w:r>
+        <w:instrText xml:space="preserve"> REF _Ref513907727 \r \h </w:instrText>
+      </w:r>
+      <w:r>
+        <w:fldChar w:fldCharType="separate"/>
+      </w:r>
+      <w:r>
+        <w:t>3.1.2</w:t>
+      </w:r>
+      <w:r>
+        <w:fldChar w:fldCharType="end"/>
+      </w:r>
+      <w:r>
+        <w:t xml:space="preserve"> (</w:t>
+      </w:r>
+      <w:r>
+        <w:fldChar w:fldCharType="begin"/>
+      </w:r>
+      <w:r>
+        <w:instrText xml:space="preserve"> REF _Ref513907057 \h </w:instrText>
+      </w:r>
+      <w:r>
+        <w:fldChar w:fldCharType="separate"/>
+      </w:r>
+      <w:r>
+        <w:t xml:space="preserve">Slika </w:t>
+      </w:r>
+      <w:r>
+        <w:rPr>
+          <w:noProof/>
+        </w:rPr>
+        <w:t>3</w:t>
+      </w:r>
+      <w:r>
+        <w:noBreakHyphen/>
+      </w:r>
+      <w:r>
+        <w:rPr>
+          <w:noProof/>
+        </w:rPr>
+        <w:t>4</w:t>
+      </w:r>
+      <w:r>
+        <w:fldChar w:fldCharType="end"/>
+      </w:r>
+      <w:r>
+        <w:t>). Vidimo da identifikator započinje s određenim brojem nula (u primjeru radi jednostavnosti uzeto je da je taj broj 4) te se identifikator smatra ispravnim.</w:t>
+      </w:r>
+    </w:p>
+    <w:p>
+      <w:r>
+        <w:t>Možemo uočiti i da se promijenilo polje „</w:t>
+      </w:r>
+      <w:proofErr w:type="spellStart"/>
+      <w:r>
+        <w:t>Nonce</w:t>
+      </w:r>
+      <w:proofErr w:type="spellEnd"/>
+      <w:r>
+        <w:t>“. Taj je broj trebalo pogoditi da dobijemo identifikator sa slike koji počinje s 4 nule.</w:t>
+      </w:r>
+    </w:p>
+    <w:p>
+      <w:pPr>
+        <w:keepNext/>
+        <w:jc w:val="center"/>
+      </w:pPr>
+      <w:r>
+        <w:rPr>
+          <w:noProof/>
+          <w:lang w:eastAsia="hr-HR"/>
+        </w:rPr>
+        <w:lastRenderedPageBreak/>
+        <w:drawing>
+          <wp:inline distT="0" distB="0" distL="0" distR="0">
+            <wp:extent cx="5047563" cy="2524125"/>
+            <wp:effectExtent l="0" t="0" r="1270" b="0"/>
+            <wp:docPr id="11" name="Picture 11"/>
+            <wp:cNvGraphicFramePr>
+              <a:graphicFrameLocks xmlns:a="http://schemas.openxmlformats.org/drawingml/2006/main" noChangeAspect="1"/>
+            </wp:cNvGraphicFramePr>
+            <a:graphic xmlns:a="http://schemas.openxmlformats.org/drawingml/2006/main">
+              <a:graphicData uri="http://schemas.openxmlformats.org/drawingml/2006/picture">
+                <pic:pic xmlns:pic="http://schemas.openxmlformats.org/drawingml/2006/picture">
+                  <pic:nvPicPr>
+                    <pic:cNvPr id="11" name="hash3.PNG"/>
+                    <pic:cNvPicPr/>
+                  </pic:nvPicPr>
+                  <pic:blipFill>
+                    <a:blip r:embed="rId19">
+                      <a:extLst>
+                        <a:ext uri="{28A0092B-C50C-407E-A947-70E740481C1C}">
+                          <a14:useLocalDpi xmlns:a14="http://schemas.microsoft.com/office/drawing/2010/main" val="0"/>
+                        </a:ext>
+                      </a:extLst>
+                    </a:blip>
+                    <a:stretch>
+                      <a:fillRect/>
+                    </a:stretch>
+                  </pic:blipFill>
+                  <pic:spPr>
+                    <a:xfrm>
+                      <a:off x="0" y="0"/>
+                      <a:ext cx="5069446" cy="2535068"/>
+                    </a:xfrm>
+                    <a:prstGeom prst="rect">
+                      <a:avLst/>
+                    </a:prstGeom>
+                  </pic:spPr>
+                </pic:pic>
+              </a:graphicData>
+            </a:graphic>
+          </wp:inline>
+        </w:drawing>
+      </w:r>
+    </w:p>
+    <w:p>
+      <w:pPr>
+        <w:pStyle w:val="Title"/>
+      </w:pPr>
+      <w:bookmarkStart w:id="23" w:name="_Ref513907587"/>
+      <w:r>
+        <w:t xml:space="preserve">Slika </w:t>
+      </w:r>
+      <w:fldSimple w:instr=" STYLEREF 1 \s ">
+        <w:r>
+          <w:rPr>
+            <w:noProof/>
+          </w:rPr>
+          <w:t>3</w:t>
+        </w:r>
+      </w:fldSimple>
+      <w:r>
+        <w:noBreakHyphen/>
+      </w:r>
+      <w:fldSimple w:instr=" SEQ Slika \* ARABIC \s 1 ">
+        <w:r>
+          <w:rPr>
+            <w:noProof/>
+          </w:rPr>
+          <w:t>8</w:t>
+        </w:r>
+      </w:fldSimple>
+      <w:bookmarkEnd w:id="23"/>
+      <w:r>
+        <w:t xml:space="preserve"> Pronalazak ispravnog identifikator bloka nakon mijenjanja podataka u bloku</w:t>
+      </w:r>
+    </w:p>
+    <w:p>
+      <w:pPr>
+        <w:pStyle w:val="Heading3"/>
+      </w:pPr>
+      <w:bookmarkStart w:id="24" w:name="_Toc514255655"/>
+      <w:r>
+        <w:t>Distribuiranost</w:t>
+      </w:r>
+      <w:bookmarkEnd w:id="24"/>
+    </w:p>
+    <w:p>
+      <w:r>
+        <w:t>Lanci blokova imaju svojstvo distribuiranosti tj. svima je omogućeno sudjelovanje koristeći P2P mrežu.</w:t>
+      </w:r>
+    </w:p>
+    <w:p>
+      <w:r>
+        <w:t xml:space="preserve">Upravo svojstvom distribuiranosti postiže se još jedan nivo sigurnosti ovakvog sustava. Razlog je u tome što svaki sudionik na mreži </w:t>
+      </w:r>
+      <w:r>
+        <w:t xml:space="preserve">može nadgledati transakcije. </w:t>
+      </w:r>
+      <w:r>
+        <w:t>Svi sudionici na mreži imaju vlastitu kopiju lanca blokova</w:t>
+      </w:r>
+      <w:r>
+        <w:t xml:space="preserve"> (</w:t>
+      </w:r>
+      <w:r>
+        <w:fldChar w:fldCharType="begin"/>
+      </w:r>
+      <w:r>
+        <w:instrText xml:space="preserve"> REF _Ref514008905 \h </w:instrText>
+      </w:r>
+      <w:r>
+        <w:fldChar w:fldCharType="separate"/>
+      </w:r>
+      <w:r>
+        <w:t xml:space="preserve">Slika </w:t>
+      </w:r>
+      <w:r>
+        <w:rPr>
+          <w:noProof/>
+        </w:rPr>
+        <w:t>3</w:t>
+      </w:r>
+      <w:r>
+        <w:noBreakHyphen/>
+      </w:r>
+      <w:r>
+        <w:rPr>
+          <w:noProof/>
+        </w:rPr>
+        <w:t>9</w:t>
+      </w:r>
+      <w:r>
+        <w:fldChar w:fldCharType="end"/>
+      </w:r>
+      <w:r>
+        <w:t>)</w:t>
+      </w:r>
+      <w:r>
+        <w:t xml:space="preserve">. </w:t>
+      </w:r>
+    </w:p>
+    <w:p>
+      <w:pPr>
+        <w:jc w:val="center"/>
+      </w:pPr>
+      <w:r>
+        <w:rPr>
+          <w:noProof/>
+          <w:lang w:eastAsia="hr-HR"/>
+        </w:rPr>
+        <w:drawing>
+          <wp:inline distT="0" distB="0" distL="0" distR="0" wp14:anchorId="27EDD5F7" wp14:editId="6A3619ED">
+            <wp:extent cx="4762500" cy="1995399"/>
+            <wp:effectExtent l="0" t="0" r="0" b="5080"/>
+            <wp:docPr id="12" name="Picture 12"/>
+            <wp:cNvGraphicFramePr>
+              <a:graphicFrameLocks xmlns:a="http://schemas.openxmlformats.org/drawingml/2006/main" noChangeAspect="1"/>
+            </wp:cNvGraphicFramePr>
+            <a:graphic xmlns:a="http://schemas.openxmlformats.org/drawingml/2006/main">
+              <a:graphicData uri="http://schemas.openxmlformats.org/drawingml/2006/picture">
+                <pic:pic xmlns:pic="http://schemas.openxmlformats.org/drawingml/2006/picture">
+                  <pic:nvPicPr>
+                    <pic:cNvPr id="1" name=""/>
+                    <pic:cNvPicPr/>
+                  </pic:nvPicPr>
+                  <pic:blipFill>
+                    <a:blip r:embed="rId20"/>
+                    <a:stretch>
+                      <a:fillRect/>
+                    </a:stretch>
+                  </pic:blipFill>
+                  <pic:spPr>
+                    <a:xfrm>
+                      <a:off x="0" y="0"/>
+                      <a:ext cx="4780128" cy="2002785"/>
+                    </a:xfrm>
+                    <a:prstGeom prst="rect">
+                      <a:avLst/>
+                    </a:prstGeom>
+                  </pic:spPr>
+                </pic:pic>
+              </a:graphicData>
+            </a:graphic>
+          </wp:inline>
+        </w:drawing>
+      </w:r>
+    </w:p>
+    <w:p>
+      <w:pPr>
+        <w:pStyle w:val="Title"/>
+      </w:pPr>
+      <w:bookmarkStart w:id="25" w:name="_Ref514008905"/>
+      <w:r>
+        <w:t xml:space="preserve">Slika </w:t>
+      </w:r>
+      <w:fldSimple w:instr=" STYLEREF 1 \s ">
+        <w:r>
+          <w:rPr>
+            <w:noProof/>
+          </w:rPr>
+          <w:t>3</w:t>
+        </w:r>
+      </w:fldSimple>
+      <w:r>
+        <w:noBreakHyphen/>
+      </w:r>
+      <w:fldSimple w:instr=" SEQ Slika \* ARABIC \s 1 ">
+        <w:r>
+          <w:rPr>
+            <w:noProof/>
+          </w:rPr>
+          <w:t>9</w:t>
+        </w:r>
+      </w:fldSimple>
+      <w:bookmarkEnd w:id="25"/>
+      <w:r>
+        <w:t xml:space="preserve"> Svaki sudionik na mreži ima vlastitu kopiju lanca blokova</w:t>
+      </w:r>
+    </w:p>
+    <w:p>
+      <w:r>
+        <w:t xml:space="preserve">Ukoliko neki od sudionika pokuša prevariti ostale npr. promjenom neke od transakcija želi dobiti veći iznos, svi ostali sudionici na mreži će vidjeti da se njihov lanac blokova razlikuje od lanca blokova zlonamjernog sudionika te će znati kako je ta njegova namjera zlonamjerna te će biti nevažeća. Da bi se zlonamjernom sudioniku ostvarila njegova namjera on mora imati više od 50% računalne snage kako bi imao većinu u tom distribuiranom svijetu sudionika. </w:t>
+      </w:r>
+      <w:r>
+        <w:lastRenderedPageBreak/>
+        <w:t xml:space="preserve">Iako vrlo lako moguće zvuči činjenica da neki </w:t>
+      </w:r>
+      <w:r>
+        <w:t xml:space="preserve">sudionik </w:t>
+      </w:r>
+      <w:r>
+        <w:t>ima više od 50% računalne snage</w:t>
+      </w:r>
+      <w:r>
+        <w:t xml:space="preserve"> (vlade, vojska itd.)</w:t>
+      </w:r>
+      <w:r>
+        <w:t xml:space="preserve"> u stvarnom svijetu je gotovo nemoguća. </w:t>
+      </w:r>
+      <w:r>
+        <w:t>Upravo n</w:t>
+      </w:r>
+      <w:r>
+        <w:t>a tom</w:t>
+      </w:r>
+      <w:r>
+        <w:t>e</w:t>
+      </w:r>
+      <w:r>
+        <w:t xml:space="preserve"> se temelji velika sigurnost ovakvog sustava.</w:t>
+      </w:r>
+    </w:p>
+    <w:p>
+      <w:r>
+        <w:t>Distribuiranost se može promatrati iz dva pogleda. Prvi je već navedeni da je svima omogućeno sudjelovanje i nadgledanje transakcije i novih blokova, a drugi se odnosi na rudare (engl. Miner).</w:t>
+      </w:r>
+    </w:p>
+    <w:p>
+      <w:r>
+        <w:t>Na mreži se osluškuju transakcije te kad</w:t>
+      </w:r>
+      <w:r>
+        <w:t>a</w:t>
+      </w:r>
+      <w:r>
+        <w:t xml:space="preserve"> se nakupi određen broj transakcija one se spreme u jedan blok. Dakle, svaka transakcija se ne sprema u vlastiti blok, nego se više transakcija spremi u jedan blok što značajno ubrzava proces transakcija na mreži. Potom rudari, koji osluškuju te transakcije nastoje pogoditi ispravni identifikator (engl. </w:t>
+      </w:r>
+      <w:proofErr w:type="spellStart"/>
+      <w:r>
+        <w:t>Hash</w:t>
+      </w:r>
+      <w:proofErr w:type="spellEnd"/>
+      <w:r>
+        <w:t xml:space="preserve">) bloka. Svi rudari koji sudjeluju u pogađanju ispravnog identifikatora se međusobno natječu te je pobjednik onaj koji prvi pogodi ispravni identifikator tako da on započinje s odgovarajućim brojem nula kao što je već objašnjeno u poglavlju </w:t>
+      </w:r>
+      <w:r>
+        <w:fldChar w:fldCharType="begin"/>
+      </w:r>
+      <w:r>
+        <w:instrText xml:space="preserve"> REF _Ref513905328 \r \h </w:instrText>
+      </w:r>
+      <w:r>
+        <w:fldChar w:fldCharType="separate"/>
+      </w:r>
+      <w:r>
+        <w:t>3.2.1</w:t>
+      </w:r>
+      <w:r>
+        <w:fldChar w:fldCharType="end"/>
+      </w:r>
+      <w:r>
+        <w:t>. Rudar koji je pogodio ispravni identifikator potom dobiva određenu nagradu za svoj rad. Taj se uspješno napravljeni blok potom emitira na mrežu. Svi sudionici koji sudjeluju na mreži taj blok dodaju na kraj svog lanca</w:t>
+      </w:r>
+      <w:r>
+        <w:t xml:space="preserve"> (</w:t>
+      </w:r>
+      <w:r>
+        <w:fldChar w:fldCharType="begin"/>
+      </w:r>
+      <w:r>
+        <w:instrText xml:space="preserve"> REF _Ref514009170 \h </w:instrText>
+      </w:r>
+      <w:r>
+        <w:fldChar w:fldCharType="separate"/>
+      </w:r>
+      <w:r>
+        <w:t xml:space="preserve">Slika </w:t>
+      </w:r>
+      <w:r>
+        <w:rPr>
+          <w:noProof/>
+        </w:rPr>
+        <w:t>3</w:t>
+      </w:r>
+      <w:r>
+        <w:noBreakHyphen/>
+      </w:r>
+      <w:r>
+        <w:rPr>
+          <w:noProof/>
+        </w:rPr>
+        <w:t>10</w:t>
+      </w:r>
+      <w:r>
+        <w:fldChar w:fldCharType="end"/>
+      </w:r>
+      <w:r>
+        <w:t>)</w:t>
+      </w:r>
+      <w:r>
+        <w:t>.</w:t>
+      </w:r>
+    </w:p>
+    <w:p>
+      <w:pPr>
+        <w:keepNext/>
+        <w:jc w:val="center"/>
+      </w:pPr>
+      <w:r>
+        <w:rPr>
+          <w:noProof/>
+          <w:lang w:eastAsia="hr-HR"/>
+        </w:rPr>
+        <w:drawing>
+          <wp:inline distT="0" distB="0" distL="0" distR="0" wp14:anchorId="1DE59B2A" wp14:editId="0C7E4A71">
+            <wp:extent cx="4876800" cy="2504521"/>
+            <wp:effectExtent l="0" t="0" r="0" b="0"/>
+            <wp:docPr id="19" name="Picture 19"/>
+            <wp:cNvGraphicFramePr>
+              <a:graphicFrameLocks xmlns:a="http://schemas.openxmlformats.org/drawingml/2006/main" noChangeAspect="1"/>
+            </wp:cNvGraphicFramePr>
+            <a:graphic xmlns:a="http://schemas.openxmlformats.org/drawingml/2006/main">
+              <a:graphicData uri="http://schemas.openxmlformats.org/drawingml/2006/picture">
+                <pic:pic xmlns:pic="http://schemas.openxmlformats.org/drawingml/2006/picture">
+                  <pic:nvPicPr>
+                    <pic:cNvPr id="1" name=""/>
+                    <pic:cNvPicPr/>
+                  </pic:nvPicPr>
+                  <pic:blipFill>
+                    <a:blip r:embed="rId21"/>
+                    <a:stretch>
+                      <a:fillRect/>
+                    </a:stretch>
+                  </pic:blipFill>
+                  <pic:spPr>
+                    <a:xfrm>
+                      <a:off x="0" y="0"/>
+                      <a:ext cx="4891543" cy="2512092"/>
+                    </a:xfrm>
+                    <a:prstGeom prst="rect">
+                      <a:avLst/>
+                    </a:prstGeom>
+                  </pic:spPr>
+                </pic:pic>
+              </a:graphicData>
+            </a:graphic>
+          </wp:inline>
+        </w:drawing>
+      </w:r>
+    </w:p>
+    <w:p>
+      <w:pPr>
+        <w:pStyle w:val="Title"/>
+      </w:pPr>
+      <w:bookmarkStart w:id="26" w:name="_Ref514009170"/>
+      <w:r>
+        <w:t xml:space="preserve">Slika </w:t>
+      </w:r>
+      <w:fldSimple w:instr=" STYLEREF 1 \s ">
+        <w:r>
+          <w:rPr>
+            <w:noProof/>
+          </w:rPr>
+          <w:t>3</w:t>
+        </w:r>
+      </w:fldSimple>
+      <w:r>
+        <w:noBreakHyphen/>
+      </w:r>
+      <w:fldSimple w:instr=" SEQ Slika \* ARABIC \s 1 ">
+        <w:r>
+          <w:rPr>
+            <w:noProof/>
+          </w:rPr>
+          <w:t>10</w:t>
+        </w:r>
+      </w:fldSimple>
+      <w:bookmarkEnd w:id="26"/>
+      <w:r>
+        <w:t xml:space="preserve"> Rudari (engl. </w:t>
+      </w:r>
+      <w:proofErr w:type="spellStart"/>
+      <w:r>
+        <w:t>Block</w:t>
+      </w:r>
+      <w:proofErr w:type="spellEnd"/>
+      <w:r>
+        <w:t xml:space="preserve"> </w:t>
+      </w:r>
+      <w:proofErr w:type="spellStart"/>
+      <w:r>
+        <w:t>creator</w:t>
+      </w:r>
+      <w:proofErr w:type="spellEnd"/>
+      <w:r>
+        <w:t xml:space="preserve">/Miner) te sudionici (Alice, Bob, </w:t>
+      </w:r>
+      <w:proofErr w:type="spellStart"/>
+      <w:r>
+        <w:t>Charlie</w:t>
+      </w:r>
+      <w:proofErr w:type="spellEnd"/>
+      <w:r>
+        <w:t>, You)</w:t>
+      </w:r>
+    </w:p>
+    <w:p>
+      <w:pPr>
+        <w:pStyle w:val="Heading3"/>
+      </w:pPr>
+      <w:bookmarkStart w:id="27" w:name="_Toc514255656"/>
+      <w:r>
+        <w:t>Decentraliziranost</w:t>
+      </w:r>
+      <w:bookmarkEnd w:id="27"/>
+    </w:p>
+    <w:p>
+      <w:r>
+        <w:t>Decentraliziranost ovakvog sustava proizlazi iz toga što svaki sudionik na mreži posjeduje kopiju lanca blokova. Ukoliko jedan od čvorova prestane s radom to ne predstavlja nikakav problem za n</w:t>
+      </w:r>
+      <w:r>
+        <w:t>ormalno funkcioniranje sustava zbog toga što svi ostali sudionici na mreži imaju taj isti lanac blokova.</w:t>
+      </w:r>
+    </w:p>
+    <w:p>
+      <w:r>
+        <w:lastRenderedPageBreak/>
+        <w:t>Dakle, u decentraliziranom sustavu svi čvorovi sustava imaju iste podatke i rade isti posao te nestanak jednog čvora nema nikakve posljedice na rad sustava.</w:t>
+      </w:r>
     </w:p>
     <w:p>
       <w:pPr>
         <w:pStyle w:val="Heading2"/>
       </w:pPr>
-      <w:bookmarkStart w:id="13" w:name="_Toc513743316"/>
-      <w:r>
-        <w:t>Karakteristike lanca blokova</w:t>
-      </w:r>
-      <w:bookmarkEnd w:id="13"/>
-    </w:p>
-    <w:p>
-      <w:pPr>
-        <w:pStyle w:val="Heading3"/>
-      </w:pPr>
-      <w:bookmarkStart w:id="14" w:name="_Toc513743317"/>
-      <w:r>
-        <w:t>Distribuiranost</w:t>
-      </w:r>
-      <w:bookmarkEnd w:id="14"/>
-    </w:p>
-    <w:p>
-      <w:pPr>
-        <w:pStyle w:val="Heading3"/>
-      </w:pPr>
-      <w:bookmarkStart w:id="15" w:name="_Toc513743318"/>
-      <w:r>
-        <w:t>Decentraliziranost</w:t>
-      </w:r>
-      <w:bookmarkEnd w:id="15"/>
+      <w:bookmarkStart w:id="28" w:name="_Toc514255657"/>
+      <w:r>
+        <w:t>Kako ustvari radi lanac blokova?</w:t>
+      </w:r>
+      <w:bookmarkEnd w:id="28"/>
+    </w:p>
+    <w:p>
+      <w:r>
+        <w:t>U prethodnim poglavljima objašnjeni su razni pojmovi decentralizirane mreže. Svi ti pojmovi mogu izazvati pomutnju budući da se radi o sasvim novoj tehnologiji i načinu razmišljanja.</w:t>
+      </w:r>
+    </w:p>
+    <w:p>
+      <w:r>
+        <w:t xml:space="preserve">Stoga će se u ovom poglavlju na konkretnom primjeru </w:t>
+      </w:r>
+      <w:proofErr w:type="spellStart"/>
+      <w:r>
+        <w:t>BitCoin</w:t>
+      </w:r>
+      <w:proofErr w:type="spellEnd"/>
+      <w:r>
+        <w:t xml:space="preserve">-a pokazati kako ustvari radi lanac blokova (engl. </w:t>
+      </w:r>
+      <w:proofErr w:type="spellStart"/>
+      <w:r>
+        <w:t>Blockchain</w:t>
+      </w:r>
+      <w:proofErr w:type="spellEnd"/>
+      <w:r>
+        <w:t>).</w:t>
+      </w:r>
+    </w:p>
+    <w:p>
+      <w:r>
+        <w:t xml:space="preserve">Za početak uzmimo da imamo jednu knjigu u kojoj pišemo sve transakcije koje se događaju na mreži. </w:t>
+      </w:r>
+    </w:p>
+    <w:p>
+      <w:pPr>
+        <w:keepNext/>
+        <w:jc w:val="center"/>
+      </w:pPr>
+      <w:r>
+        <w:rPr>
+          <w:noProof/>
+          <w:lang w:eastAsia="hr-HR"/>
+        </w:rPr>
+        <w:drawing>
+          <wp:inline distT="0" distB="0" distL="0" distR="0" wp14:anchorId="3CA520BA" wp14:editId="25E55AE9">
+            <wp:extent cx="5314950" cy="2568298"/>
+            <wp:effectExtent l="0" t="0" r="0" b="3810"/>
+            <wp:docPr id="15" name="Picture 15"/>
+            <wp:cNvGraphicFramePr>
+              <a:graphicFrameLocks xmlns:a="http://schemas.openxmlformats.org/drawingml/2006/main" noChangeAspect="1"/>
+            </wp:cNvGraphicFramePr>
+            <a:graphic xmlns:a="http://schemas.openxmlformats.org/drawingml/2006/main">
+              <a:graphicData uri="http://schemas.openxmlformats.org/drawingml/2006/picture">
+                <pic:pic xmlns:pic="http://schemas.openxmlformats.org/drawingml/2006/picture">
+                  <pic:nvPicPr>
+                    <pic:cNvPr id="1" name=""/>
+                    <pic:cNvPicPr/>
+                  </pic:nvPicPr>
+                  <pic:blipFill>
+                    <a:blip r:embed="rId22"/>
+                    <a:stretch>
+                      <a:fillRect/>
+                    </a:stretch>
+                  </pic:blipFill>
+                  <pic:spPr>
+                    <a:xfrm>
+                      <a:off x="0" y="0"/>
+                      <a:ext cx="5332131" cy="2576600"/>
+                    </a:xfrm>
+                    <a:prstGeom prst="rect">
+                      <a:avLst/>
+                    </a:prstGeom>
+                  </pic:spPr>
+                </pic:pic>
+              </a:graphicData>
+            </a:graphic>
+          </wp:inline>
+        </w:drawing>
+      </w:r>
+    </w:p>
+    <w:p>
+      <w:pPr>
+        <w:pStyle w:val="Title"/>
+      </w:pPr>
+      <w:r>
+        <w:t xml:space="preserve">Slika </w:t>
+      </w:r>
+      <w:fldSimple w:instr=" STYLEREF 1 \s ">
+        <w:r>
+          <w:rPr>
+            <w:noProof/>
+          </w:rPr>
+          <w:t>3</w:t>
+        </w:r>
+      </w:fldSimple>
+      <w:r>
+        <w:noBreakHyphen/>
+      </w:r>
+      <w:fldSimple w:instr=" SEQ Slika \* ARABIC \s 1 ">
+        <w:r>
+          <w:rPr>
+            <w:noProof/>
+          </w:rPr>
+          <w:t>11</w:t>
+        </w:r>
+      </w:fldSimple>
+      <w:r>
+        <w:t xml:space="preserve"> Primjer javne knjige transakcija</w:t>
+      </w:r>
+    </w:p>
+    <w:p>
+      <w:r>
+        <w:t>Neka imamo vrlo jednostavan protokol koji se sastoji od pravila:</w:t>
+      </w:r>
+    </w:p>
+    <w:p>
+      <w:pPr>
+        <w:pStyle w:val="ListParagraph"/>
+        <w:numPr>
+          <w:ilvl w:val="0"/>
+          <w:numId w:val="11"/>
+        </w:numPr>
+      </w:pPr>
+      <w:r>
+        <w:t>Svatko može dodati transakciju u javnu knjigu</w:t>
+      </w:r>
+    </w:p>
+    <w:p>
+      <w:pPr>
+        <w:pStyle w:val="ListParagraph"/>
+        <w:numPr>
+          <w:ilvl w:val="0"/>
+          <w:numId w:val="11"/>
+        </w:numPr>
+      </w:pPr>
+      <w:r>
+        <w:t>Ne smije se uplatiti više nego što se posjeduje</w:t>
+      </w:r>
+    </w:p>
+    <w:p>
+      <w:r>
+        <w:t xml:space="preserve">Što sprječava nekoga da doda transakciju koja ide u njegovu korist bez da druga strana to odobri? Npr. </w:t>
+      </w:r>
+      <w:r>
+        <w:t>Bob stavi da mu Alice treba platiti 100$ bez da Alice to odobri.</w:t>
+      </w:r>
+    </w:p>
+    <w:p>
+      <w:pPr>
+        <w:keepNext/>
+        <w:jc w:val="center"/>
+      </w:pPr>
+      <w:r>
+        <w:rPr>
+          <w:noProof/>
+          <w:lang w:eastAsia="hr-HR"/>
+        </w:rPr>
+        <w:lastRenderedPageBreak/>
+        <w:drawing>
+          <wp:inline distT="0" distB="0" distL="0" distR="0" wp14:anchorId="07A78AF3" wp14:editId="418A53C2">
+            <wp:extent cx="4248150" cy="2255278"/>
+            <wp:effectExtent l="0" t="0" r="0" b="0"/>
+            <wp:docPr id="16" name="Picture 16"/>
+            <wp:cNvGraphicFramePr>
+              <a:graphicFrameLocks xmlns:a="http://schemas.openxmlformats.org/drawingml/2006/main" noChangeAspect="1"/>
+            </wp:cNvGraphicFramePr>
+            <a:graphic xmlns:a="http://schemas.openxmlformats.org/drawingml/2006/main">
+              <a:graphicData uri="http://schemas.openxmlformats.org/drawingml/2006/picture">
+                <pic:pic xmlns:pic="http://schemas.openxmlformats.org/drawingml/2006/picture">
+                  <pic:nvPicPr>
+                    <pic:cNvPr id="1" name=""/>
+                    <pic:cNvPicPr/>
+                  </pic:nvPicPr>
+                  <pic:blipFill>
+                    <a:blip r:embed="rId23"/>
+                    <a:stretch>
+                      <a:fillRect/>
+                    </a:stretch>
+                  </pic:blipFill>
+                  <pic:spPr>
+                    <a:xfrm>
+                      <a:off x="0" y="0"/>
+                      <a:ext cx="4259963" cy="2261549"/>
+                    </a:xfrm>
+                    <a:prstGeom prst="rect">
+                      <a:avLst/>
+                    </a:prstGeom>
+                  </pic:spPr>
+                </pic:pic>
+              </a:graphicData>
+            </a:graphic>
+          </wp:inline>
+        </w:drawing>
+      </w:r>
+    </w:p>
+    <w:p>
+      <w:pPr>
+        <w:pStyle w:val="Title"/>
+      </w:pPr>
+      <w:r>
+        <w:t xml:space="preserve">Slika </w:t>
+      </w:r>
+      <w:fldSimple w:instr=" STYLEREF 1 \s ">
+        <w:r>
+          <w:rPr>
+            <w:noProof/>
+          </w:rPr>
+          <w:t>3</w:t>
+        </w:r>
+      </w:fldSimple>
+      <w:r>
+        <w:noBreakHyphen/>
+      </w:r>
+      <w:fldSimple w:instr=" SEQ Slika \* ARABIC \s 1 ">
+        <w:r>
+          <w:rPr>
+            <w:noProof/>
+          </w:rPr>
+          <w:t>12</w:t>
+        </w:r>
+      </w:fldSimple>
+      <w:r>
+        <w:t xml:space="preserve"> Bob dodaje transakciju bez odobrenja Alice</w:t>
+      </w:r>
+    </w:p>
+    <w:p>
+      <w:r>
+        <w:t>Problem se riješi uz malo kriptografije tj. digitalnog potpisa.</w:t>
+      </w:r>
+    </w:p>
+    <w:p>
+      <w:pPr>
+        <w:keepNext/>
+        <w:jc w:val="center"/>
+      </w:pPr>
+      <w:r>
+        <w:rPr>
+          <w:noProof/>
+          <w:lang w:eastAsia="hr-HR"/>
+        </w:rPr>
+        <w:drawing>
+          <wp:inline distT="0" distB="0" distL="0" distR="0" wp14:anchorId="61561EAA" wp14:editId="3FE34716">
+            <wp:extent cx="2543175" cy="1514475"/>
+            <wp:effectExtent l="0" t="0" r="9525" b="9525"/>
+            <wp:docPr id="17" name="Picture 17"/>
+            <wp:cNvGraphicFramePr>
+              <a:graphicFrameLocks xmlns:a="http://schemas.openxmlformats.org/drawingml/2006/main" noChangeAspect="1"/>
+            </wp:cNvGraphicFramePr>
+            <a:graphic xmlns:a="http://schemas.openxmlformats.org/drawingml/2006/main">
+              <a:graphicData uri="http://schemas.openxmlformats.org/drawingml/2006/picture">
+                <pic:pic xmlns:pic="http://schemas.openxmlformats.org/drawingml/2006/picture">
+                  <pic:nvPicPr>
+                    <pic:cNvPr id="1" name=""/>
+                    <pic:cNvPicPr/>
+                  </pic:nvPicPr>
+                  <pic:blipFill>
+                    <a:blip r:embed="rId24"/>
+                    <a:stretch>
+                      <a:fillRect/>
+                    </a:stretch>
+                  </pic:blipFill>
+                  <pic:spPr>
+                    <a:xfrm>
+                      <a:off x="0" y="0"/>
+                      <a:ext cx="2543175" cy="1514475"/>
+                    </a:xfrm>
+                    <a:prstGeom prst="rect">
+                      <a:avLst/>
+                    </a:prstGeom>
+                  </pic:spPr>
+                </pic:pic>
+              </a:graphicData>
+            </a:graphic>
+          </wp:inline>
+        </w:drawing>
+      </w:r>
+    </w:p>
+    <w:p>
+      <w:pPr>
+        <w:pStyle w:val="Title"/>
+      </w:pPr>
+      <w:r>
+        <w:t xml:space="preserve">Slika </w:t>
+      </w:r>
+      <w:fldSimple w:instr=" STYLEREF 1 \s ">
+        <w:r>
+          <w:rPr>
+            <w:noProof/>
+          </w:rPr>
+          <w:t>3</w:t>
+        </w:r>
+      </w:fldSimple>
+      <w:r>
+        <w:noBreakHyphen/>
+      </w:r>
+      <w:fldSimple w:instr=" SEQ Slika \* ARABIC \s 1 ">
+        <w:r>
+          <w:rPr>
+            <w:noProof/>
+          </w:rPr>
+          <w:t>13</w:t>
+        </w:r>
+      </w:fldSimple>
+      <w:r>
+        <w:t xml:space="preserve"> Dodavanje potpisa kako bi se odobrile transakcije</w:t>
+      </w:r>
+    </w:p>
+    <w:p>
+      <w:r>
+        <w:t>Ideja se sastoji od toga da postoji nešto što sudionici mogu dodati pored transakcije, označavajući kako su vidjeli i odobrili transakciju.</w:t>
+      </w:r>
+    </w:p>
+    <w:p>
+      <w:r>
+        <w:t>Što nas sprječava da kopiramo nečiji potpis?</w:t>
+      </w:r>
+    </w:p>
+    <w:p>
+      <w:r>
+        <w:t xml:space="preserve">Ključ je u tome što se potpis (engl. Signature) generira na osnovu privatnog ključa (engl. </w:t>
+      </w:r>
+      <w:proofErr w:type="spellStart"/>
+      <w:r>
+        <w:t>Private</w:t>
+      </w:r>
+      <w:proofErr w:type="spellEnd"/>
+      <w:r>
+        <w:t xml:space="preserve"> </w:t>
+      </w:r>
+      <w:proofErr w:type="spellStart"/>
+      <w:r>
+        <w:t>key</w:t>
+      </w:r>
+      <w:proofErr w:type="spellEnd"/>
+      <w:r>
+        <w:t>) i ostalog sadržaja bloka. Dakle samo osoba s privatnim ključem može generirati ispravan potpis.</w:t>
+      </w:r>
+    </w:p>
+    <w:p>
+      <w:r>
+        <w:t xml:space="preserve">Svaki sudionik na mreži posjeduje vlastiti par privatnog/javnog ključa. Javni ključ se podijeli sa svim sudionicima na mreži, dok se privatni ključ ne govori nikome i strogo je povjerljiv. Na osnovu javnog ključa (engl. </w:t>
+      </w:r>
+      <w:proofErr w:type="spellStart"/>
+      <w:r>
+        <w:t>Public</w:t>
+      </w:r>
+      <w:proofErr w:type="spellEnd"/>
+      <w:r>
+        <w:t xml:space="preserve"> </w:t>
+      </w:r>
+      <w:proofErr w:type="spellStart"/>
+      <w:r>
+        <w:t>key</w:t>
+      </w:r>
+      <w:proofErr w:type="spellEnd"/>
+      <w:r>
+        <w:t xml:space="preserve">) drugi sudionici znaju od koga dolaze transakcije te na koju adresu uputiti transakciju. </w:t>
+      </w:r>
+    </w:p>
+    <w:p>
+      <w:r>
+        <w:lastRenderedPageBreak/>
+        <w:t>Generiranje ključa možemo zamisliti kao funkciju koja kao parametre prima neke podatke te privatni ključ a vraća jedinstveni potpis.</w:t>
+      </w:r>
+      <w:r>
+        <w:t xml:space="preserve"> Upravo zbog toga što podatke bloka uzima kao parametar rješava problem da se neki potpis kopira na drugu poruku.</w:t>
+      </w:r>
+    </w:p>
+    <w:p>
+      <w:r>
+        <w:t xml:space="preserve">Kako bi se provjerila ispravnost potpisa koristi se funkcija koja za parametre uzima podatke bloka, potpis i javni ključ te kao rezultat vraća točno/netočno (engl. </w:t>
+      </w:r>
+      <w:proofErr w:type="spellStart"/>
+      <w:r>
+        <w:t>True</w:t>
+      </w:r>
+      <w:proofErr w:type="spellEnd"/>
+      <w:r>
+        <w:t>/</w:t>
+      </w:r>
+      <w:proofErr w:type="spellStart"/>
+      <w:r>
+        <w:t>false</w:t>
+      </w:r>
+      <w:proofErr w:type="spellEnd"/>
+      <w:r>
+        <w:t>) ovisno o tome je li potpis ispravan ili netočan.</w:t>
+      </w:r>
+    </w:p>
+    <w:p>
+      <w:r>
+        <w:t>Potpis se sastoji od 256 bitova, što znači da će biti gotovo nemoguće pogoditi nečiji potpis „na sreću“ bez da se posjeduje privatni ključ. S 256 bitova moguće je napraviti 2</w:t>
+      </w:r>
+      <w:r>
+        <w:rPr>
+          <w:vertAlign w:val="superscript"/>
+        </w:rPr>
+        <w:t>256</w:t>
+      </w:r>
+      <w:r>
+        <w:t xml:space="preserve"> kombinacija, a to je nezamislivo velik broj (od 78 znamenki). Zaključujemo da je gotovo nemoguće pogoditi taj broj.</w:t>
+      </w:r>
+    </w:p>
+    <w:p>
+      <w:r>
+        <w:t>Zaključak je: samo osoba koja ima privatni ključ može generirati taj potpis.</w:t>
+      </w:r>
+    </w:p>
+    <w:p>
+      <w:r>
+        <w:t>Što sprječava nekog da nakon prve potvrde samo kopira tu transakciju n puta budući da poznaje potpis koji je odobrio tu transakciju (</w:t>
+      </w:r>
+      <w:r>
+        <w:fldChar w:fldCharType="begin"/>
+      </w:r>
+      <w:r>
+        <w:instrText xml:space="preserve"> REF _Ref514089500 \h </w:instrText>
+      </w:r>
+      <w:r>
+        <w:fldChar w:fldCharType="separate"/>
+      </w:r>
+      <w:r>
+        <w:t xml:space="preserve">Slika </w:t>
+      </w:r>
+      <w:r>
+        <w:rPr>
+          <w:noProof/>
+        </w:rPr>
+        <w:t>3</w:t>
+      </w:r>
+      <w:r>
+        <w:noBreakHyphen/>
+      </w:r>
+      <w:r>
+        <w:rPr>
+          <w:noProof/>
+        </w:rPr>
+        <w:t>14</w:t>
+      </w:r>
+      <w:r>
+        <w:fldChar w:fldCharType="end"/>
+      </w:r>
+      <w:r>
+        <w:t>)?</w:t>
+      </w:r>
+    </w:p>
+    <w:p>
+      <w:pPr>
+        <w:keepNext/>
+        <w:jc w:val="center"/>
+      </w:pPr>
+      <w:r>
+        <w:rPr>
+          <w:noProof/>
+          <w:lang w:eastAsia="hr-HR"/>
+        </w:rPr>
+        <w:drawing>
+          <wp:inline distT="0" distB="0" distL="0" distR="0" wp14:anchorId="43B984BD" wp14:editId="3F260CCB">
+            <wp:extent cx="2847975" cy="1609725"/>
+            <wp:effectExtent l="0" t="0" r="9525" b="9525"/>
+            <wp:docPr id="18" name="Picture 18"/>
+            <wp:cNvGraphicFramePr>
+              <a:graphicFrameLocks xmlns:a="http://schemas.openxmlformats.org/drawingml/2006/main" noChangeAspect="1"/>
+            </wp:cNvGraphicFramePr>
+            <a:graphic xmlns:a="http://schemas.openxmlformats.org/drawingml/2006/main">
+              <a:graphicData uri="http://schemas.openxmlformats.org/drawingml/2006/picture">
+                <pic:pic xmlns:pic="http://schemas.openxmlformats.org/drawingml/2006/picture">
+                  <pic:nvPicPr>
+                    <pic:cNvPr id="1" name=""/>
+                    <pic:cNvPicPr/>
+                  </pic:nvPicPr>
+                  <pic:blipFill>
+                    <a:blip r:embed="rId25"/>
+                    <a:stretch>
+                      <a:fillRect/>
+                    </a:stretch>
+                  </pic:blipFill>
+                  <pic:spPr>
+                    <a:xfrm>
+                      <a:off x="0" y="0"/>
+                      <a:ext cx="2847975" cy="1609725"/>
+                    </a:xfrm>
+                    <a:prstGeom prst="rect">
+                      <a:avLst/>
+                    </a:prstGeom>
+                  </pic:spPr>
+                </pic:pic>
+              </a:graphicData>
+            </a:graphic>
+          </wp:inline>
+        </w:drawing>
+      </w:r>
+    </w:p>
+    <w:p>
+      <w:pPr>
+        <w:pStyle w:val="Title"/>
+      </w:pPr>
+      <w:bookmarkStart w:id="29" w:name="_Ref514089500"/>
+      <w:r>
+        <w:t xml:space="preserve">Slika </w:t>
+      </w:r>
+      <w:fldSimple w:instr=" STYLEREF 1 \s ">
+        <w:r>
+          <w:rPr>
+            <w:noProof/>
+          </w:rPr>
+          <w:t>3</w:t>
+        </w:r>
+      </w:fldSimple>
+      <w:r>
+        <w:noBreakHyphen/>
+      </w:r>
+      <w:fldSimple w:instr=" SEQ Slika \* ARABIC \s 1 ">
+        <w:r>
+          <w:rPr>
+            <w:noProof/>
+          </w:rPr>
+          <w:t>14</w:t>
+        </w:r>
+      </w:fldSimple>
+      <w:bookmarkEnd w:id="29"/>
+      <w:r>
+        <w:t xml:space="preserve"> Kopiranje transakcije n puta nakon što se potpiše kao ispravna</w:t>
+      </w:r>
+    </w:p>
+    <w:p>
+      <w:r>
+        <w:t>Trik je u tome što svaka transakcija nosi svoj ID što znači da signature nikad neće biti isti.</w:t>
+      </w:r>
+    </w:p>
+    <w:p>
+      <w:r>
+        <w:t>Slijedeći pojam je decentraliziranost.</w:t>
+      </w:r>
+      <w:r>
+        <w:t xml:space="preserve"> Svaki sudionik ima svoju kopiju javne knjige. Kada neki sudionik želi napraviti transakciju, transakcija se emitira svim ostalim sudionicima na mreži koji tu čuju i upišu u svoju javnu knjigu.</w:t>
+      </w:r>
+      <w:r>
+        <w:t xml:space="preserve"> Ukoliko se ne učini nešto više ovo je veoma loš sistem. Kako biti siguran da se svi slažu koja je javna knjiga ispravna? Kako biti siguran da svi ostali sudionici slušaju transakcije koje dolaze? Npr. netko vam uplati 20 kuna i kako biti siguran da su svi ostali sudionici „čuli“ da vam je poslano 20 kuna te da će te tih 20 kuna moći koristiti i njima raspolagati?</w:t>
+      </w:r>
+    </w:p>
+    <w:p>
+      <w:r>
+        <w:t xml:space="preserve">Problem je riješen tako da se vjeruje onoj „javnoj knjizi“ na koju je potrošeno najviše računalnog rada (engl. </w:t>
+      </w:r>
+      <w:proofErr w:type="spellStart"/>
+      <w:r>
+        <w:t>Computation</w:t>
+      </w:r>
+      <w:proofErr w:type="spellEnd"/>
+      <w:r>
+        <w:t xml:space="preserve"> </w:t>
+      </w:r>
+      <w:proofErr w:type="spellStart"/>
+      <w:r>
+        <w:t>work</w:t>
+      </w:r>
+      <w:proofErr w:type="spellEnd"/>
+      <w:r>
+        <w:t xml:space="preserve">). Dakle, računalni rad predstavlja mjeru kome </w:t>
+      </w:r>
+      <w:r>
+        <w:lastRenderedPageBreak/>
+        <w:t xml:space="preserve">vjerovati. Vjeruje se uvijek onom zapisu koji ima najviše računalnog rada – dokaz o radu (engl. </w:t>
+      </w:r>
+      <w:proofErr w:type="spellStart"/>
+      <w:r>
+        <w:t>Proof</w:t>
+      </w:r>
+      <w:proofErr w:type="spellEnd"/>
+      <w:r>
+        <w:t xml:space="preserve"> </w:t>
+      </w:r>
+      <w:proofErr w:type="spellStart"/>
+      <w:r>
+        <w:t>of</w:t>
+      </w:r>
+      <w:proofErr w:type="spellEnd"/>
+      <w:r>
+        <w:t xml:space="preserve"> </w:t>
+      </w:r>
+      <w:proofErr w:type="spellStart"/>
+      <w:r>
+        <w:t>work</w:t>
+      </w:r>
+      <w:proofErr w:type="spellEnd"/>
+      <w:r>
+        <w:t xml:space="preserve">). </w:t>
+      </w:r>
+    </w:p>
+    <w:p>
+      <w:r>
+        <w:t xml:space="preserve">Dakle, slušaju se sve transakcije koje se </w:t>
+      </w:r>
+      <w:proofErr w:type="spellStart"/>
+      <w:r>
+        <w:t>potm</w:t>
+      </w:r>
+      <w:proofErr w:type="spellEnd"/>
+      <w:r>
+        <w:t xml:space="preserve"> stavljaju u blok te se traži valjani identifikator za taj blok. </w:t>
+      </w:r>
+      <w:r>
+        <w:t>Identifikator bloka da bi bio prihvatljiv mora započ</w:t>
+      </w:r>
+      <w:r>
+        <w:t xml:space="preserve">injati s određenim brojem nula. Nakon što se nađe identifikator, taj se blok šalje svim sudionicima na mreži da ga dodaju na kraj svoje kopije lanca blokova (engl. </w:t>
+      </w:r>
+      <w:proofErr w:type="spellStart"/>
+      <w:r>
+        <w:t>Blockchain</w:t>
+      </w:r>
+      <w:proofErr w:type="spellEnd"/>
+      <w:r>
+        <w:t>).</w:t>
+      </w:r>
+    </w:p>
+    <w:p>
+      <w:pPr>
+        <w:keepNext/>
+        <w:jc w:val="center"/>
+      </w:pPr>
+      <w:r>
+        <w:rPr>
+          <w:noProof/>
+          <w:lang w:eastAsia="hr-HR"/>
+        </w:rPr>
+        <w:drawing>
+          <wp:inline distT="0" distB="0" distL="0" distR="0" wp14:anchorId="3A6F0F59" wp14:editId="51ACAA10">
+            <wp:extent cx="5276850" cy="2709970"/>
+            <wp:effectExtent l="0" t="0" r="0" b="0"/>
+            <wp:docPr id="14" name="Picture 14"/>
+            <wp:cNvGraphicFramePr>
+              <a:graphicFrameLocks xmlns:a="http://schemas.openxmlformats.org/drawingml/2006/main" noChangeAspect="1"/>
+            </wp:cNvGraphicFramePr>
+            <a:graphic xmlns:a="http://schemas.openxmlformats.org/drawingml/2006/main">
+              <a:graphicData uri="http://schemas.openxmlformats.org/drawingml/2006/picture">
+                <pic:pic xmlns:pic="http://schemas.openxmlformats.org/drawingml/2006/picture">
+                  <pic:nvPicPr>
+                    <pic:cNvPr id="1" name=""/>
+                    <pic:cNvPicPr/>
+                  </pic:nvPicPr>
+                  <pic:blipFill>
+                    <a:blip r:embed="rId21"/>
+                    <a:stretch>
+                      <a:fillRect/>
+                    </a:stretch>
+                  </pic:blipFill>
+                  <pic:spPr>
+                    <a:xfrm>
+                      <a:off x="0" y="0"/>
+                      <a:ext cx="5280928" cy="2712064"/>
+                    </a:xfrm>
+                    <a:prstGeom prst="rect">
+                      <a:avLst/>
+                    </a:prstGeom>
+                  </pic:spPr>
+                </pic:pic>
+              </a:graphicData>
+            </a:graphic>
+          </wp:inline>
+        </w:drawing>
+      </w:r>
+    </w:p>
+    <w:p>
+      <w:pPr>
+        <w:pStyle w:val="Title"/>
+      </w:pPr>
+      <w:r>
+        <w:t xml:space="preserve">Slika </w:t>
+      </w:r>
+      <w:fldSimple w:instr=" STYLEREF 1 \s ">
+        <w:r>
+          <w:rPr>
+            <w:noProof/>
+          </w:rPr>
+          <w:t>3</w:t>
+        </w:r>
+      </w:fldSimple>
+      <w:r>
+        <w:noBreakHyphen/>
+      </w:r>
+      <w:fldSimple w:instr=" SEQ Slika \* ARABIC \s 1 ">
+        <w:r>
+          <w:rPr>
+            <w:noProof/>
+          </w:rPr>
+          <w:t>15</w:t>
+        </w:r>
+      </w:fldSimple>
+      <w:r>
+        <w:t xml:space="preserve"> Rudari (engl. </w:t>
+      </w:r>
+      <w:proofErr w:type="spellStart"/>
+      <w:r>
+        <w:t>block</w:t>
+      </w:r>
+      <w:proofErr w:type="spellEnd"/>
+      <w:r>
+        <w:t xml:space="preserve"> </w:t>
+      </w:r>
+      <w:proofErr w:type="spellStart"/>
+      <w:r>
+        <w:t>creator</w:t>
+      </w:r>
+      <w:proofErr w:type="spellEnd"/>
+      <w:r>
+        <w:t>) pogađaju ispravni identifikator za blok koji se potom emitira sudionicima</w:t>
+      </w:r>
+    </w:p>
+    <w:p>
+      <w:r>
+        <w:t xml:space="preserve">Rudari (engl. </w:t>
+      </w:r>
+      <w:proofErr w:type="spellStart"/>
+      <w:r>
+        <w:t>Block</w:t>
+      </w:r>
+      <w:proofErr w:type="spellEnd"/>
+      <w:r>
+        <w:t xml:space="preserve"> </w:t>
+      </w:r>
+      <w:proofErr w:type="spellStart"/>
+      <w:r>
+        <w:t>creator</w:t>
+      </w:r>
+      <w:proofErr w:type="spellEnd"/>
+      <w:r>
+        <w:t>/Miner) slušaju sve transakcije i probaju otkriti valjani identifikator prije ostalih rudara. Rudar koji prvi otkrije valjani identifikator dobije nagradu. Nagrada je određeni broj „novčića“ koji se prikupe od takse uzete od svake transakcije.</w:t>
+      </w:r>
+    </w:p>
+    <w:p>
+      <w:r>
+        <w:t xml:space="preserve">Svi ostali sudionici na mreži (Alice, Bob, </w:t>
+      </w:r>
+      <w:proofErr w:type="spellStart"/>
+      <w:r>
+        <w:t>Charlie</w:t>
+      </w:r>
+      <w:proofErr w:type="spellEnd"/>
+      <w:r>
+        <w:t>, You) ne slušaju na sve transakcije nego samo na blokove koji se emitiraju od strane rudara.</w:t>
+      </w:r>
+    </w:p>
+    <w:p>
+      <w:r>
+        <w:t>Sada, kada smo objasnili osnovne pojmove vezane uz lanac blokova, na primjeru ćemo pokazati pokušaj prevare.</w:t>
+      </w:r>
+    </w:p>
+    <w:p>
+      <w:r>
+        <w:t>Uzmimo za primjer da Alice pošalje Bobu 100 kuna bez da svoju transakciju emitira mrežom.</w:t>
+      </w:r>
+    </w:p>
+    <w:p>
+      <w:pPr>
+        <w:keepNext/>
+        <w:jc w:val="center"/>
+      </w:pPr>
+      <w:r>
+        <w:rPr>
+          <w:noProof/>
+          <w:lang w:eastAsia="hr-HR"/>
+        </w:rPr>
+        <w:lastRenderedPageBreak/>
+        <w:drawing>
+          <wp:inline distT="0" distB="0" distL="0" distR="0" wp14:anchorId="1D49E4E8" wp14:editId="36DF5CEB">
+            <wp:extent cx="4619625" cy="2607031"/>
+            <wp:effectExtent l="0" t="0" r="0" b="3175"/>
+            <wp:docPr id="21" name="Picture 21"/>
+            <wp:cNvGraphicFramePr>
+              <a:graphicFrameLocks xmlns:a="http://schemas.openxmlformats.org/drawingml/2006/main" noChangeAspect="1"/>
+            </wp:cNvGraphicFramePr>
+            <a:graphic xmlns:a="http://schemas.openxmlformats.org/drawingml/2006/main">
+              <a:graphicData uri="http://schemas.openxmlformats.org/drawingml/2006/picture">
+                <pic:pic xmlns:pic="http://schemas.openxmlformats.org/drawingml/2006/picture">
+                  <pic:nvPicPr>
+                    <pic:cNvPr id="1" name=""/>
+                    <pic:cNvPicPr/>
+                  </pic:nvPicPr>
+                  <pic:blipFill>
+                    <a:blip r:embed="rId26"/>
+                    <a:stretch>
+                      <a:fillRect/>
+                    </a:stretch>
+                  </pic:blipFill>
+                  <pic:spPr>
+                    <a:xfrm>
+                      <a:off x="0" y="0"/>
+                      <a:ext cx="4623822" cy="2609399"/>
+                    </a:xfrm>
+                    <a:prstGeom prst="rect">
+                      <a:avLst/>
+                    </a:prstGeom>
+                  </pic:spPr>
+                </pic:pic>
+              </a:graphicData>
+            </a:graphic>
+          </wp:inline>
+        </w:drawing>
+      </w:r>
+    </w:p>
+    <w:p>
+      <w:pPr>
+        <w:pStyle w:val="Title"/>
+      </w:pPr>
+      <w:r>
+        <w:t xml:space="preserve">Slika </w:t>
+      </w:r>
+      <w:fldSimple w:instr=" STYLEREF 1 \s ">
+        <w:r>
+          <w:rPr>
+            <w:noProof/>
+          </w:rPr>
+          <w:t>3</w:t>
+        </w:r>
+      </w:fldSimple>
+      <w:r>
+        <w:noBreakHyphen/>
+      </w:r>
+      <w:fldSimple w:instr=" SEQ Slika \* ARABIC \s 1 ">
+        <w:r>
+          <w:rPr>
+            <w:noProof/>
+          </w:rPr>
+          <w:t>16</w:t>
+        </w:r>
+      </w:fldSimple>
+      <w:r>
+        <w:t xml:space="preserve"> Alice plaća Bobu 100 kuna bez da svoju transakciju emitira svima na mreži</w:t>
+      </w:r>
+    </w:p>
+    <w:p>
+      <w:r>
+        <w:t>Da bi bilo moguće da blok pošalje samo Bobu, Alice treba pogoditi ispravni identifikator bloka prije svih ostalih rudara. Sasvim je moguće da Alice pogodi identifikator prije svih ostalih te da Bob doda taj blok na kraj svog lanca. Svi ostali sudionici na mreži tada neće znati za tu transakciju i vjerovat će da Alice ima tih 100 kuna.</w:t>
+      </w:r>
+    </w:p>
+    <w:p>
+      <w:r>
+        <w:t>Problem za zlonamjernog sudionika se skriva u tome što će Bob i dalje slušati emitirane blokove od svih rudara na mreži. U jednom trenutku nastat će konflikt između dva lanca blokova te će se lanac od Boba početi granati (</w:t>
+      </w:r>
+      <w:r>
+        <w:fldChar w:fldCharType="begin"/>
+      </w:r>
+      <w:r>
+        <w:instrText xml:space="preserve"> REF _Ref514253460 \h </w:instrText>
+      </w:r>
+      <w:r>
+        <w:fldChar w:fldCharType="separate"/>
+      </w:r>
+      <w:r>
+        <w:t xml:space="preserve">Slika </w:t>
+      </w:r>
+      <w:r>
+        <w:rPr>
+          <w:noProof/>
+        </w:rPr>
+        <w:t>3</w:t>
+      </w:r>
+      <w:r>
+        <w:noBreakHyphen/>
+      </w:r>
+      <w:r>
+        <w:rPr>
+          <w:noProof/>
+        </w:rPr>
+        <w:t>17</w:t>
+      </w:r>
+      <w:r>
+        <w:fldChar w:fldCharType="end"/>
+      </w:r>
+      <w:r>
+        <w:t>).</w:t>
+      </w:r>
+    </w:p>
+    <w:p>
+      <w:pPr>
+        <w:keepNext/>
+        <w:jc w:val="center"/>
+      </w:pPr>
+      <w:r>
+        <w:rPr>
+          <w:noProof/>
+          <w:lang w:eastAsia="hr-HR"/>
+        </w:rPr>
+        <w:drawing>
+          <wp:inline distT="0" distB="0" distL="0" distR="0" wp14:anchorId="0F7E4F19" wp14:editId="7BAD3477">
+            <wp:extent cx="3857625" cy="2524125"/>
+            <wp:effectExtent l="0" t="0" r="9525" b="9525"/>
+            <wp:docPr id="22" name="Picture 22"/>
+            <wp:cNvGraphicFramePr>
+              <a:graphicFrameLocks xmlns:a="http://schemas.openxmlformats.org/drawingml/2006/main" noChangeAspect="1"/>
+            </wp:cNvGraphicFramePr>
+            <a:graphic xmlns:a="http://schemas.openxmlformats.org/drawingml/2006/main">
+              <a:graphicData uri="http://schemas.openxmlformats.org/drawingml/2006/picture">
+                <pic:pic xmlns:pic="http://schemas.openxmlformats.org/drawingml/2006/picture">
+                  <pic:nvPicPr>
+                    <pic:cNvPr id="1" name=""/>
+                    <pic:cNvPicPr/>
+                  </pic:nvPicPr>
+                  <pic:blipFill>
+                    <a:blip r:embed="rId27"/>
+                    <a:stretch>
+                      <a:fillRect/>
+                    </a:stretch>
+                  </pic:blipFill>
+                  <pic:spPr>
+                    <a:xfrm>
+                      <a:off x="0" y="0"/>
+                      <a:ext cx="3857625" cy="2524125"/>
+                    </a:xfrm>
+                    <a:prstGeom prst="rect">
+                      <a:avLst/>
+                    </a:prstGeom>
+                  </pic:spPr>
+                </pic:pic>
+              </a:graphicData>
+            </a:graphic>
+          </wp:inline>
+        </w:drawing>
+      </w:r>
+    </w:p>
+    <w:p>
+      <w:pPr>
+        <w:pStyle w:val="Title"/>
+      </w:pPr>
+      <w:bookmarkStart w:id="30" w:name="_Ref514253460"/>
+      <w:r>
+        <w:t xml:space="preserve">Slika </w:t>
+      </w:r>
+      <w:fldSimple w:instr=" STYLEREF 1 \s ">
+        <w:r>
+          <w:rPr>
+            <w:noProof/>
+          </w:rPr>
+          <w:t>3</w:t>
+        </w:r>
+      </w:fldSimple>
+      <w:r>
+        <w:noBreakHyphen/>
+      </w:r>
+      <w:fldSimple w:instr=" SEQ Slika \* ARABIC \s 1 ">
+        <w:r>
+          <w:rPr>
+            <w:noProof/>
+          </w:rPr>
+          <w:t>17</w:t>
+        </w:r>
+      </w:fldSimple>
+      <w:bookmarkEnd w:id="30"/>
+      <w:r>
+        <w:t xml:space="preserve"> Grananje Bobovog lanca uslijed pokušaja prevare</w:t>
+      </w:r>
+    </w:p>
+    <w:p>
+      <w:r>
+        <w:t>Pravilo glasi da se u</w:t>
+      </w:r>
+      <w:r>
+        <w:t>vijek vjeruje dužem lancu jer je u njega uloženo više računalnog rada</w:t>
+      </w:r>
+      <w:r>
+        <w:t xml:space="preserve"> (</w:t>
+      </w:r>
+      <w:r>
+        <w:fldChar w:fldCharType="begin"/>
+      </w:r>
+      <w:r>
+        <w:instrText xml:space="preserve"> REF _Ref514253587 \h </w:instrText>
+      </w:r>
+      <w:r>
+        <w:fldChar w:fldCharType="separate"/>
+      </w:r>
+      <w:r>
+        <w:t xml:space="preserve">Slika </w:t>
+      </w:r>
+      <w:r>
+        <w:rPr>
+          <w:noProof/>
+        </w:rPr>
+        <w:t>3</w:t>
+      </w:r>
+      <w:r>
+        <w:noBreakHyphen/>
+      </w:r>
+      <w:r>
+        <w:rPr>
+          <w:noProof/>
+        </w:rPr>
+        <w:t>18</w:t>
+      </w:r>
+      <w:r>
+        <w:fldChar w:fldCharType="end"/>
+      </w:r>
+      <w:r>
+        <w:t>).</w:t>
+      </w:r>
+    </w:p>
+    <w:p>
+      <w:pPr>
+        <w:keepNext/>
+        <w:jc w:val="center"/>
+      </w:pPr>
+      <w:r>
+        <w:rPr>
+          <w:noProof/>
+          <w:lang w:eastAsia="hr-HR"/>
+        </w:rPr>
+        <w:lastRenderedPageBreak/>
+        <w:drawing>
+          <wp:inline distT="0" distB="0" distL="0" distR="0" wp14:anchorId="54BFF99D" wp14:editId="63D7CFCE">
+            <wp:extent cx="5619750" cy="2466975"/>
+            <wp:effectExtent l="0" t="0" r="0" b="9525"/>
+            <wp:docPr id="20" name="Picture 20"/>
+            <wp:cNvGraphicFramePr>
+              <a:graphicFrameLocks xmlns:a="http://schemas.openxmlformats.org/drawingml/2006/main" noChangeAspect="1"/>
+            </wp:cNvGraphicFramePr>
+            <a:graphic xmlns:a="http://schemas.openxmlformats.org/drawingml/2006/main">
+              <a:graphicData uri="http://schemas.openxmlformats.org/drawingml/2006/picture">
+                <pic:pic xmlns:pic="http://schemas.openxmlformats.org/drawingml/2006/picture">
+                  <pic:nvPicPr>
+                    <pic:cNvPr id="1" name=""/>
+                    <pic:cNvPicPr/>
+                  </pic:nvPicPr>
+                  <pic:blipFill>
+                    <a:blip r:embed="rId28"/>
+                    <a:stretch>
+                      <a:fillRect/>
+                    </a:stretch>
+                  </pic:blipFill>
+                  <pic:spPr>
+                    <a:xfrm>
+                      <a:off x="0" y="0"/>
+                      <a:ext cx="5619750" cy="2466975"/>
+                    </a:xfrm>
+                    <a:prstGeom prst="rect">
+                      <a:avLst/>
+                    </a:prstGeom>
+                  </pic:spPr>
+                </pic:pic>
+              </a:graphicData>
+            </a:graphic>
+          </wp:inline>
+        </w:drawing>
+      </w:r>
+    </w:p>
+    <w:p>
+      <w:pPr>
+        <w:pStyle w:val="Title"/>
+      </w:pPr>
+      <w:bookmarkStart w:id="31" w:name="_Ref514253587"/>
+      <w:r>
+        <w:t xml:space="preserve">Slika </w:t>
+      </w:r>
+      <w:fldSimple w:instr=" STYLEREF 1 \s ">
+        <w:r>
+          <w:rPr>
+            <w:noProof/>
+          </w:rPr>
+          <w:t>3</w:t>
+        </w:r>
+      </w:fldSimple>
+      <w:r>
+        <w:noBreakHyphen/>
+      </w:r>
+      <w:fldSimple w:instr=" SEQ Slika \* ARABIC \s 1 ">
+        <w:r>
+          <w:rPr>
+            <w:noProof/>
+          </w:rPr>
+          <w:t>18</w:t>
+        </w:r>
+      </w:fldSimple>
+      <w:bookmarkEnd w:id="31"/>
+      <w:r>
+        <w:t xml:space="preserve"> Uvijek se vjeruje lancu u kojeg je uloženo više rada</w:t>
+      </w:r>
+    </w:p>
+    <w:p>
+      <w:r>
+        <w:t xml:space="preserve">Trenutno, Bob ne zna koji je dio lanca ispravan jer su </w:t>
+      </w:r>
+      <w:proofErr w:type="spellStart"/>
+      <w:r>
+        <w:t>obe</w:t>
+      </w:r>
+      <w:proofErr w:type="spellEnd"/>
+      <w:r>
+        <w:t xml:space="preserve"> grane lanca jednake duljine stoga Bob i dalje nastavlja slušat emitirane blokove.</w:t>
+      </w:r>
+    </w:p>
+    <w:p>
+      <w:r>
+        <w:t xml:space="preserve">Da bi Alice uspjela u svom naumu mora i dalje pogađati ispravne identifikatore blokova prije svih ostalih rudara. </w:t>
+      </w:r>
+    </w:p>
+    <w:p>
+      <w:pPr>
+        <w:keepNext/>
+        <w:jc w:val="center"/>
+      </w:pPr>
+      <w:r>
+        <w:rPr>
+          <w:noProof/>
+          <w:lang w:eastAsia="hr-HR"/>
+        </w:rPr>
+        <w:drawing>
+          <wp:inline distT="0" distB="0" distL="0" distR="0" wp14:anchorId="370553C8" wp14:editId="626BEB08">
+            <wp:extent cx="4143375" cy="2876550"/>
+            <wp:effectExtent l="0" t="0" r="9525" b="0"/>
+            <wp:docPr id="23" name="Picture 23"/>
+            <wp:cNvGraphicFramePr>
+              <a:graphicFrameLocks xmlns:a="http://schemas.openxmlformats.org/drawingml/2006/main" noChangeAspect="1"/>
+            </wp:cNvGraphicFramePr>
+            <a:graphic xmlns:a="http://schemas.openxmlformats.org/drawingml/2006/main">
+              <a:graphicData uri="http://schemas.openxmlformats.org/drawingml/2006/picture">
+                <pic:pic xmlns:pic="http://schemas.openxmlformats.org/drawingml/2006/picture">
+                  <pic:nvPicPr>
+                    <pic:cNvPr id="1" name=""/>
+                    <pic:cNvPicPr/>
+                  </pic:nvPicPr>
+                  <pic:blipFill>
+                    <a:blip r:embed="rId29"/>
+                    <a:stretch>
+                      <a:fillRect/>
+                    </a:stretch>
+                  </pic:blipFill>
+                  <pic:spPr>
+                    <a:xfrm>
+                      <a:off x="0" y="0"/>
+                      <a:ext cx="4143375" cy="2876550"/>
+                    </a:xfrm>
+                    <a:prstGeom prst="rect">
+                      <a:avLst/>
+                    </a:prstGeom>
+                  </pic:spPr>
+                </pic:pic>
+              </a:graphicData>
+            </a:graphic>
+          </wp:inline>
+        </w:drawing>
+      </w:r>
+    </w:p>
+    <w:p>
+      <w:pPr>
+        <w:pStyle w:val="Title"/>
+      </w:pPr>
+      <w:r>
+        <w:t xml:space="preserve">Slika </w:t>
+      </w:r>
+      <w:fldSimple w:instr=" STYLEREF 1 \s ">
+        <w:r>
+          <w:rPr>
+            <w:noProof/>
+          </w:rPr>
+          <w:t>3</w:t>
+        </w:r>
+      </w:fldSimple>
+      <w:r>
+        <w:noBreakHyphen/>
+      </w:r>
+      <w:fldSimple w:instr=" SEQ Slika \* ARABIC \s 1 ">
+        <w:r>
+          <w:rPr>
+            <w:noProof/>
+          </w:rPr>
+          <w:t>19</w:t>
+        </w:r>
+      </w:fldSimple>
+      <w:r>
+        <w:t xml:space="preserve"> Alice mora nastaviti pogađati identifikator prije svih ostalih rudara</w:t>
+      </w:r>
+    </w:p>
+    <w:p>
+      <w:r>
+        <w:t>Alice će možda pogoditi identifikator nekoliko puta prije ostalih rudara ukoliko ima toliko sreće, ali svakako neće moći održati lanac dužim dugoročno. Sve dok Alice nema najmanje 50% računalne snage u odnosu na sve ostale rudare gotovo je nemoguće da se to dogodi.</w:t>
+      </w:r>
+    </w:p>
+    <w:p>
+      <w:r>
+        <w:lastRenderedPageBreak/>
+        <w:t xml:space="preserve">Dakle, svi ostali rudar koji rade zajedno će brže tržiti identifikator bloka nego Alice koja radi sama te će njihov lanac biti duži i Bob će zaključiti kako je </w:t>
+      </w:r>
+      <w:proofErr w:type="spellStart"/>
+      <w:r>
+        <w:t>Alicina</w:t>
+      </w:r>
+      <w:proofErr w:type="spellEnd"/>
+      <w:r>
+        <w:t xml:space="preserve"> grana lanca pokušaj prevare. Potom će odbaciti tu granu lanca i sve se vraća u normalu.</w:t>
+      </w:r>
+    </w:p>
+    <w:p>
+      <w:pPr>
+        <w:keepNext/>
+        <w:jc w:val="center"/>
+      </w:pPr>
+      <w:r>
+        <w:rPr>
+          <w:noProof/>
+          <w:lang w:eastAsia="hr-HR"/>
+        </w:rPr>
+        <w:drawing>
+          <wp:inline distT="0" distB="0" distL="0" distR="0" wp14:anchorId="04C4C2A4" wp14:editId="0B6BB7D7">
+            <wp:extent cx="5760720" cy="2785110"/>
+            <wp:effectExtent l="0" t="0" r="0" b="0"/>
+            <wp:docPr id="24" name="Picture 24"/>
+            <wp:cNvGraphicFramePr>
+              <a:graphicFrameLocks xmlns:a="http://schemas.openxmlformats.org/drawingml/2006/main" noChangeAspect="1"/>
+            </wp:cNvGraphicFramePr>
+            <a:graphic xmlns:a="http://schemas.openxmlformats.org/drawingml/2006/main">
+              <a:graphicData uri="http://schemas.openxmlformats.org/drawingml/2006/picture">
+                <pic:pic xmlns:pic="http://schemas.openxmlformats.org/drawingml/2006/picture">
+                  <pic:nvPicPr>
+                    <pic:cNvPr id="1" name=""/>
+                    <pic:cNvPicPr/>
+                  </pic:nvPicPr>
+                  <pic:blipFill>
+                    <a:blip r:embed="rId30"/>
+                    <a:stretch>
+                      <a:fillRect/>
+                    </a:stretch>
+                  </pic:blipFill>
+                  <pic:spPr>
+                    <a:xfrm>
+                      <a:off x="0" y="0"/>
+                      <a:ext cx="5760720" cy="2785110"/>
+                    </a:xfrm>
+                    <a:prstGeom prst="rect">
+                      <a:avLst/>
+                    </a:prstGeom>
+                  </pic:spPr>
+                </pic:pic>
+              </a:graphicData>
+            </a:graphic>
+          </wp:inline>
+        </w:drawing>
+      </w:r>
+    </w:p>
+    <w:p>
+      <w:pPr>
+        <w:pStyle w:val="Title"/>
+      </w:pPr>
+      <w:r>
+        <w:t xml:space="preserve">Slika </w:t>
+      </w:r>
+      <w:fldSimple w:instr=" STYLEREF 1 \s ">
+        <w:r>
+          <w:rPr>
+            <w:noProof/>
+          </w:rPr>
+          <w:t>3</w:t>
+        </w:r>
+      </w:fldSimple>
+      <w:r>
+        <w:noBreakHyphen/>
+      </w:r>
+      <w:fldSimple w:instr=" SEQ Slika \* ARABIC \s 1 ">
+        <w:r>
+          <w:rPr>
+            <w:noProof/>
+          </w:rPr>
+          <w:t>20</w:t>
+        </w:r>
+      </w:fldSimple>
+      <w:r>
+        <w:t xml:space="preserve"> Bob prati sve blokove dok ne postane očito koji je lanac ispravan</w:t>
+      </w:r>
+    </w:p>
+    <w:p>
+      <w:r>
+        <w:t xml:space="preserve">Zaključujemo da ukoliko se dogodi konflikt ne donosimo zaključke o ispravnosti odmah na temelju sljedećeg bloga nego se pričeka još par blokova te se odluči koji je lanac ispravan. S ovim zaključkom, objedinjeni su svi važni pojmovi i sigurnosni aspekti lanca blokova </w:t>
+      </w:r>
+      <w:r>
+        <w:t xml:space="preserve">te su </w:t>
+      </w:r>
+      <w:r>
+        <w:t>p</w:t>
+      </w:r>
+      <w:r>
+        <w:t>okazani na konkretnom primjeru.</w:t>
+      </w:r>
+    </w:p>
+    <w:p>
+      <w:pPr>
+        <w:pStyle w:val="Heading1"/>
+      </w:pPr>
+      <w:bookmarkStart w:id="32" w:name="_Toc514255658"/>
+      <w:r>
+        <w:lastRenderedPageBreak/>
+        <w:t>DECENTRALIZIRANE APLIKACIJE</w:t>
+      </w:r>
+      <w:bookmarkEnd w:id="32"/>
     </w:p>
     <w:p/>
     <w:sectPr>
-      <w:footerReference w:type="default" r:id="rId15"/>
+      <w:footerReference w:type="default" r:id="rId31"/>
       <w:pgSz w:w="11906" w:h="16838"/>
       <w:pgMar w:top="1417" w:right="1417" w:bottom="1417" w:left="1417" w:header="708" w:footer="708" w:gutter="0"/>
       <w:pgNumType w:start="1"/>
@@ -3441,7 +6278,7 @@
           <w:rPr>
             <w:noProof/>
           </w:rPr>
-          <w:t>6</w:t>
+          <w:t>18</w:t>
         </w:r>
         <w:r>
           <w:rPr>
@@ -3782,6 +6619,119 @@
     </w:lvl>
   </w:abstractNum>
   <w:abstractNum w:abstractNumId="3" w15:restartNumberingAfterBreak="0">
+    <w:nsid w:val="19F0545A"/>
+    <w:multiLevelType w:val="hybridMultilevel"/>
+    <w:tmpl w:val="A7365EBA"/>
+    <w:lvl w:ilvl="0" w:tplc="041A0001">
+      <w:start w:val="1"/>
+      <w:numFmt w:val="bullet"/>
+      <w:lvlText w:val=""/>
+      <w:lvlJc w:val="left"/>
+      <w:pPr>
+        <w:ind w:left="720" w:hanging="360"/>
+      </w:pPr>
+      <w:rPr>
+        <w:rFonts w:ascii="Symbol" w:hAnsi="Symbol" w:hint="default"/>
+      </w:rPr>
+    </w:lvl>
+    <w:lvl w:ilvl="1" w:tplc="041A0003" w:tentative="1">
+      <w:start w:val="1"/>
+      <w:numFmt w:val="bullet"/>
+      <w:lvlText w:val="o"/>
+      <w:lvlJc w:val="left"/>
+      <w:pPr>
+        <w:ind w:left="1440" w:hanging="360"/>
+      </w:pPr>
+      <w:rPr>
+        <w:rFonts w:ascii="Courier New" w:hAnsi="Courier New" w:cs="Courier New" w:hint="default"/>
+      </w:rPr>
+    </w:lvl>
+    <w:lvl w:ilvl="2" w:tplc="041A0005" w:tentative="1">
+      <w:start w:val="1"/>
+      <w:numFmt w:val="bullet"/>
+      <w:lvlText w:val=""/>
+      <w:lvlJc w:val="left"/>
+      <w:pPr>
+        <w:ind w:left="2160" w:hanging="360"/>
+      </w:pPr>
+      <w:rPr>
+        <w:rFonts w:ascii="Wingdings" w:hAnsi="Wingdings" w:hint="default"/>
+      </w:rPr>
+    </w:lvl>
+    <w:lvl w:ilvl="3" w:tplc="041A0001" w:tentative="1">
+      <w:start w:val="1"/>
+      <w:numFmt w:val="bullet"/>
+      <w:lvlText w:val=""/>
+      <w:lvlJc w:val="left"/>
+      <w:pPr>
+        <w:ind w:left="2880" w:hanging="360"/>
+      </w:pPr>
+      <w:rPr>
+        <w:rFonts w:ascii="Symbol" w:hAnsi="Symbol" w:hint="default"/>
+      </w:rPr>
+    </w:lvl>
+    <w:lvl w:ilvl="4" w:tplc="041A0003" w:tentative="1">
+      <w:start w:val="1"/>
+      <w:numFmt w:val="bullet"/>
+      <w:lvlText w:val="o"/>
+      <w:lvlJc w:val="left"/>
+      <w:pPr>
+        <w:ind w:left="3600" w:hanging="360"/>
+      </w:pPr>
+      <w:rPr>
+        <w:rFonts w:ascii="Courier New" w:hAnsi="Courier New" w:cs="Courier New" w:hint="default"/>
+      </w:rPr>
+    </w:lvl>
+    <w:lvl w:ilvl="5" w:tplc="041A0005" w:tentative="1">
+      <w:start w:val="1"/>
+      <w:numFmt w:val="bullet"/>
+      <w:lvlText w:val=""/>
+      <w:lvlJc w:val="left"/>
+      <w:pPr>
+        <w:ind w:left="4320" w:hanging="360"/>
+      </w:pPr>
+      <w:rPr>
+        <w:rFonts w:ascii="Wingdings" w:hAnsi="Wingdings" w:hint="default"/>
+      </w:rPr>
+    </w:lvl>
+    <w:lvl w:ilvl="6" w:tplc="041A0001" w:tentative="1">
+      <w:start w:val="1"/>
+      <w:numFmt w:val="bullet"/>
+      <w:lvlText w:val=""/>
+      <w:lvlJc w:val="left"/>
+      <w:pPr>
+        <w:ind w:left="5040" w:hanging="360"/>
+      </w:pPr>
+      <w:rPr>
+        <w:rFonts w:ascii="Symbol" w:hAnsi="Symbol" w:hint="default"/>
+      </w:rPr>
+    </w:lvl>
+    <w:lvl w:ilvl="7" w:tplc="041A0003" w:tentative="1">
+      <w:start w:val="1"/>
+      <w:numFmt w:val="bullet"/>
+      <w:lvlText w:val="o"/>
+      <w:lvlJc w:val="left"/>
+      <w:pPr>
+        <w:ind w:left="5760" w:hanging="360"/>
+      </w:pPr>
+      <w:rPr>
+        <w:rFonts w:ascii="Courier New" w:hAnsi="Courier New" w:cs="Courier New" w:hint="default"/>
+      </w:rPr>
+    </w:lvl>
+    <w:lvl w:ilvl="8" w:tplc="041A0005" w:tentative="1">
+      <w:start w:val="1"/>
+      <w:numFmt w:val="bullet"/>
+      <w:lvlText w:val=""/>
+      <w:lvlJc w:val="left"/>
+      <w:pPr>
+        <w:ind w:left="6480" w:hanging="360"/>
+      </w:pPr>
+      <w:rPr>
+        <w:rFonts w:ascii="Wingdings" w:hAnsi="Wingdings" w:hint="default"/>
+      </w:rPr>
+    </w:lvl>
+  </w:abstractNum>
+  <w:abstractNum w:abstractNumId="4" w15:restartNumberingAfterBreak="0">
     <w:nsid w:val="3C2C2A20"/>
     <w:multiLevelType w:val="hybridMultilevel"/>
     <w:tmpl w:val="8A985888"/>
@@ -3894,7 +6844,7 @@
       </w:rPr>
     </w:lvl>
   </w:abstractNum>
-  <w:abstractNum w:abstractNumId="4" w15:restartNumberingAfterBreak="0">
+  <w:abstractNum w:abstractNumId="5" w15:restartNumberingAfterBreak="0">
     <w:nsid w:val="52CE6F3B"/>
     <w:multiLevelType w:val="hybridMultilevel"/>
     <w:tmpl w:val="F10E336C"/>
@@ -4007,7 +6957,7 @@
       </w:rPr>
     </w:lvl>
   </w:abstractNum>
-  <w:abstractNum w:abstractNumId="5" w15:restartNumberingAfterBreak="0">
+  <w:abstractNum w:abstractNumId="6" w15:restartNumberingAfterBreak="0">
     <w:nsid w:val="5A966F3F"/>
     <w:multiLevelType w:val="multilevel"/>
     <w:tmpl w:val="041A001F"/>
@@ -4093,7 +7043,7 @@
       </w:pPr>
     </w:lvl>
   </w:abstractNum>
-  <w:abstractNum w:abstractNumId="6" w15:restartNumberingAfterBreak="0">
+  <w:abstractNum w:abstractNumId="7" w15:restartNumberingAfterBreak="0">
     <w:nsid w:val="6DC85607"/>
     <w:multiLevelType w:val="hybridMultilevel"/>
     <w:tmpl w:val="0FE6558A"/>
@@ -4182,7 +7132,7 @@
       </w:pPr>
     </w:lvl>
   </w:abstractNum>
-  <w:abstractNum w:abstractNumId="7" w15:restartNumberingAfterBreak="0">
+  <w:abstractNum w:abstractNumId="8" w15:restartNumberingAfterBreak="0">
     <w:nsid w:val="6DCF5D65"/>
     <w:multiLevelType w:val="hybridMultilevel"/>
     <w:tmpl w:val="65AE469A"/>
@@ -4295,7 +7245,7 @@
       </w:rPr>
     </w:lvl>
   </w:abstractNum>
-  <w:abstractNum w:abstractNumId="8" w15:restartNumberingAfterBreak="0">
+  <w:abstractNum w:abstractNumId="9" w15:restartNumberingAfterBreak="0">
     <w:nsid w:val="70437AEC"/>
     <w:multiLevelType w:val="multilevel"/>
     <w:tmpl w:val="041A001D"/>
@@ -4381,7 +7331,7 @@
       </w:pPr>
     </w:lvl>
   </w:abstractNum>
-  <w:abstractNum w:abstractNumId="9" w15:restartNumberingAfterBreak="0">
+  <w:abstractNum w:abstractNumId="10" w15:restartNumberingAfterBreak="0">
     <w:nsid w:val="7F00676D"/>
     <w:multiLevelType w:val="hybridMultilevel"/>
     <w:tmpl w:val="C01EC88E"/>
@@ -4471,34 +7421,37 @@
     </w:lvl>
   </w:abstractNum>
   <w:num w:numId="1">
-    <w:abstractNumId w:val="6"/>
+    <w:abstractNumId w:val="7"/>
   </w:num>
   <w:num w:numId="2">
-    <w:abstractNumId w:val="9"/>
+    <w:abstractNumId w:val="10"/>
   </w:num>
   <w:num w:numId="3">
-    <w:abstractNumId w:val="4"/>
+    <w:abstractNumId w:val="5"/>
   </w:num>
   <w:num w:numId="4">
-    <w:abstractNumId w:val="7"/>
+    <w:abstractNumId w:val="8"/>
   </w:num>
   <w:num w:numId="5">
     <w:abstractNumId w:val="1"/>
   </w:num>
   <w:num w:numId="6">
-    <w:abstractNumId w:val="3"/>
+    <w:abstractNumId w:val="4"/>
   </w:num>
   <w:num w:numId="7">
     <w:abstractNumId w:val="2"/>
   </w:num>
   <w:num w:numId="8">
-    <w:abstractNumId w:val="5"/>
+    <w:abstractNumId w:val="6"/>
   </w:num>
   <w:num w:numId="9">
-    <w:abstractNumId w:val="8"/>
+    <w:abstractNumId w:val="9"/>
   </w:num>
   <w:num w:numId="10">
     <w:abstractNumId w:val="0"/>
+  </w:num>
+  <w:num w:numId="11">
+    <w:abstractNumId w:val="3"/>
   </w:num>
 </w:numbering>
 </file>
@@ -5737,7 +8690,7 @@
 </file>
 
 <file path=customXml/itemProps1.xml><?xml version="1.0" encoding="utf-8"?>
-<ds:datastoreItem xmlns:ds="http://schemas.openxmlformats.org/officeDocument/2006/customXml" ds:itemID="{F42B28FF-53D4-4C86-AE51-B8E5920BF22D}">
+<ds:datastoreItem xmlns:ds="http://schemas.openxmlformats.org/officeDocument/2006/customXml" ds:itemID="{E2B6F546-6D37-4966-83C1-62D68CDCC403}">
   <ds:schemaRefs>
     <ds:schemaRef ds:uri="http://schemas.openxmlformats.org/officeDocument/2006/bibliography"/>
   </ds:schemaRefs>

</xml_diff>

<commit_message>
19.5 sve do zaključka
</commit_message>
<xml_diff>
--- a/zavrsni_rad_1.0.docx
+++ b/zavrsni_rad_1.0.docx
@@ -1262,7 +1262,7 @@
           <w:r>
             <w:fldChar w:fldCharType="separate"/>
           </w:r>
-          <w:hyperlink w:anchor="_Toc514495594" w:history="1">
+          <w:hyperlink w:anchor="_Toc514528103" w:history="1">
             <w:r>
               <w:rPr>
                 <w:rStyle w:val="Hyperlink"/>
@@ -1306,7 +1306,7 @@
                 <w:noProof/>
                 <w:webHidden/>
               </w:rPr>
-              <w:instrText xml:space="preserve"> PAGEREF _Toc514495594 \h </w:instrText>
+              <w:instrText xml:space="preserve"> PAGEREF _Toc514528103 \h </w:instrText>
             </w:r>
             <w:r>
               <w:rPr>
@@ -1352,7 +1352,7 @@
               <w:lang w:eastAsia="hr-HR"/>
             </w:rPr>
           </w:pPr>
-          <w:hyperlink w:anchor="_Toc514495595" w:history="1">
+          <w:hyperlink w:anchor="_Toc514528104" w:history="1">
             <w:r>
               <w:rPr>
                 <w:rStyle w:val="Hyperlink"/>
@@ -1396,7 +1396,7 @@
                 <w:noProof/>
                 <w:webHidden/>
               </w:rPr>
-              <w:instrText xml:space="preserve"> PAGEREF _Toc514495595 \h </w:instrText>
+              <w:instrText xml:space="preserve"> PAGEREF _Toc514528104 \h </w:instrText>
             </w:r>
             <w:r>
               <w:rPr>
@@ -1442,7 +1442,7 @@
               <w:lang w:eastAsia="hr-HR"/>
             </w:rPr>
           </w:pPr>
-          <w:hyperlink w:anchor="_Toc514495596" w:history="1">
+          <w:hyperlink w:anchor="_Toc514528105" w:history="1">
             <w:r>
               <w:rPr>
                 <w:rStyle w:val="Hyperlink"/>
@@ -1486,7 +1486,7 @@
                 <w:noProof/>
                 <w:webHidden/>
               </w:rPr>
-              <w:instrText xml:space="preserve"> PAGEREF _Toc514495596 \h </w:instrText>
+              <w:instrText xml:space="preserve"> PAGEREF _Toc514528105 \h </w:instrText>
             </w:r>
             <w:r>
               <w:rPr>
@@ -1532,7 +1532,7 @@
               <w:lang w:eastAsia="hr-HR"/>
             </w:rPr>
           </w:pPr>
-          <w:hyperlink w:anchor="_Toc514495597" w:history="1">
+          <w:hyperlink w:anchor="_Toc514528106" w:history="1">
             <w:r>
               <w:rPr>
                 <w:rStyle w:val="Hyperlink"/>
@@ -1576,7 +1576,7 @@
                 <w:noProof/>
                 <w:webHidden/>
               </w:rPr>
-              <w:instrText xml:space="preserve"> PAGEREF _Toc514495597 \h </w:instrText>
+              <w:instrText xml:space="preserve"> PAGEREF _Toc514528106 \h </w:instrText>
             </w:r>
             <w:r>
               <w:rPr>
@@ -1622,7 +1622,7 @@
               <w:lang w:eastAsia="hr-HR"/>
             </w:rPr>
           </w:pPr>
-          <w:hyperlink w:anchor="_Toc514495598" w:history="1">
+          <w:hyperlink w:anchor="_Toc514528107" w:history="1">
             <w:r>
               <w:rPr>
                 <w:rStyle w:val="Hyperlink"/>
@@ -1666,7 +1666,7 @@
                 <w:noProof/>
                 <w:webHidden/>
               </w:rPr>
-              <w:instrText xml:space="preserve"> PAGEREF _Toc514495598 \h </w:instrText>
+              <w:instrText xml:space="preserve"> PAGEREF _Toc514528107 \h </w:instrText>
             </w:r>
             <w:r>
               <w:rPr>
@@ -1712,7 +1712,7 @@
               <w:lang w:eastAsia="hr-HR"/>
             </w:rPr>
           </w:pPr>
-          <w:hyperlink w:anchor="_Toc514495599" w:history="1">
+          <w:hyperlink w:anchor="_Toc514528108" w:history="1">
             <w:r>
               <w:rPr>
                 <w:rStyle w:val="Hyperlink"/>
@@ -1756,7 +1756,7 @@
                 <w:noProof/>
                 <w:webHidden/>
               </w:rPr>
-              <w:instrText xml:space="preserve"> PAGEREF _Toc514495599 \h </w:instrText>
+              <w:instrText xml:space="preserve"> PAGEREF _Toc514528108 \h </w:instrText>
             </w:r>
             <w:r>
               <w:rPr>
@@ -1802,7 +1802,7 @@
               <w:lang w:eastAsia="hr-HR"/>
             </w:rPr>
           </w:pPr>
-          <w:hyperlink w:anchor="_Toc514495600" w:history="1">
+          <w:hyperlink w:anchor="_Toc514528109" w:history="1">
             <w:r>
               <w:rPr>
                 <w:rStyle w:val="Hyperlink"/>
@@ -1846,7 +1846,7 @@
                 <w:noProof/>
                 <w:webHidden/>
               </w:rPr>
-              <w:instrText xml:space="preserve"> PAGEREF _Toc514495600 \h </w:instrText>
+              <w:instrText xml:space="preserve"> PAGEREF _Toc514528109 \h </w:instrText>
             </w:r>
             <w:r>
               <w:rPr>
@@ -1892,7 +1892,7 @@
               <w:lang w:eastAsia="hr-HR"/>
             </w:rPr>
           </w:pPr>
-          <w:hyperlink w:anchor="_Toc514495601" w:history="1">
+          <w:hyperlink w:anchor="_Toc514528110" w:history="1">
             <w:r>
               <w:rPr>
                 <w:rStyle w:val="Hyperlink"/>
@@ -1936,7 +1936,7 @@
                 <w:noProof/>
                 <w:webHidden/>
               </w:rPr>
-              <w:instrText xml:space="preserve"> PAGEREF _Toc514495601 \h </w:instrText>
+              <w:instrText xml:space="preserve"> PAGEREF _Toc514528110 \h </w:instrText>
             </w:r>
             <w:r>
               <w:rPr>
@@ -1982,7 +1982,7 @@
               <w:lang w:eastAsia="hr-HR"/>
             </w:rPr>
           </w:pPr>
-          <w:hyperlink w:anchor="_Toc514495602" w:history="1">
+          <w:hyperlink w:anchor="_Toc514528111" w:history="1">
             <w:r>
               <w:rPr>
                 <w:rStyle w:val="Hyperlink"/>
@@ -2026,7 +2026,7 @@
                 <w:noProof/>
                 <w:webHidden/>
               </w:rPr>
-              <w:instrText xml:space="preserve"> PAGEREF _Toc514495602 \h </w:instrText>
+              <w:instrText xml:space="preserve"> PAGEREF _Toc514528111 \h </w:instrText>
             </w:r>
             <w:r>
               <w:rPr>
@@ -2072,7 +2072,7 @@
               <w:lang w:eastAsia="hr-HR"/>
             </w:rPr>
           </w:pPr>
-          <w:hyperlink w:anchor="_Toc514495603" w:history="1">
+          <w:hyperlink w:anchor="_Toc514528112" w:history="1">
             <w:r>
               <w:rPr>
                 <w:rStyle w:val="Hyperlink"/>
@@ -2116,7 +2116,7 @@
                 <w:noProof/>
                 <w:webHidden/>
               </w:rPr>
-              <w:instrText xml:space="preserve"> PAGEREF _Toc514495603 \h </w:instrText>
+              <w:instrText xml:space="preserve"> PAGEREF _Toc514528112 \h </w:instrText>
             </w:r>
             <w:r>
               <w:rPr>
@@ -2162,7 +2162,7 @@
               <w:lang w:eastAsia="hr-HR"/>
             </w:rPr>
           </w:pPr>
-          <w:hyperlink w:anchor="_Toc514495604" w:history="1">
+          <w:hyperlink w:anchor="_Toc514528113" w:history="1">
             <w:r>
               <w:rPr>
                 <w:rStyle w:val="Hyperlink"/>
@@ -2206,7 +2206,7 @@
                 <w:noProof/>
                 <w:webHidden/>
               </w:rPr>
-              <w:instrText xml:space="preserve"> PAGEREF _Toc514495604 \h </w:instrText>
+              <w:instrText xml:space="preserve"> PAGEREF _Toc514528113 \h </w:instrText>
             </w:r>
             <w:r>
               <w:rPr>
@@ -2252,7 +2252,7 @@
               <w:lang w:eastAsia="hr-HR"/>
             </w:rPr>
           </w:pPr>
-          <w:hyperlink w:anchor="_Toc514495605" w:history="1">
+          <w:hyperlink w:anchor="_Toc514528114" w:history="1">
             <w:r>
               <w:rPr>
                 <w:rStyle w:val="Hyperlink"/>
@@ -2296,7 +2296,7 @@
                 <w:noProof/>
                 <w:webHidden/>
               </w:rPr>
-              <w:instrText xml:space="preserve"> PAGEREF _Toc514495605 \h </w:instrText>
+              <w:instrText xml:space="preserve"> PAGEREF _Toc514528114 \h </w:instrText>
             </w:r>
             <w:r>
               <w:rPr>
@@ -2342,7 +2342,7 @@
               <w:lang w:eastAsia="hr-HR"/>
             </w:rPr>
           </w:pPr>
-          <w:hyperlink w:anchor="_Toc514495606" w:history="1">
+          <w:hyperlink w:anchor="_Toc514528115" w:history="1">
             <w:r>
               <w:rPr>
                 <w:rStyle w:val="Hyperlink"/>
@@ -2386,7 +2386,7 @@
                 <w:noProof/>
                 <w:webHidden/>
               </w:rPr>
-              <w:instrText xml:space="preserve"> PAGEREF _Toc514495606 \h </w:instrText>
+              <w:instrText xml:space="preserve"> PAGEREF _Toc514528115 \h </w:instrText>
             </w:r>
             <w:r>
               <w:rPr>
@@ -2432,7 +2432,7 @@
               <w:lang w:eastAsia="hr-HR"/>
             </w:rPr>
           </w:pPr>
-          <w:hyperlink w:anchor="_Toc514495607" w:history="1">
+          <w:hyperlink w:anchor="_Toc514528116" w:history="1">
             <w:r>
               <w:rPr>
                 <w:rStyle w:val="Hyperlink"/>
@@ -2476,7 +2476,7 @@
                 <w:noProof/>
                 <w:webHidden/>
               </w:rPr>
-              <w:instrText xml:space="preserve"> PAGEREF _Toc514495607 \h </w:instrText>
+              <w:instrText xml:space="preserve"> PAGEREF _Toc514528116 \h </w:instrText>
             </w:r>
             <w:r>
               <w:rPr>
@@ -2522,7 +2522,7 @@
               <w:lang w:eastAsia="hr-HR"/>
             </w:rPr>
           </w:pPr>
-          <w:hyperlink w:anchor="_Toc514495608" w:history="1">
+          <w:hyperlink w:anchor="_Toc514528117" w:history="1">
             <w:r>
               <w:rPr>
                 <w:rStyle w:val="Hyperlink"/>
@@ -2566,7 +2566,7 @@
                 <w:noProof/>
                 <w:webHidden/>
               </w:rPr>
-              <w:instrText xml:space="preserve"> PAGEREF _Toc514495608 \h </w:instrText>
+              <w:instrText xml:space="preserve"> PAGEREF _Toc514528117 \h </w:instrText>
             </w:r>
             <w:r>
               <w:rPr>
@@ -2612,7 +2612,7 @@
               <w:lang w:eastAsia="hr-HR"/>
             </w:rPr>
           </w:pPr>
-          <w:hyperlink w:anchor="_Toc514495609" w:history="1">
+          <w:hyperlink w:anchor="_Toc514528118" w:history="1">
             <w:r>
               <w:rPr>
                 <w:rStyle w:val="Hyperlink"/>
@@ -2656,7 +2656,7 @@
                 <w:noProof/>
                 <w:webHidden/>
               </w:rPr>
-              <w:instrText xml:space="preserve"> PAGEREF _Toc514495609 \h </w:instrText>
+              <w:instrText xml:space="preserve"> PAGEREF _Toc514528118 \h </w:instrText>
             </w:r>
             <w:r>
               <w:rPr>
@@ -2702,7 +2702,7 @@
               <w:lang w:eastAsia="hr-HR"/>
             </w:rPr>
           </w:pPr>
-          <w:hyperlink w:anchor="_Toc514495610" w:history="1">
+          <w:hyperlink w:anchor="_Toc514528119" w:history="1">
             <w:r>
               <w:rPr>
                 <w:rStyle w:val="Hyperlink"/>
@@ -2746,7 +2746,7 @@
                 <w:noProof/>
                 <w:webHidden/>
               </w:rPr>
-              <w:instrText xml:space="preserve"> PAGEREF _Toc514495610 \h </w:instrText>
+              <w:instrText xml:space="preserve"> PAGEREF _Toc514528119 \h </w:instrText>
             </w:r>
             <w:r>
               <w:rPr>
@@ -2792,7 +2792,7 @@
               <w:lang w:eastAsia="hr-HR"/>
             </w:rPr>
           </w:pPr>
-          <w:hyperlink w:anchor="_Toc514495611" w:history="1">
+          <w:hyperlink w:anchor="_Toc514528120" w:history="1">
             <w:r>
               <w:rPr>
                 <w:rStyle w:val="Hyperlink"/>
@@ -2836,7 +2836,7 @@
                 <w:noProof/>
                 <w:webHidden/>
               </w:rPr>
-              <w:instrText xml:space="preserve"> PAGEREF _Toc514495611 \h </w:instrText>
+              <w:instrText xml:space="preserve"> PAGEREF _Toc514528120 \h </w:instrText>
             </w:r>
             <w:r>
               <w:rPr>
@@ -2882,7 +2882,7 @@
               <w:lang w:eastAsia="hr-HR"/>
             </w:rPr>
           </w:pPr>
-          <w:hyperlink w:anchor="_Toc514495612" w:history="1">
+          <w:hyperlink w:anchor="_Toc514528121" w:history="1">
             <w:r>
               <w:rPr>
                 <w:rStyle w:val="Hyperlink"/>
@@ -2905,21 +2905,97 @@
                 <w:rStyle w:val="Hyperlink"/>
                 <w:noProof/>
               </w:rPr>
-              <w:t>Korisn</w:t>
-            </w:r>
+              <w:t>Korisničko sučelje</w:t>
+            </w:r>
+            <w:r>
+              <w:rPr>
+                <w:noProof/>
+                <w:webHidden/>
+              </w:rPr>
+              <w:tab/>
+            </w:r>
+            <w:r>
+              <w:rPr>
+                <w:noProof/>
+                <w:webHidden/>
+              </w:rPr>
+              <w:fldChar w:fldCharType="begin"/>
+            </w:r>
+            <w:r>
+              <w:rPr>
+                <w:noProof/>
+                <w:webHidden/>
+              </w:rPr>
+              <w:instrText xml:space="preserve"> PAGEREF _Toc514528121 \h </w:instrText>
+            </w:r>
+            <w:r>
+              <w:rPr>
+                <w:noProof/>
+                <w:webHidden/>
+              </w:rPr>
+            </w:r>
+            <w:r>
+              <w:rPr>
+                <w:noProof/>
+                <w:webHidden/>
+              </w:rPr>
+              <w:fldChar w:fldCharType="separate"/>
+            </w:r>
+            <w:r>
+              <w:rPr>
+                <w:noProof/>
+                <w:webHidden/>
+              </w:rPr>
+              <w:t>22</w:t>
+            </w:r>
+            <w:r>
+              <w:rPr>
+                <w:noProof/>
+                <w:webHidden/>
+              </w:rPr>
+              <w:fldChar w:fldCharType="end"/>
+            </w:r>
+          </w:hyperlink>
+        </w:p>
+        <w:p>
+          <w:pPr>
+            <w:pStyle w:val="TOC2"/>
+            <w:tabs>
+              <w:tab w:val="left" w:pos="880"/>
+              <w:tab w:val="right" w:leader="dot" w:pos="9062"/>
+            </w:tabs>
+            <w:rPr>
+              <w:rFonts w:asciiTheme="minorHAnsi" w:eastAsiaTheme="minorEastAsia" w:hAnsiTheme="minorHAnsi" w:cstheme="minorBidi"/>
+              <w:noProof/>
+              <w:sz w:val="22"/>
+              <w:szCs w:val="22"/>
+              <w:lang w:eastAsia="hr-HR"/>
+            </w:rPr>
+          </w:pPr>
+          <w:hyperlink w:anchor="_Toc514528122" w:history="1">
             <w:r>
               <w:rPr>
                 <w:rStyle w:val="Hyperlink"/>
                 <w:noProof/>
               </w:rPr>
-              <w:t>i</w:t>
+              <w:t>4.3</w:t>
+            </w:r>
+            <w:r>
+              <w:rPr>
+                <w:rFonts w:asciiTheme="minorHAnsi" w:eastAsiaTheme="minorEastAsia" w:hAnsiTheme="minorHAnsi" w:cstheme="minorBidi"/>
+                <w:noProof/>
+                <w:sz w:val="22"/>
+                <w:szCs w:val="22"/>
+                <w:lang w:eastAsia="hr-HR"/>
+              </w:rPr>
+              <w:tab/>
             </w:r>
             <w:r>
               <w:rPr>
                 <w:rStyle w:val="Hyperlink"/>
                 <w:noProof/>
               </w:rPr>
-              <w:t>čko sučelje</w:t>
+              <w:t>Pametni ugovori u praksi – jesu li uistinu toliko sigurni?</w:t>
             </w:r>
             <w:r>
               <w:rPr>
@@ -2940,7 +3016,7 @@
                 <w:noProof/>
                 <w:webHidden/>
               </w:rPr>
-              <w:instrText xml:space="preserve"> PAGEREF _Toc514495612 \h </w:instrText>
+              <w:instrText xml:space="preserve"> PAGEREF _Toc514528122 \h </w:instrText>
             </w:r>
             <w:r>
               <w:rPr>
@@ -2960,7 +3036,277 @@
                 <w:noProof/>
                 <w:webHidden/>
               </w:rPr>
-              <w:t>22</w:t>
+              <w:t>23</w:t>
+            </w:r>
+            <w:r>
+              <w:rPr>
+                <w:noProof/>
+                <w:webHidden/>
+              </w:rPr>
+              <w:fldChar w:fldCharType="end"/>
+            </w:r>
+          </w:hyperlink>
+        </w:p>
+        <w:p>
+          <w:pPr>
+            <w:pStyle w:val="TOC1"/>
+            <w:tabs>
+              <w:tab w:val="left" w:pos="480"/>
+              <w:tab w:val="right" w:leader="dot" w:pos="9062"/>
+            </w:tabs>
+            <w:rPr>
+              <w:rFonts w:asciiTheme="minorHAnsi" w:eastAsiaTheme="minorEastAsia" w:hAnsiTheme="minorHAnsi" w:cstheme="minorBidi"/>
+              <w:noProof/>
+              <w:sz w:val="22"/>
+              <w:szCs w:val="22"/>
+              <w:lang w:eastAsia="hr-HR"/>
+            </w:rPr>
+          </w:pPr>
+          <w:hyperlink w:anchor="_Toc514528123" w:history="1">
+            <w:r>
+              <w:rPr>
+                <w:rStyle w:val="Hyperlink"/>
+                <w:noProof/>
+              </w:rPr>
+              <w:t>5</w:t>
+            </w:r>
+            <w:r>
+              <w:rPr>
+                <w:rFonts w:asciiTheme="minorHAnsi" w:eastAsiaTheme="minorEastAsia" w:hAnsiTheme="minorHAnsi" w:cstheme="minorBidi"/>
+                <w:noProof/>
+                <w:sz w:val="22"/>
+                <w:szCs w:val="22"/>
+                <w:lang w:eastAsia="hr-HR"/>
+              </w:rPr>
+              <w:tab/>
+            </w:r>
+            <w:r>
+              <w:rPr>
+                <w:rStyle w:val="Hyperlink"/>
+                <w:noProof/>
+              </w:rPr>
+              <w:t>ZAKLJUČAK</w:t>
+            </w:r>
+            <w:r>
+              <w:rPr>
+                <w:noProof/>
+                <w:webHidden/>
+              </w:rPr>
+              <w:tab/>
+            </w:r>
+            <w:r>
+              <w:rPr>
+                <w:noProof/>
+                <w:webHidden/>
+              </w:rPr>
+              <w:fldChar w:fldCharType="begin"/>
+            </w:r>
+            <w:r>
+              <w:rPr>
+                <w:noProof/>
+                <w:webHidden/>
+              </w:rPr>
+              <w:instrText xml:space="preserve"> PAGEREF _Toc514528123 \h </w:instrText>
+            </w:r>
+            <w:r>
+              <w:rPr>
+                <w:noProof/>
+                <w:webHidden/>
+              </w:rPr>
+            </w:r>
+            <w:r>
+              <w:rPr>
+                <w:noProof/>
+                <w:webHidden/>
+              </w:rPr>
+              <w:fldChar w:fldCharType="separate"/>
+            </w:r>
+            <w:r>
+              <w:rPr>
+                <w:noProof/>
+                <w:webHidden/>
+              </w:rPr>
+              <w:t>24</w:t>
+            </w:r>
+            <w:r>
+              <w:rPr>
+                <w:noProof/>
+                <w:webHidden/>
+              </w:rPr>
+              <w:fldChar w:fldCharType="end"/>
+            </w:r>
+          </w:hyperlink>
+        </w:p>
+        <w:p>
+          <w:pPr>
+            <w:pStyle w:val="TOC1"/>
+            <w:tabs>
+              <w:tab w:val="left" w:pos="480"/>
+              <w:tab w:val="right" w:leader="dot" w:pos="9062"/>
+            </w:tabs>
+            <w:rPr>
+              <w:rFonts w:asciiTheme="minorHAnsi" w:eastAsiaTheme="minorEastAsia" w:hAnsiTheme="minorHAnsi" w:cstheme="minorBidi"/>
+              <w:noProof/>
+              <w:sz w:val="22"/>
+              <w:szCs w:val="22"/>
+              <w:lang w:eastAsia="hr-HR"/>
+            </w:rPr>
+          </w:pPr>
+          <w:hyperlink w:anchor="_Toc514528124" w:history="1">
+            <w:r>
+              <w:rPr>
+                <w:rStyle w:val="Hyperlink"/>
+                <w:noProof/>
+              </w:rPr>
+              <w:t>6</w:t>
+            </w:r>
+            <w:r>
+              <w:rPr>
+                <w:rFonts w:asciiTheme="minorHAnsi" w:eastAsiaTheme="minorEastAsia" w:hAnsiTheme="minorHAnsi" w:cstheme="minorBidi"/>
+                <w:noProof/>
+                <w:sz w:val="22"/>
+                <w:szCs w:val="22"/>
+                <w:lang w:eastAsia="hr-HR"/>
+              </w:rPr>
+              <w:tab/>
+            </w:r>
+            <w:r>
+              <w:rPr>
+                <w:rStyle w:val="Hyperlink"/>
+                <w:noProof/>
+              </w:rPr>
+              <w:t>POPIS OZNAKA I KRATICA</w:t>
+            </w:r>
+            <w:r>
+              <w:rPr>
+                <w:noProof/>
+                <w:webHidden/>
+              </w:rPr>
+              <w:tab/>
+            </w:r>
+            <w:r>
+              <w:rPr>
+                <w:noProof/>
+                <w:webHidden/>
+              </w:rPr>
+              <w:fldChar w:fldCharType="begin"/>
+            </w:r>
+            <w:r>
+              <w:rPr>
+                <w:noProof/>
+                <w:webHidden/>
+              </w:rPr>
+              <w:instrText xml:space="preserve"> PAGEREF _Toc514528124 \h </w:instrText>
+            </w:r>
+            <w:r>
+              <w:rPr>
+                <w:noProof/>
+                <w:webHidden/>
+              </w:rPr>
+            </w:r>
+            <w:r>
+              <w:rPr>
+                <w:noProof/>
+                <w:webHidden/>
+              </w:rPr>
+              <w:fldChar w:fldCharType="separate"/>
+            </w:r>
+            <w:r>
+              <w:rPr>
+                <w:noProof/>
+                <w:webHidden/>
+              </w:rPr>
+              <w:t>25</w:t>
+            </w:r>
+            <w:r>
+              <w:rPr>
+                <w:noProof/>
+                <w:webHidden/>
+              </w:rPr>
+              <w:fldChar w:fldCharType="end"/>
+            </w:r>
+          </w:hyperlink>
+        </w:p>
+        <w:p>
+          <w:pPr>
+            <w:pStyle w:val="TOC1"/>
+            <w:tabs>
+              <w:tab w:val="left" w:pos="480"/>
+              <w:tab w:val="right" w:leader="dot" w:pos="9062"/>
+            </w:tabs>
+            <w:rPr>
+              <w:rFonts w:asciiTheme="minorHAnsi" w:eastAsiaTheme="minorEastAsia" w:hAnsiTheme="minorHAnsi" w:cstheme="minorBidi"/>
+              <w:noProof/>
+              <w:sz w:val="22"/>
+              <w:szCs w:val="22"/>
+              <w:lang w:eastAsia="hr-HR"/>
+            </w:rPr>
+          </w:pPr>
+          <w:hyperlink w:anchor="_Toc514528125" w:history="1">
+            <w:r>
+              <w:rPr>
+                <w:rStyle w:val="Hyperlink"/>
+                <w:noProof/>
+              </w:rPr>
+              <w:t>7</w:t>
+            </w:r>
+            <w:r>
+              <w:rPr>
+                <w:rFonts w:asciiTheme="minorHAnsi" w:eastAsiaTheme="minorEastAsia" w:hAnsiTheme="minorHAnsi" w:cstheme="minorBidi"/>
+                <w:noProof/>
+                <w:sz w:val="22"/>
+                <w:szCs w:val="22"/>
+                <w:lang w:eastAsia="hr-HR"/>
+              </w:rPr>
+              <w:tab/>
+            </w:r>
+            <w:r>
+              <w:rPr>
+                <w:rStyle w:val="Hyperlink"/>
+                <w:noProof/>
+              </w:rPr>
+              <w:t>LITERATURA</w:t>
+            </w:r>
+            <w:r>
+              <w:rPr>
+                <w:noProof/>
+                <w:webHidden/>
+              </w:rPr>
+              <w:tab/>
+            </w:r>
+            <w:r>
+              <w:rPr>
+                <w:noProof/>
+                <w:webHidden/>
+              </w:rPr>
+              <w:fldChar w:fldCharType="begin"/>
+            </w:r>
+            <w:r>
+              <w:rPr>
+                <w:noProof/>
+                <w:webHidden/>
+              </w:rPr>
+              <w:instrText xml:space="preserve"> PAGEREF _Toc514528125 \h </w:instrText>
+            </w:r>
+            <w:r>
+              <w:rPr>
+                <w:noProof/>
+                <w:webHidden/>
+              </w:rPr>
+            </w:r>
+            <w:r>
+              <w:rPr>
+                <w:noProof/>
+                <w:webHidden/>
+              </w:rPr>
+              <w:fldChar w:fldCharType="separate"/>
+            </w:r>
+            <w:r>
+              <w:rPr>
+                <w:noProof/>
+                <w:webHidden/>
+              </w:rPr>
+              <w:t>26</w:t>
             </w:r>
             <w:r>
               <w:rPr>
@@ -2997,7 +3343,7 @@
       <w:pPr>
         <w:pStyle w:val="Heading1"/>
       </w:pPr>
-      <w:bookmarkStart w:id="0" w:name="_Toc514495594"/>
+      <w:bookmarkStart w:id="0" w:name="_Toc514528103"/>
       <w:r>
         <w:lastRenderedPageBreak/>
         <w:t>UVOD</w:t>
@@ -3027,7 +3373,7 @@
       <w:pPr>
         <w:pStyle w:val="Heading1"/>
       </w:pPr>
-      <w:bookmarkStart w:id="1" w:name="_Toc514495595"/>
+      <w:bookmarkStart w:id="1" w:name="_Toc514528104"/>
       <w:r>
         <w:lastRenderedPageBreak/>
         <w:t>ŠTO SU DECENTRALIZIRANE APLIKACIJE?</w:t>
@@ -3112,45 +3458,25 @@
       <w:r>
         <w:t xml:space="preserve">Slika </w:t>
       </w:r>
-      <w:r>
-        <w:fldChar w:fldCharType="begin"/>
-      </w:r>
-      <w:r>
-        <w:instrText xml:space="preserve"> STYLEREF 1 \s </w:instrText>
-      </w:r>
-      <w:r>
-        <w:fldChar w:fldCharType="separate"/>
-      </w:r>
-      <w:r>
-        <w:rPr>
-          <w:noProof/>
-        </w:rPr>
-        <w:t>2</w:t>
-      </w:r>
-      <w:r>
-        <w:fldChar w:fldCharType="end"/>
-      </w:r>
+      <w:fldSimple w:instr=" STYLEREF 1 \s ">
+        <w:r>
+          <w:rPr>
+            <w:noProof/>
+          </w:rPr>
+          <w:t>2</w:t>
+        </w:r>
+      </w:fldSimple>
       <w:r>
         <w:noBreakHyphen/>
       </w:r>
-      <w:r>
-        <w:fldChar w:fldCharType="begin"/>
-      </w:r>
-      <w:r>
-        <w:instrText xml:space="preserve"> SEQ Slika \* ARABIC \s 1 </w:instrText>
-      </w:r>
-      <w:r>
-        <w:fldChar w:fldCharType="separate"/>
-      </w:r>
-      <w:r>
-        <w:rPr>
-          <w:noProof/>
-        </w:rPr>
-        <w:t>1</w:t>
-      </w:r>
-      <w:r>
-        <w:fldChar w:fldCharType="end"/>
-      </w:r>
+      <w:fldSimple w:instr=" SEQ Slika \* ARABIC \s 1 ">
+        <w:r>
+          <w:rPr>
+            <w:noProof/>
+          </w:rPr>
+          <w:t>1</w:t>
+        </w:r>
+      </w:fldSimple>
       <w:r>
         <w:t xml:space="preserve"> Razlika između centraliziranih, decentraliziranih i distribuiranih sustava</w:t>
       </w:r>
@@ -3159,7 +3485,7 @@
       <w:pPr>
         <w:pStyle w:val="Heading2"/>
       </w:pPr>
-      <w:bookmarkStart w:id="2" w:name="_Toc514495596"/>
+      <w:bookmarkStart w:id="2" w:name="_Toc514528105"/>
       <w:r>
         <w:t>Mane centraliziranih sustava/aplikacija</w:t>
       </w:r>
@@ -3253,7 +3579,7 @@
       <w:pPr>
         <w:pStyle w:val="Heading2"/>
       </w:pPr>
-      <w:bookmarkStart w:id="3" w:name="_Toc514495597"/>
+      <w:bookmarkStart w:id="3" w:name="_Toc514528106"/>
       <w:r>
         <w:t>Prednosti decentraliziranih sustava/aplikacija</w:t>
       </w:r>
@@ -3268,7 +3594,7 @@
       <w:pPr>
         <w:pStyle w:val="Heading1"/>
       </w:pPr>
-      <w:bookmarkStart w:id="4" w:name="_Toc514495598"/>
+      <w:bookmarkStart w:id="4" w:name="_Toc514528107"/>
       <w:r>
         <w:lastRenderedPageBreak/>
         <w:t>„BLOCKCHAIN“ – LANAC BLOKOVA</w:t>
@@ -3394,45 +3720,25 @@
       <w:r>
         <w:t xml:space="preserve">Slika </w:t>
       </w:r>
-      <w:r>
-        <w:fldChar w:fldCharType="begin"/>
-      </w:r>
-      <w:r>
-        <w:instrText xml:space="preserve"> STYLEREF 1 \s </w:instrText>
-      </w:r>
-      <w:r>
-        <w:fldChar w:fldCharType="separate"/>
-      </w:r>
-      <w:r>
-        <w:rPr>
-          <w:noProof/>
-        </w:rPr>
-        <w:t>3</w:t>
-      </w:r>
-      <w:r>
-        <w:fldChar w:fldCharType="end"/>
-      </w:r>
+      <w:fldSimple w:instr=" STYLEREF 1 \s ">
+        <w:r>
+          <w:rPr>
+            <w:noProof/>
+          </w:rPr>
+          <w:t>3</w:t>
+        </w:r>
+      </w:fldSimple>
       <w:r>
         <w:noBreakHyphen/>
       </w:r>
-      <w:r>
-        <w:fldChar w:fldCharType="begin"/>
-      </w:r>
-      <w:r>
-        <w:instrText xml:space="preserve"> SEQ Slika \* ARABIC \s 1 </w:instrText>
-      </w:r>
-      <w:r>
-        <w:fldChar w:fldCharType="separate"/>
-      </w:r>
-      <w:r>
-        <w:rPr>
-          <w:noProof/>
-        </w:rPr>
-        <w:t>1</w:t>
-      </w:r>
-      <w:r>
-        <w:fldChar w:fldCharType="end"/>
-      </w:r>
+      <w:fldSimple w:instr=" SEQ Slika \* ARABIC \s 1 ">
+        <w:r>
+          <w:rPr>
+            <w:noProof/>
+          </w:rPr>
+          <w:t>1</w:t>
+        </w:r>
+      </w:fldSimple>
       <w:bookmarkEnd w:id="5"/>
       <w:r>
         <w:t xml:space="preserve"> Primjer lanca blokova</w:t>
@@ -3447,7 +3753,7 @@
       <w:pPr>
         <w:pStyle w:val="Heading2"/>
       </w:pPr>
-      <w:bookmarkStart w:id="6" w:name="_Toc514495599"/>
+      <w:bookmarkStart w:id="6" w:name="_Toc514528108"/>
       <w:r>
         <w:t>Blok</w:t>
       </w:r>
@@ -3604,45 +3910,25 @@
       <w:r>
         <w:t xml:space="preserve">Slika </w:t>
       </w:r>
-      <w:r>
-        <w:fldChar w:fldCharType="begin"/>
-      </w:r>
-      <w:r>
-        <w:instrText xml:space="preserve"> STYLEREF 1 \s </w:instrText>
-      </w:r>
-      <w:r>
-        <w:fldChar w:fldCharType="separate"/>
-      </w:r>
-      <w:r>
-        <w:rPr>
-          <w:noProof/>
-        </w:rPr>
-        <w:t>3</w:t>
-      </w:r>
-      <w:r>
-        <w:fldChar w:fldCharType="end"/>
-      </w:r>
+      <w:fldSimple w:instr=" STYLEREF 1 \s ">
+        <w:r>
+          <w:rPr>
+            <w:noProof/>
+          </w:rPr>
+          <w:t>3</w:t>
+        </w:r>
+      </w:fldSimple>
       <w:r>
         <w:noBreakHyphen/>
       </w:r>
-      <w:r>
-        <w:fldChar w:fldCharType="begin"/>
-      </w:r>
-      <w:r>
-        <w:instrText xml:space="preserve"> SEQ Slika \* ARABIC \s 1 </w:instrText>
-      </w:r>
-      <w:r>
-        <w:fldChar w:fldCharType="separate"/>
-      </w:r>
-      <w:r>
-        <w:rPr>
-          <w:noProof/>
-        </w:rPr>
-        <w:t>2</w:t>
-      </w:r>
-      <w:r>
-        <w:fldChar w:fldCharType="end"/>
-      </w:r>
+      <w:fldSimple w:instr=" SEQ Slika \* ARABIC \s 1 ">
+        <w:r>
+          <w:rPr>
+            <w:noProof/>
+          </w:rPr>
+          <w:t>2</w:t>
+        </w:r>
+      </w:fldSimple>
       <w:bookmarkEnd w:id="7"/>
       <w:r>
         <w:t xml:space="preserve"> od čega se sve sastoji bok</w:t>
@@ -3652,7 +3938,7 @@
       <w:pPr>
         <w:pStyle w:val="Heading3"/>
       </w:pPr>
-      <w:bookmarkStart w:id="8" w:name="_Toc514495600"/>
+      <w:bookmarkStart w:id="8" w:name="_Toc514528109"/>
       <w:r>
         <w:t>Podaci</w:t>
       </w:r>
@@ -3753,25 +4039,48 @@
         <w:t>). Upravo na tim pametnim ugovorima se temelje decentralizirane aplikacije koje</w:t>
       </w:r>
       <w:r>
-        <w:t xml:space="preserve"> su tema ovog rada. Pametni ugovori će detaljnije biti objašnjeni u poglavlju NAVEST BROJ POGLAVLJA!!!!!!!!!!!!!!!!!!!!!!!!!!!!!!!!!!!!!!!!!!!!!!!!!!!!!!!!!!!!!!!!!!!!!!!!!!!!!!!!!!!!!!!!!!!!!!!!!!!!!!!!!!!!!!!!!!!!!!!!!!!!!!!!.</w:t>
+        <w:t xml:space="preserve"> su tema ovog rada. Pametni ugovori će detaljnije biti objašnjeni u poglavlju</w:t>
+      </w:r>
+      <w:r>
+        <w:t xml:space="preserve"> </w:t>
+      </w:r>
+      <w:r>
+        <w:fldChar w:fldCharType="begin"/>
+      </w:r>
+      <w:r>
+        <w:instrText xml:space="preserve"> REF _Ref514528226 \r \h </w:instrText>
+      </w:r>
+      <w:r>
+        <w:fldChar w:fldCharType="separate"/>
+      </w:r>
+      <w:r>
+        <w:t>4.1</w:t>
+      </w:r>
+      <w:r>
+        <w:fldChar w:fldCharType="end"/>
+      </w:r>
+      <w:bookmarkStart w:id="9" w:name="_GoBack"/>
+      <w:bookmarkEnd w:id="9"/>
+      <w:r>
+        <w:t>.</w:t>
       </w:r>
     </w:p>
     <w:p>
       <w:pPr>
         <w:pStyle w:val="Heading3"/>
       </w:pPr>
-      <w:bookmarkStart w:id="9" w:name="_Ref513907705"/>
-      <w:bookmarkStart w:id="10" w:name="_Ref513907727"/>
-      <w:bookmarkStart w:id="11" w:name="_Toc514495601"/>
+      <w:bookmarkStart w:id="10" w:name="_Ref513907705"/>
+      <w:bookmarkStart w:id="11" w:name="_Ref513907727"/>
+      <w:bookmarkStart w:id="12" w:name="_Toc514528110"/>
       <w:r>
         <w:t>Identifikator</w:t>
       </w:r>
       <w:r>
         <w:t xml:space="preserve"> bloka</w:t>
       </w:r>
-      <w:bookmarkEnd w:id="9"/>
       <w:bookmarkEnd w:id="10"/>
       <w:bookmarkEnd w:id="11"/>
+      <w:bookmarkEnd w:id="12"/>
     </w:p>
     <w:p>
       <w:r>
@@ -4009,55 +4318,35 @@
       <w:pPr>
         <w:pStyle w:val="Title"/>
       </w:pPr>
-      <w:bookmarkStart w:id="12" w:name="_Ref513906708"/>
-      <w:bookmarkStart w:id="13" w:name="_Ref513906696"/>
+      <w:bookmarkStart w:id="13" w:name="_Ref513906708"/>
+      <w:bookmarkStart w:id="14" w:name="_Ref513906696"/>
       <w:r>
         <w:t xml:space="preserve">Slika </w:t>
       </w:r>
-      <w:r>
-        <w:fldChar w:fldCharType="begin"/>
-      </w:r>
-      <w:r>
-        <w:instrText xml:space="preserve"> STYLEREF 1 \s </w:instrText>
-      </w:r>
-      <w:r>
-        <w:fldChar w:fldCharType="separate"/>
-      </w:r>
-      <w:r>
-        <w:rPr>
-          <w:noProof/>
-        </w:rPr>
-        <w:t>3</w:t>
-      </w:r>
-      <w:r>
-        <w:fldChar w:fldCharType="end"/>
-      </w:r>
+      <w:fldSimple w:instr=" STYLEREF 1 \s ">
+        <w:r>
+          <w:rPr>
+            <w:noProof/>
+          </w:rPr>
+          <w:t>3</w:t>
+        </w:r>
+      </w:fldSimple>
       <w:r>
         <w:noBreakHyphen/>
       </w:r>
-      <w:r>
-        <w:fldChar w:fldCharType="begin"/>
-      </w:r>
-      <w:r>
-        <w:instrText xml:space="preserve"> SEQ Slika \* ARABIC \s 1 </w:instrText>
-      </w:r>
-      <w:r>
-        <w:fldChar w:fldCharType="separate"/>
-      </w:r>
-      <w:r>
-        <w:rPr>
-          <w:noProof/>
-        </w:rPr>
-        <w:t>3</w:t>
-      </w:r>
-      <w:r>
-        <w:fldChar w:fldCharType="end"/>
-      </w:r>
-      <w:bookmarkEnd w:id="12"/>
+      <w:fldSimple w:instr=" SEQ Slika \* ARABIC \s 1 ">
+        <w:r>
+          <w:rPr>
+            <w:noProof/>
+          </w:rPr>
+          <w:t>3</w:t>
+        </w:r>
+      </w:fldSimple>
+      <w:bookmarkEnd w:id="13"/>
       <w:r>
         <w:t xml:space="preserve"> Određivanje identifikatora bloka na osnovu podataka u bloku</w:t>
       </w:r>
-      <w:bookmarkEnd w:id="13"/>
+      <w:bookmarkEnd w:id="14"/>
     </w:p>
     <w:p>
       <w:r>
@@ -4189,50 +4478,30 @@
       <w:pPr>
         <w:pStyle w:val="Title"/>
       </w:pPr>
-      <w:bookmarkStart w:id="14" w:name="_Ref513907057"/>
+      <w:bookmarkStart w:id="15" w:name="_Ref513907057"/>
       <w:r>
         <w:t xml:space="preserve">Slika </w:t>
       </w:r>
-      <w:r>
-        <w:fldChar w:fldCharType="begin"/>
-      </w:r>
-      <w:r>
-        <w:instrText xml:space="preserve"> STYLEREF 1 \s </w:instrText>
-      </w:r>
-      <w:r>
-        <w:fldChar w:fldCharType="separate"/>
-      </w:r>
-      <w:r>
-        <w:rPr>
-          <w:noProof/>
-        </w:rPr>
-        <w:t>3</w:t>
-      </w:r>
-      <w:r>
-        <w:fldChar w:fldCharType="end"/>
-      </w:r>
+      <w:fldSimple w:instr=" STYLEREF 1 \s ">
+        <w:r>
+          <w:rPr>
+            <w:noProof/>
+          </w:rPr>
+          <w:t>3</w:t>
+        </w:r>
+      </w:fldSimple>
       <w:r>
         <w:noBreakHyphen/>
       </w:r>
-      <w:r>
-        <w:fldChar w:fldCharType="begin"/>
-      </w:r>
-      <w:r>
-        <w:instrText xml:space="preserve"> SEQ Slika \* ARABIC \s 1 </w:instrText>
-      </w:r>
-      <w:r>
-        <w:fldChar w:fldCharType="separate"/>
-      </w:r>
-      <w:r>
-        <w:rPr>
-          <w:noProof/>
-        </w:rPr>
-        <w:t>4</w:t>
-      </w:r>
-      <w:r>
-        <w:fldChar w:fldCharType="end"/>
-      </w:r>
-      <w:bookmarkEnd w:id="14"/>
+      <w:fldSimple w:instr=" SEQ Slika \* ARABIC \s 1 ">
+        <w:r>
+          <w:rPr>
+            <w:noProof/>
+          </w:rPr>
+          <w:t>4</w:t>
+        </w:r>
+      </w:fldSimple>
+      <w:bookmarkEnd w:id="15"/>
       <w:r>
         <w:t xml:space="preserve"> Identifikator bloka se promijenio prilikom promjene podatka unutar bloka</w:t>
       </w:r>
@@ -4241,14 +4510,14 @@
       <w:pPr>
         <w:pStyle w:val="Heading3"/>
       </w:pPr>
-      <w:bookmarkStart w:id="15" w:name="_Toc514495602"/>
+      <w:bookmarkStart w:id="16" w:name="_Toc514528111"/>
       <w:r>
         <w:t>Identifikator</w:t>
       </w:r>
       <w:r>
         <w:t xml:space="preserve"> prethodnog bloka</w:t>
       </w:r>
-      <w:bookmarkEnd w:id="15"/>
+      <w:bookmarkEnd w:id="16"/>
     </w:p>
     <w:p>
       <w:r>
@@ -4357,50 +4626,30 @@
       <w:pPr>
         <w:pStyle w:val="Title"/>
       </w:pPr>
-      <w:bookmarkStart w:id="16" w:name="_Ref513903655"/>
+      <w:bookmarkStart w:id="17" w:name="_Ref513903655"/>
       <w:r>
         <w:t xml:space="preserve">Slika </w:t>
       </w:r>
-      <w:r>
-        <w:fldChar w:fldCharType="begin"/>
-      </w:r>
-      <w:r>
-        <w:instrText xml:space="preserve"> STYLEREF 1 \s </w:instrText>
-      </w:r>
-      <w:r>
-        <w:fldChar w:fldCharType="separate"/>
-      </w:r>
-      <w:r>
-        <w:rPr>
-          <w:noProof/>
-        </w:rPr>
-        <w:t>3</w:t>
-      </w:r>
-      <w:r>
-        <w:fldChar w:fldCharType="end"/>
-      </w:r>
+      <w:fldSimple w:instr=" STYLEREF 1 \s ">
+        <w:r>
+          <w:rPr>
+            <w:noProof/>
+          </w:rPr>
+          <w:t>3</w:t>
+        </w:r>
+      </w:fldSimple>
       <w:r>
         <w:noBreakHyphen/>
       </w:r>
-      <w:r>
-        <w:fldChar w:fldCharType="begin"/>
-      </w:r>
-      <w:r>
-        <w:instrText xml:space="preserve"> SEQ Slika \* ARABIC \s 1 </w:instrText>
-      </w:r>
-      <w:r>
-        <w:fldChar w:fldCharType="separate"/>
-      </w:r>
-      <w:r>
-        <w:rPr>
-          <w:noProof/>
-        </w:rPr>
-        <w:t>5</w:t>
-      </w:r>
-      <w:r>
-        <w:fldChar w:fldCharType="end"/>
-      </w:r>
-      <w:bookmarkEnd w:id="16"/>
+      <w:fldSimple w:instr=" SEQ Slika \* ARABIC \s 1 ">
+        <w:r>
+          <w:rPr>
+            <w:noProof/>
+          </w:rPr>
+          <w:t>5</w:t>
+        </w:r>
+      </w:fldSimple>
+      <w:bookmarkEnd w:id="17"/>
       <w:r>
         <w:t xml:space="preserve"> </w:t>
       </w:r>
@@ -4497,50 +4746,30 @@
       <w:pPr>
         <w:pStyle w:val="Title"/>
       </w:pPr>
-      <w:bookmarkStart w:id="17" w:name="_Ref513904025"/>
+      <w:bookmarkStart w:id="18" w:name="_Ref513904025"/>
       <w:r>
         <w:t xml:space="preserve">Slika </w:t>
       </w:r>
-      <w:r>
-        <w:fldChar w:fldCharType="begin"/>
-      </w:r>
-      <w:r>
-        <w:instrText xml:space="preserve"> STYLEREF 1 \s </w:instrText>
-      </w:r>
-      <w:r>
-        <w:fldChar w:fldCharType="separate"/>
-      </w:r>
-      <w:r>
-        <w:rPr>
-          <w:noProof/>
-        </w:rPr>
-        <w:t>3</w:t>
-      </w:r>
-      <w:r>
-        <w:fldChar w:fldCharType="end"/>
-      </w:r>
+      <w:fldSimple w:instr=" STYLEREF 1 \s ">
+        <w:r>
+          <w:rPr>
+            <w:noProof/>
+          </w:rPr>
+          <w:t>3</w:t>
+        </w:r>
+      </w:fldSimple>
       <w:r>
         <w:noBreakHyphen/>
       </w:r>
-      <w:r>
-        <w:fldChar w:fldCharType="begin"/>
-      </w:r>
-      <w:r>
-        <w:instrText xml:space="preserve"> SEQ Slika \* ARABIC \s 1 </w:instrText>
-      </w:r>
-      <w:r>
-        <w:fldChar w:fldCharType="separate"/>
-      </w:r>
-      <w:r>
-        <w:rPr>
-          <w:noProof/>
-        </w:rPr>
-        <w:t>6</w:t>
-      </w:r>
-      <w:r>
-        <w:fldChar w:fldCharType="end"/>
-      </w:r>
-      <w:bookmarkEnd w:id="17"/>
+      <w:fldSimple w:instr=" SEQ Slika \* ARABIC \s 1 ">
+        <w:r>
+          <w:rPr>
+            <w:noProof/>
+          </w:rPr>
+          <w:t>6</w:t>
+        </w:r>
+      </w:fldSimple>
+      <w:bookmarkEnd w:id="18"/>
       <w:r>
         <w:t>Primjer puknuća lanca blokova</w:t>
       </w:r>
@@ -4694,50 +4923,30 @@
       <w:pPr>
         <w:pStyle w:val="Title"/>
       </w:pPr>
-      <w:bookmarkStart w:id="18" w:name="_Ref513904881"/>
+      <w:bookmarkStart w:id="19" w:name="_Ref513904881"/>
       <w:r>
         <w:t xml:space="preserve">Slika </w:t>
       </w:r>
-      <w:r>
-        <w:fldChar w:fldCharType="begin"/>
-      </w:r>
-      <w:r>
-        <w:instrText xml:space="preserve"> STYLEREF 1 \s </w:instrText>
-      </w:r>
-      <w:r>
-        <w:fldChar w:fldCharType="separate"/>
-      </w:r>
-      <w:r>
-        <w:rPr>
-          <w:noProof/>
-        </w:rPr>
-        <w:t>3</w:t>
-      </w:r>
-      <w:r>
-        <w:fldChar w:fldCharType="end"/>
-      </w:r>
+      <w:fldSimple w:instr=" STYLEREF 1 \s ">
+        <w:r>
+          <w:rPr>
+            <w:noProof/>
+          </w:rPr>
+          <w:t>3</w:t>
+        </w:r>
+      </w:fldSimple>
       <w:r>
         <w:noBreakHyphen/>
       </w:r>
-      <w:r>
-        <w:fldChar w:fldCharType="begin"/>
-      </w:r>
-      <w:r>
-        <w:instrText xml:space="preserve"> SEQ Slika \* ARABIC \s 1 </w:instrText>
-      </w:r>
-      <w:r>
-        <w:fldChar w:fldCharType="separate"/>
-      </w:r>
-      <w:r>
-        <w:rPr>
-          <w:noProof/>
-        </w:rPr>
-        <w:t>7</w:t>
-      </w:r>
-      <w:r>
-        <w:fldChar w:fldCharType="end"/>
-      </w:r>
-      <w:bookmarkEnd w:id="18"/>
+      <w:fldSimple w:instr=" SEQ Slika \* ARABIC \s 1 ">
+        <w:r>
+          <w:rPr>
+            <w:noProof/>
+          </w:rPr>
+          <w:t>7</w:t>
+        </w:r>
+      </w:fldSimple>
+      <w:bookmarkEnd w:id="19"/>
       <w:r>
         <w:t>Vrijeme potrebno za nastanak novog bloka</w:t>
       </w:r>
@@ -4746,7 +4955,7 @@
       <w:pPr>
         <w:pStyle w:val="Heading2"/>
       </w:pPr>
-      <w:bookmarkStart w:id="19" w:name="_Toc514495603"/>
+      <w:bookmarkStart w:id="20" w:name="_Toc514528112"/>
       <w:r>
         <w:t>Karakteristike</w:t>
       </w:r>
@@ -4756,14 +4965,14 @@
       <w:r>
         <w:t xml:space="preserve"> lanca blokova</w:t>
       </w:r>
-      <w:bookmarkEnd w:id="19"/>
+      <w:bookmarkEnd w:id="20"/>
     </w:p>
     <w:p>
       <w:pPr>
         <w:pStyle w:val="Heading3"/>
       </w:pPr>
-      <w:bookmarkStart w:id="20" w:name="_Ref513905328"/>
-      <w:bookmarkStart w:id="21" w:name="_Toc514495604"/>
+      <w:bookmarkStart w:id="21" w:name="_Ref513905328"/>
+      <w:bookmarkStart w:id="22" w:name="_Toc514528113"/>
       <w:r>
         <w:t xml:space="preserve">Dokaz o radu (engl. </w:t>
       </w:r>
@@ -4791,8 +5000,8 @@
       <w:r>
         <w:t>)</w:t>
       </w:r>
-      <w:bookmarkEnd w:id="20"/>
       <w:bookmarkEnd w:id="21"/>
+      <w:bookmarkEnd w:id="22"/>
     </w:p>
     <w:p>
       <w:r>
@@ -5008,50 +5217,30 @@
       <w:pPr>
         <w:pStyle w:val="Title"/>
       </w:pPr>
-      <w:bookmarkStart w:id="22" w:name="_Ref513907587"/>
+      <w:bookmarkStart w:id="23" w:name="_Ref513907587"/>
       <w:r>
         <w:t xml:space="preserve">Slika </w:t>
       </w:r>
-      <w:r>
-        <w:fldChar w:fldCharType="begin"/>
-      </w:r>
-      <w:r>
-        <w:instrText xml:space="preserve"> STYLEREF 1 \s </w:instrText>
-      </w:r>
-      <w:r>
-        <w:fldChar w:fldCharType="separate"/>
-      </w:r>
-      <w:r>
-        <w:rPr>
-          <w:noProof/>
-        </w:rPr>
-        <w:t>3</w:t>
-      </w:r>
-      <w:r>
-        <w:fldChar w:fldCharType="end"/>
-      </w:r>
+      <w:fldSimple w:instr=" STYLEREF 1 \s ">
+        <w:r>
+          <w:rPr>
+            <w:noProof/>
+          </w:rPr>
+          <w:t>3</w:t>
+        </w:r>
+      </w:fldSimple>
       <w:r>
         <w:noBreakHyphen/>
       </w:r>
-      <w:r>
-        <w:fldChar w:fldCharType="begin"/>
-      </w:r>
-      <w:r>
-        <w:instrText xml:space="preserve"> SEQ Slika \* ARABIC \s 1 </w:instrText>
-      </w:r>
-      <w:r>
-        <w:fldChar w:fldCharType="separate"/>
-      </w:r>
-      <w:r>
-        <w:rPr>
-          <w:noProof/>
-        </w:rPr>
-        <w:t>8</w:t>
-      </w:r>
-      <w:r>
-        <w:fldChar w:fldCharType="end"/>
-      </w:r>
-      <w:bookmarkEnd w:id="22"/>
+      <w:fldSimple w:instr=" SEQ Slika \* ARABIC \s 1 ">
+        <w:r>
+          <w:rPr>
+            <w:noProof/>
+          </w:rPr>
+          <w:t>8</w:t>
+        </w:r>
+      </w:fldSimple>
+      <w:bookmarkEnd w:id="23"/>
       <w:r>
         <w:t xml:space="preserve"> Pronalazak ispravnog identifikator bloka nakon mijenjanja podataka u bloku</w:t>
       </w:r>
@@ -5060,11 +5249,11 @@
       <w:pPr>
         <w:pStyle w:val="Heading3"/>
       </w:pPr>
-      <w:bookmarkStart w:id="23" w:name="_Toc514495605"/>
+      <w:bookmarkStart w:id="24" w:name="_Toc514528114"/>
       <w:r>
         <w:t>Distribuiranost</w:t>
       </w:r>
-      <w:bookmarkEnd w:id="23"/>
+      <w:bookmarkEnd w:id="24"/>
     </w:p>
     <w:p>
       <w:r>
@@ -5171,50 +5360,30 @@
       <w:pPr>
         <w:pStyle w:val="Title"/>
       </w:pPr>
-      <w:bookmarkStart w:id="24" w:name="_Ref514008905"/>
+      <w:bookmarkStart w:id="25" w:name="_Ref514008905"/>
       <w:r>
         <w:t xml:space="preserve">Slika </w:t>
       </w:r>
-      <w:r>
-        <w:fldChar w:fldCharType="begin"/>
-      </w:r>
-      <w:r>
-        <w:instrText xml:space="preserve"> STYLEREF 1 \s </w:instrText>
-      </w:r>
-      <w:r>
-        <w:fldChar w:fldCharType="separate"/>
-      </w:r>
-      <w:r>
-        <w:rPr>
-          <w:noProof/>
-        </w:rPr>
-        <w:t>3</w:t>
-      </w:r>
-      <w:r>
-        <w:fldChar w:fldCharType="end"/>
-      </w:r>
+      <w:fldSimple w:instr=" STYLEREF 1 \s ">
+        <w:r>
+          <w:rPr>
+            <w:noProof/>
+          </w:rPr>
+          <w:t>3</w:t>
+        </w:r>
+      </w:fldSimple>
       <w:r>
         <w:noBreakHyphen/>
       </w:r>
-      <w:r>
-        <w:fldChar w:fldCharType="begin"/>
-      </w:r>
-      <w:r>
-        <w:instrText xml:space="preserve"> SEQ Slika \* ARABIC \s 1 </w:instrText>
-      </w:r>
-      <w:r>
-        <w:fldChar w:fldCharType="separate"/>
-      </w:r>
-      <w:r>
-        <w:rPr>
-          <w:noProof/>
-        </w:rPr>
-        <w:t>9</w:t>
-      </w:r>
-      <w:r>
-        <w:fldChar w:fldCharType="end"/>
-      </w:r>
-      <w:bookmarkEnd w:id="24"/>
+      <w:fldSimple w:instr=" SEQ Slika \* ARABIC \s 1 ">
+        <w:r>
+          <w:rPr>
+            <w:noProof/>
+          </w:rPr>
+          <w:t>9</w:t>
+        </w:r>
+      </w:fldSimple>
+      <w:bookmarkEnd w:id="25"/>
       <w:r>
         <w:t xml:space="preserve"> Svaki sudionik na mreži ima vlastitu kopiju lanca blokova</w:t>
       </w:r>
@@ -5384,50 +5553,30 @@
       <w:pPr>
         <w:pStyle w:val="Title"/>
       </w:pPr>
-      <w:bookmarkStart w:id="25" w:name="_Ref514009170"/>
+      <w:bookmarkStart w:id="26" w:name="_Ref514009170"/>
       <w:r>
         <w:t xml:space="preserve">Slika </w:t>
       </w:r>
-      <w:r>
-        <w:fldChar w:fldCharType="begin"/>
-      </w:r>
-      <w:r>
-        <w:instrText xml:space="preserve"> STYLEREF 1 \s </w:instrText>
-      </w:r>
-      <w:r>
-        <w:fldChar w:fldCharType="separate"/>
-      </w:r>
-      <w:r>
-        <w:rPr>
-          <w:noProof/>
-        </w:rPr>
-        <w:t>3</w:t>
-      </w:r>
-      <w:r>
-        <w:fldChar w:fldCharType="end"/>
-      </w:r>
+      <w:fldSimple w:instr=" STYLEREF 1 \s ">
+        <w:r>
+          <w:rPr>
+            <w:noProof/>
+          </w:rPr>
+          <w:t>3</w:t>
+        </w:r>
+      </w:fldSimple>
       <w:r>
         <w:noBreakHyphen/>
       </w:r>
-      <w:r>
-        <w:fldChar w:fldCharType="begin"/>
-      </w:r>
-      <w:r>
-        <w:instrText xml:space="preserve"> SEQ Slika \* ARABIC \s 1 </w:instrText>
-      </w:r>
-      <w:r>
-        <w:fldChar w:fldCharType="separate"/>
-      </w:r>
-      <w:r>
-        <w:rPr>
-          <w:noProof/>
-        </w:rPr>
-        <w:t>10</w:t>
-      </w:r>
-      <w:r>
-        <w:fldChar w:fldCharType="end"/>
-      </w:r>
-      <w:bookmarkEnd w:id="25"/>
+      <w:fldSimple w:instr=" SEQ Slika \* ARABIC \s 1 ">
+        <w:r>
+          <w:rPr>
+            <w:noProof/>
+          </w:rPr>
+          <w:t>10</w:t>
+        </w:r>
+      </w:fldSimple>
+      <w:bookmarkEnd w:id="26"/>
       <w:r>
         <w:t xml:space="preserve"> Rudari (engl. </w:t>
       </w:r>
@@ -5460,11 +5609,11 @@
       <w:pPr>
         <w:pStyle w:val="Heading3"/>
       </w:pPr>
-      <w:bookmarkStart w:id="26" w:name="_Toc514495606"/>
+      <w:bookmarkStart w:id="27" w:name="_Toc514528115"/>
       <w:r>
         <w:t>Decentraliziranost</w:t>
       </w:r>
-      <w:bookmarkEnd w:id="26"/>
+      <w:bookmarkEnd w:id="27"/>
     </w:p>
     <w:p>
       <w:r>
@@ -5484,11 +5633,11 @@
       <w:pPr>
         <w:pStyle w:val="Heading2"/>
       </w:pPr>
-      <w:bookmarkStart w:id="27" w:name="_Toc514495607"/>
+      <w:bookmarkStart w:id="28" w:name="_Toc514528116"/>
       <w:r>
         <w:t>Kako ustvari radi lanac blokova?</w:t>
       </w:r>
-      <w:bookmarkEnd w:id="27"/>
+      <w:bookmarkEnd w:id="28"/>
     </w:p>
     <w:p>
       <w:r>
@@ -5575,45 +5724,25 @@
       <w:r>
         <w:t xml:space="preserve">Slika </w:t>
       </w:r>
-      <w:r>
-        <w:fldChar w:fldCharType="begin"/>
-      </w:r>
-      <w:r>
-        <w:instrText xml:space="preserve"> STYLEREF 1 \s </w:instrText>
-      </w:r>
-      <w:r>
-        <w:fldChar w:fldCharType="separate"/>
-      </w:r>
-      <w:r>
-        <w:rPr>
-          <w:noProof/>
-        </w:rPr>
-        <w:t>3</w:t>
-      </w:r>
-      <w:r>
-        <w:fldChar w:fldCharType="end"/>
-      </w:r>
+      <w:fldSimple w:instr=" STYLEREF 1 \s ">
+        <w:r>
+          <w:rPr>
+            <w:noProof/>
+          </w:rPr>
+          <w:t>3</w:t>
+        </w:r>
+      </w:fldSimple>
       <w:r>
         <w:noBreakHyphen/>
       </w:r>
-      <w:r>
-        <w:fldChar w:fldCharType="begin"/>
-      </w:r>
-      <w:r>
-        <w:instrText xml:space="preserve"> SEQ Slika \* ARABIC \s 1 </w:instrText>
-      </w:r>
-      <w:r>
-        <w:fldChar w:fldCharType="separate"/>
-      </w:r>
-      <w:r>
-        <w:rPr>
-          <w:noProof/>
-        </w:rPr>
-        <w:t>11</w:t>
-      </w:r>
-      <w:r>
-        <w:fldChar w:fldCharType="end"/>
-      </w:r>
+      <w:fldSimple w:instr=" SEQ Slika \* ARABIC \s 1 ">
+        <w:r>
+          <w:rPr>
+            <w:noProof/>
+          </w:rPr>
+          <w:t>11</w:t>
+        </w:r>
+      </w:fldSimple>
       <w:r>
         <w:t xml:space="preserve"> Primjer javne knjige transakcija</w:t>
       </w:r>
@@ -5710,45 +5839,25 @@
       <w:r>
         <w:t xml:space="preserve">Slika </w:t>
       </w:r>
-      <w:r>
-        <w:fldChar w:fldCharType="begin"/>
-      </w:r>
-      <w:r>
-        <w:instrText xml:space="preserve"> STYLEREF 1 \s </w:instrText>
-      </w:r>
-      <w:r>
-        <w:fldChar w:fldCharType="separate"/>
-      </w:r>
-      <w:r>
-        <w:rPr>
-          <w:noProof/>
-        </w:rPr>
-        <w:t>3</w:t>
-      </w:r>
-      <w:r>
-        <w:fldChar w:fldCharType="end"/>
-      </w:r>
+      <w:fldSimple w:instr=" STYLEREF 1 \s ">
+        <w:r>
+          <w:rPr>
+            <w:noProof/>
+          </w:rPr>
+          <w:t>3</w:t>
+        </w:r>
+      </w:fldSimple>
       <w:r>
         <w:noBreakHyphen/>
       </w:r>
-      <w:r>
-        <w:fldChar w:fldCharType="begin"/>
-      </w:r>
-      <w:r>
-        <w:instrText xml:space="preserve"> SEQ Slika \* ARABIC \s 1 </w:instrText>
-      </w:r>
-      <w:r>
-        <w:fldChar w:fldCharType="separate"/>
-      </w:r>
-      <w:r>
-        <w:rPr>
-          <w:noProof/>
-        </w:rPr>
-        <w:t>12</w:t>
-      </w:r>
-      <w:r>
-        <w:fldChar w:fldCharType="end"/>
-      </w:r>
+      <w:fldSimple w:instr=" SEQ Slika \* ARABIC \s 1 ">
+        <w:r>
+          <w:rPr>
+            <w:noProof/>
+          </w:rPr>
+          <w:t>12</w:t>
+        </w:r>
+      </w:fldSimple>
       <w:r>
         <w:t xml:space="preserve"> Bob dodaje transakciju bez odobrenja Alice</w:t>
       </w:r>
@@ -5812,45 +5921,25 @@
       <w:r>
         <w:t xml:space="preserve">Slika </w:t>
       </w:r>
-      <w:r>
-        <w:fldChar w:fldCharType="begin"/>
-      </w:r>
-      <w:r>
-        <w:instrText xml:space="preserve"> STYLEREF 1 \s </w:instrText>
-      </w:r>
-      <w:r>
-        <w:fldChar w:fldCharType="separate"/>
-      </w:r>
-      <w:r>
-        <w:rPr>
-          <w:noProof/>
-        </w:rPr>
-        <w:t>3</w:t>
-      </w:r>
-      <w:r>
-        <w:fldChar w:fldCharType="end"/>
-      </w:r>
+      <w:fldSimple w:instr=" STYLEREF 1 \s ">
+        <w:r>
+          <w:rPr>
+            <w:noProof/>
+          </w:rPr>
+          <w:t>3</w:t>
+        </w:r>
+      </w:fldSimple>
       <w:r>
         <w:noBreakHyphen/>
       </w:r>
-      <w:r>
-        <w:fldChar w:fldCharType="begin"/>
-      </w:r>
-      <w:r>
-        <w:instrText xml:space="preserve"> SEQ Slika \* ARABIC \s 1 </w:instrText>
-      </w:r>
-      <w:r>
-        <w:fldChar w:fldCharType="separate"/>
-      </w:r>
-      <w:r>
-        <w:rPr>
-          <w:noProof/>
-        </w:rPr>
-        <w:t>13</w:t>
-      </w:r>
-      <w:r>
-        <w:fldChar w:fldCharType="end"/>
-      </w:r>
+      <w:fldSimple w:instr=" SEQ Slika \* ARABIC \s 1 ">
+        <w:r>
+          <w:rPr>
+            <w:noProof/>
+          </w:rPr>
+          <w:t>13</w:t>
+        </w:r>
+      </w:fldSimple>
       <w:r>
         <w:t xml:space="preserve"> Dodavanje potpisa kako bi se odobrile transakcije</w:t>
       </w:r>
@@ -6045,50 +6134,30 @@
       <w:pPr>
         <w:pStyle w:val="Title"/>
       </w:pPr>
-      <w:bookmarkStart w:id="28" w:name="_Ref514089500"/>
+      <w:bookmarkStart w:id="29" w:name="_Ref514089500"/>
       <w:r>
         <w:t xml:space="preserve">Slika </w:t>
       </w:r>
-      <w:r>
-        <w:fldChar w:fldCharType="begin"/>
-      </w:r>
-      <w:r>
-        <w:instrText xml:space="preserve"> STYLEREF 1 \s </w:instrText>
-      </w:r>
-      <w:r>
-        <w:fldChar w:fldCharType="separate"/>
-      </w:r>
-      <w:r>
-        <w:rPr>
-          <w:noProof/>
-        </w:rPr>
-        <w:t>3</w:t>
-      </w:r>
-      <w:r>
-        <w:fldChar w:fldCharType="end"/>
-      </w:r>
+      <w:fldSimple w:instr=" STYLEREF 1 \s ">
+        <w:r>
+          <w:rPr>
+            <w:noProof/>
+          </w:rPr>
+          <w:t>3</w:t>
+        </w:r>
+      </w:fldSimple>
       <w:r>
         <w:noBreakHyphen/>
       </w:r>
-      <w:r>
-        <w:fldChar w:fldCharType="begin"/>
-      </w:r>
-      <w:r>
-        <w:instrText xml:space="preserve"> SEQ Slika \* ARABIC \s 1 </w:instrText>
-      </w:r>
-      <w:r>
-        <w:fldChar w:fldCharType="separate"/>
-      </w:r>
-      <w:r>
-        <w:rPr>
-          <w:noProof/>
-        </w:rPr>
-        <w:t>14</w:t>
-      </w:r>
-      <w:r>
-        <w:fldChar w:fldCharType="end"/>
-      </w:r>
-      <w:bookmarkEnd w:id="28"/>
+      <w:fldSimple w:instr=" SEQ Slika \* ARABIC \s 1 ">
+        <w:r>
+          <w:rPr>
+            <w:noProof/>
+          </w:rPr>
+          <w:t>14</w:t>
+        </w:r>
+      </w:fldSimple>
+      <w:bookmarkEnd w:id="29"/>
       <w:r>
         <w:t xml:space="preserve"> Kopiranje transakcije n puta nakon što se potpiše kao ispravna</w:t>
       </w:r>
@@ -6239,45 +6308,25 @@
       <w:r>
         <w:t xml:space="preserve">Slika </w:t>
       </w:r>
-      <w:r>
-        <w:fldChar w:fldCharType="begin"/>
-      </w:r>
-      <w:r>
-        <w:instrText xml:space="preserve"> STYLEREF 1 \s </w:instrText>
-      </w:r>
-      <w:r>
-        <w:fldChar w:fldCharType="separate"/>
-      </w:r>
-      <w:r>
-        <w:rPr>
-          <w:noProof/>
-        </w:rPr>
-        <w:t>3</w:t>
-      </w:r>
-      <w:r>
-        <w:fldChar w:fldCharType="end"/>
-      </w:r>
+      <w:fldSimple w:instr=" STYLEREF 1 \s ">
+        <w:r>
+          <w:rPr>
+            <w:noProof/>
+          </w:rPr>
+          <w:t>3</w:t>
+        </w:r>
+      </w:fldSimple>
       <w:r>
         <w:noBreakHyphen/>
       </w:r>
-      <w:r>
-        <w:fldChar w:fldCharType="begin"/>
-      </w:r>
-      <w:r>
-        <w:instrText xml:space="preserve"> SEQ Slika \* ARABIC \s 1 </w:instrText>
-      </w:r>
-      <w:r>
-        <w:fldChar w:fldCharType="separate"/>
-      </w:r>
-      <w:r>
-        <w:rPr>
-          <w:noProof/>
-        </w:rPr>
-        <w:t>15</w:t>
-      </w:r>
-      <w:r>
-        <w:fldChar w:fldCharType="end"/>
-      </w:r>
+      <w:fldSimple w:instr=" SEQ Slika \* ARABIC \s 1 ">
+        <w:r>
+          <w:rPr>
+            <w:noProof/>
+          </w:rPr>
+          <w:t>15</w:t>
+        </w:r>
+      </w:fldSimple>
       <w:r>
         <w:t xml:space="preserve"> Rudari (engl. </w:t>
       </w:r>
@@ -6397,45 +6446,25 @@
       <w:r>
         <w:t xml:space="preserve">Slika </w:t>
       </w:r>
-      <w:r>
-        <w:fldChar w:fldCharType="begin"/>
-      </w:r>
-      <w:r>
-        <w:instrText xml:space="preserve"> STYLEREF 1 \s </w:instrText>
-      </w:r>
-      <w:r>
-        <w:fldChar w:fldCharType="separate"/>
-      </w:r>
-      <w:r>
-        <w:rPr>
-          <w:noProof/>
-        </w:rPr>
-        <w:t>3</w:t>
-      </w:r>
-      <w:r>
-        <w:fldChar w:fldCharType="end"/>
-      </w:r>
+      <w:fldSimple w:instr=" STYLEREF 1 \s ">
+        <w:r>
+          <w:rPr>
+            <w:noProof/>
+          </w:rPr>
+          <w:t>3</w:t>
+        </w:r>
+      </w:fldSimple>
       <w:r>
         <w:noBreakHyphen/>
       </w:r>
-      <w:r>
-        <w:fldChar w:fldCharType="begin"/>
-      </w:r>
-      <w:r>
-        <w:instrText xml:space="preserve"> SEQ Slika \* ARABIC \s 1 </w:instrText>
-      </w:r>
-      <w:r>
-        <w:fldChar w:fldCharType="separate"/>
-      </w:r>
-      <w:r>
-        <w:rPr>
-          <w:noProof/>
-        </w:rPr>
-        <w:t>16</w:t>
-      </w:r>
-      <w:r>
-        <w:fldChar w:fldCharType="end"/>
-      </w:r>
+      <w:fldSimple w:instr=" SEQ Slika \* ARABIC \s 1 ">
+        <w:r>
+          <w:rPr>
+            <w:noProof/>
+          </w:rPr>
+          <w:t>16</w:t>
+        </w:r>
+      </w:fldSimple>
       <w:r>
         <w:t xml:space="preserve"> Alice plaća Bobu 100 kuna bez da svoju transakciju emitira svima na mreži</w:t>
       </w:r>
@@ -6534,50 +6563,30 @@
       <w:pPr>
         <w:pStyle w:val="Title"/>
       </w:pPr>
-      <w:bookmarkStart w:id="29" w:name="_Ref514253460"/>
+      <w:bookmarkStart w:id="30" w:name="_Ref514253460"/>
       <w:r>
         <w:t xml:space="preserve">Slika </w:t>
       </w:r>
-      <w:r>
-        <w:fldChar w:fldCharType="begin"/>
-      </w:r>
-      <w:r>
-        <w:instrText xml:space="preserve"> STYLEREF 1 \s </w:instrText>
-      </w:r>
-      <w:r>
-        <w:fldChar w:fldCharType="separate"/>
-      </w:r>
-      <w:r>
-        <w:rPr>
-          <w:noProof/>
-        </w:rPr>
-        <w:t>3</w:t>
-      </w:r>
-      <w:r>
-        <w:fldChar w:fldCharType="end"/>
-      </w:r>
+      <w:fldSimple w:instr=" STYLEREF 1 \s ">
+        <w:r>
+          <w:rPr>
+            <w:noProof/>
+          </w:rPr>
+          <w:t>3</w:t>
+        </w:r>
+      </w:fldSimple>
       <w:r>
         <w:noBreakHyphen/>
       </w:r>
-      <w:r>
-        <w:fldChar w:fldCharType="begin"/>
-      </w:r>
-      <w:r>
-        <w:instrText xml:space="preserve"> SEQ Slika \* ARABIC \s 1 </w:instrText>
-      </w:r>
-      <w:r>
-        <w:fldChar w:fldCharType="separate"/>
-      </w:r>
-      <w:r>
-        <w:rPr>
-          <w:noProof/>
-        </w:rPr>
-        <w:t>17</w:t>
-      </w:r>
-      <w:r>
-        <w:fldChar w:fldCharType="end"/>
-      </w:r>
-      <w:bookmarkEnd w:id="29"/>
+      <w:fldSimple w:instr=" SEQ Slika \* ARABIC \s 1 ">
+        <w:r>
+          <w:rPr>
+            <w:noProof/>
+          </w:rPr>
+          <w:t>17</w:t>
+        </w:r>
+      </w:fldSimple>
+      <w:bookmarkEnd w:id="30"/>
       <w:r>
         <w:t xml:space="preserve"> Grananje Bobovog lanca uslijed pokušaja prevare</w:t>
       </w:r>
@@ -6678,50 +6687,30 @@
       <w:pPr>
         <w:pStyle w:val="Title"/>
       </w:pPr>
-      <w:bookmarkStart w:id="30" w:name="_Ref514253587"/>
+      <w:bookmarkStart w:id="31" w:name="_Ref514253587"/>
       <w:r>
         <w:t xml:space="preserve">Slika </w:t>
       </w:r>
-      <w:r>
-        <w:fldChar w:fldCharType="begin"/>
-      </w:r>
-      <w:r>
-        <w:instrText xml:space="preserve"> STYLEREF 1 \s </w:instrText>
-      </w:r>
-      <w:r>
-        <w:fldChar w:fldCharType="separate"/>
-      </w:r>
-      <w:r>
-        <w:rPr>
-          <w:noProof/>
-        </w:rPr>
-        <w:t>3</w:t>
-      </w:r>
-      <w:r>
-        <w:fldChar w:fldCharType="end"/>
-      </w:r>
+      <w:fldSimple w:instr=" STYLEREF 1 \s ">
+        <w:r>
+          <w:rPr>
+            <w:noProof/>
+          </w:rPr>
+          <w:t>3</w:t>
+        </w:r>
+      </w:fldSimple>
       <w:r>
         <w:noBreakHyphen/>
       </w:r>
-      <w:r>
-        <w:fldChar w:fldCharType="begin"/>
-      </w:r>
-      <w:r>
-        <w:instrText xml:space="preserve"> SEQ Slika \* ARABIC \s 1 </w:instrText>
-      </w:r>
-      <w:r>
-        <w:fldChar w:fldCharType="separate"/>
-      </w:r>
-      <w:r>
-        <w:rPr>
-          <w:noProof/>
-        </w:rPr>
-        <w:t>18</w:t>
-      </w:r>
-      <w:r>
-        <w:fldChar w:fldCharType="end"/>
-      </w:r>
-      <w:bookmarkEnd w:id="30"/>
+      <w:fldSimple w:instr=" SEQ Slika \* ARABIC \s 1 ">
+        <w:r>
+          <w:rPr>
+            <w:noProof/>
+          </w:rPr>
+          <w:t>18</w:t>
+        </w:r>
+      </w:fldSimple>
+      <w:bookmarkEnd w:id="31"/>
       <w:r>
         <w:t xml:space="preserve"> Uvijek se vjeruje lancu u kojeg je uloženo više rada</w:t>
       </w:r>
@@ -6798,45 +6787,25 @@
       <w:r>
         <w:t xml:space="preserve">Slika </w:t>
       </w:r>
-      <w:r>
-        <w:fldChar w:fldCharType="begin"/>
-      </w:r>
-      <w:r>
-        <w:instrText xml:space="preserve"> STYLEREF 1 \s </w:instrText>
-      </w:r>
-      <w:r>
-        <w:fldChar w:fldCharType="separate"/>
-      </w:r>
-      <w:r>
-        <w:rPr>
-          <w:noProof/>
-        </w:rPr>
-        <w:t>3</w:t>
-      </w:r>
-      <w:r>
-        <w:fldChar w:fldCharType="end"/>
-      </w:r>
+      <w:fldSimple w:instr=" STYLEREF 1 \s ">
+        <w:r>
+          <w:rPr>
+            <w:noProof/>
+          </w:rPr>
+          <w:t>3</w:t>
+        </w:r>
+      </w:fldSimple>
       <w:r>
         <w:noBreakHyphen/>
       </w:r>
-      <w:r>
-        <w:fldChar w:fldCharType="begin"/>
-      </w:r>
-      <w:r>
-        <w:instrText xml:space="preserve"> SEQ Slika \* ARABIC \s 1 </w:instrText>
-      </w:r>
-      <w:r>
-        <w:fldChar w:fldCharType="separate"/>
-      </w:r>
-      <w:r>
-        <w:rPr>
-          <w:noProof/>
-        </w:rPr>
-        <w:t>19</w:t>
-      </w:r>
-      <w:r>
-        <w:fldChar w:fldCharType="end"/>
-      </w:r>
+      <w:fldSimple w:instr=" SEQ Slika \* ARABIC \s 1 ">
+        <w:r>
+          <w:rPr>
+            <w:noProof/>
+          </w:rPr>
+          <w:t>19</w:t>
+        </w:r>
+      </w:fldSimple>
       <w:r>
         <w:t xml:space="preserve"> Alice mora nastaviti pogađati identifikator prije svih ostalih rudara</w:t>
       </w:r>
@@ -6914,45 +6883,25 @@
       <w:r>
         <w:t xml:space="preserve">Slika </w:t>
       </w:r>
-      <w:r>
-        <w:fldChar w:fldCharType="begin"/>
-      </w:r>
-      <w:r>
-        <w:instrText xml:space="preserve"> STYLEREF 1 \s </w:instrText>
-      </w:r>
-      <w:r>
-        <w:fldChar w:fldCharType="separate"/>
-      </w:r>
-      <w:r>
-        <w:rPr>
-          <w:noProof/>
-        </w:rPr>
-        <w:t>3</w:t>
-      </w:r>
-      <w:r>
-        <w:fldChar w:fldCharType="end"/>
-      </w:r>
+      <w:fldSimple w:instr=" STYLEREF 1 \s ">
+        <w:r>
+          <w:rPr>
+            <w:noProof/>
+          </w:rPr>
+          <w:t>3</w:t>
+        </w:r>
+      </w:fldSimple>
       <w:r>
         <w:noBreakHyphen/>
       </w:r>
-      <w:r>
-        <w:fldChar w:fldCharType="begin"/>
-      </w:r>
-      <w:r>
-        <w:instrText xml:space="preserve"> SEQ Slika \* ARABIC \s 1 </w:instrText>
-      </w:r>
-      <w:r>
-        <w:fldChar w:fldCharType="separate"/>
-      </w:r>
-      <w:r>
-        <w:rPr>
-          <w:noProof/>
-        </w:rPr>
-        <w:t>20</w:t>
-      </w:r>
-      <w:r>
-        <w:fldChar w:fldCharType="end"/>
-      </w:r>
+      <w:fldSimple w:instr=" SEQ Slika \* ARABIC \s 1 ">
+        <w:r>
+          <w:rPr>
+            <w:noProof/>
+          </w:rPr>
+          <w:t>20</w:t>
+        </w:r>
+      </w:fldSimple>
       <w:r>
         <w:t xml:space="preserve"> Bob prati sve blokove dok ne postane očito koji je lanac ispravan</w:t>
       </w:r>
@@ -6975,32 +6924,34 @@
       <w:pPr>
         <w:pStyle w:val="Heading1"/>
       </w:pPr>
-      <w:bookmarkStart w:id="31" w:name="_Toc514495608"/>
+      <w:bookmarkStart w:id="32" w:name="_Toc514528117"/>
       <w:r>
         <w:lastRenderedPageBreak/>
         <w:t>DECENTRALIZIRANE APLIKACIJE</w:t>
       </w:r>
-      <w:bookmarkEnd w:id="31"/>
+      <w:bookmarkEnd w:id="32"/>
     </w:p>
     <w:p>
       <w:pPr>
         <w:pStyle w:val="Heading2"/>
       </w:pPr>
-      <w:bookmarkStart w:id="32" w:name="_Toc514495609"/>
+      <w:bookmarkStart w:id="33" w:name="_Toc514528118"/>
+      <w:bookmarkStart w:id="34" w:name="_Ref514528226"/>
       <w:r>
         <w:t>Pametni ugovori</w:t>
       </w:r>
-      <w:bookmarkEnd w:id="32"/>
+      <w:bookmarkEnd w:id="33"/>
+      <w:bookmarkEnd w:id="34"/>
     </w:p>
     <w:p>
       <w:pPr>
         <w:pStyle w:val="Heading3"/>
       </w:pPr>
-      <w:bookmarkStart w:id="33" w:name="_Toc514495610"/>
+      <w:bookmarkStart w:id="35" w:name="_Toc514528119"/>
       <w:r>
         <w:t>Općenito o pametnim ugovorima</w:t>
       </w:r>
-      <w:bookmarkEnd w:id="33"/>
+      <w:bookmarkEnd w:id="35"/>
     </w:p>
     <w:p>
       <w:r>
@@ -7177,50 +7128,30 @@
       <w:pPr>
         <w:pStyle w:val="Title"/>
       </w:pPr>
-      <w:bookmarkStart w:id="34" w:name="_Ref514492492"/>
+      <w:bookmarkStart w:id="36" w:name="_Ref514492492"/>
       <w:r>
         <w:t xml:space="preserve">Slika </w:t>
       </w:r>
-      <w:r>
-        <w:fldChar w:fldCharType="begin"/>
-      </w:r>
-      <w:r>
-        <w:instrText xml:space="preserve"> STYLEREF 1 \s </w:instrText>
-      </w:r>
-      <w:r>
-        <w:fldChar w:fldCharType="separate"/>
-      </w:r>
-      <w:r>
-        <w:rPr>
-          <w:noProof/>
-        </w:rPr>
-        <w:t>4</w:t>
-      </w:r>
-      <w:r>
-        <w:fldChar w:fldCharType="end"/>
-      </w:r>
+      <w:fldSimple w:instr=" STYLEREF 1 \s ">
+        <w:r>
+          <w:rPr>
+            <w:noProof/>
+          </w:rPr>
+          <w:t>4</w:t>
+        </w:r>
+      </w:fldSimple>
       <w:r>
         <w:noBreakHyphen/>
       </w:r>
-      <w:r>
-        <w:fldChar w:fldCharType="begin"/>
-      </w:r>
-      <w:r>
-        <w:instrText xml:space="preserve"> SEQ Slika \* ARABIC \s 1 </w:instrText>
-      </w:r>
-      <w:r>
-        <w:fldChar w:fldCharType="separate"/>
-      </w:r>
-      <w:r>
-        <w:rPr>
-          <w:noProof/>
-        </w:rPr>
-        <w:t>1</w:t>
-      </w:r>
-      <w:r>
-        <w:fldChar w:fldCharType="end"/>
-      </w:r>
-      <w:bookmarkEnd w:id="34"/>
+      <w:fldSimple w:instr=" SEQ Slika \* ARABIC \s 1 ">
+        <w:r>
+          <w:rPr>
+            <w:noProof/>
+          </w:rPr>
+          <w:t>1</w:t>
+        </w:r>
+      </w:fldSimple>
+      <w:bookmarkEnd w:id="36"/>
       <w:r>
         <w:t xml:space="preserve"> </w:t>
       </w:r>
@@ -7318,45 +7249,25 @@
       <w:r>
         <w:t xml:space="preserve">Slika </w:t>
       </w:r>
-      <w:r>
-        <w:fldChar w:fldCharType="begin"/>
-      </w:r>
-      <w:r>
-        <w:instrText xml:space="preserve"> STYLEREF 1 \s </w:instrText>
-      </w:r>
-      <w:r>
-        <w:fldChar w:fldCharType="separate"/>
-      </w:r>
-      <w:r>
-        <w:rPr>
-          <w:noProof/>
-        </w:rPr>
-        <w:t>4</w:t>
-      </w:r>
-      <w:r>
-        <w:fldChar w:fldCharType="end"/>
-      </w:r>
+      <w:fldSimple w:instr=" STYLEREF 1 \s ">
+        <w:r>
+          <w:rPr>
+            <w:noProof/>
+          </w:rPr>
+          <w:t>4</w:t>
+        </w:r>
+      </w:fldSimple>
       <w:r>
         <w:noBreakHyphen/>
       </w:r>
-      <w:r>
-        <w:fldChar w:fldCharType="begin"/>
-      </w:r>
-      <w:r>
-        <w:instrText xml:space="preserve"> SEQ Slika \* ARABIC \s 1 </w:instrText>
-      </w:r>
-      <w:r>
-        <w:fldChar w:fldCharType="separate"/>
-      </w:r>
-      <w:r>
-        <w:rPr>
-          <w:noProof/>
-        </w:rPr>
-        <w:t>2</w:t>
-      </w:r>
-      <w:r>
-        <w:fldChar w:fldCharType="end"/>
-      </w:r>
+      <w:fldSimple w:instr=" SEQ Slika \* ARABIC \s 1 ">
+        <w:r>
+          <w:rPr>
+            <w:noProof/>
+          </w:rPr>
+          <w:t>2</w:t>
+        </w:r>
+      </w:fldSimple>
       <w:r>
         <w:t xml:space="preserve"> Korištenje pametnih ugovora za izradu </w:t>
       </w:r>
@@ -7458,50 +7369,30 @@
       <w:pPr>
         <w:pStyle w:val="Title"/>
       </w:pPr>
-      <w:bookmarkStart w:id="35" w:name="_Ref514493083"/>
+      <w:bookmarkStart w:id="37" w:name="_Ref514493083"/>
       <w:r>
         <w:t xml:space="preserve">Slika </w:t>
       </w:r>
-      <w:r>
-        <w:fldChar w:fldCharType="begin"/>
-      </w:r>
-      <w:r>
-        <w:instrText xml:space="preserve"> STYLEREF 1 \s </w:instrText>
-      </w:r>
-      <w:r>
-        <w:fldChar w:fldCharType="separate"/>
-      </w:r>
-      <w:r>
-        <w:rPr>
-          <w:noProof/>
-        </w:rPr>
-        <w:t>4</w:t>
-      </w:r>
-      <w:r>
-        <w:fldChar w:fldCharType="end"/>
-      </w:r>
+      <w:fldSimple w:instr=" STYLEREF 1 \s ">
+        <w:r>
+          <w:rPr>
+            <w:noProof/>
+          </w:rPr>
+          <w:t>4</w:t>
+        </w:r>
+      </w:fldSimple>
       <w:r>
         <w:noBreakHyphen/>
       </w:r>
-      <w:r>
-        <w:fldChar w:fldCharType="begin"/>
-      </w:r>
-      <w:r>
-        <w:instrText xml:space="preserve"> SEQ Slika \* ARABIC \s 1 </w:instrText>
-      </w:r>
-      <w:r>
-        <w:fldChar w:fldCharType="separate"/>
-      </w:r>
-      <w:r>
-        <w:rPr>
-          <w:noProof/>
-        </w:rPr>
-        <w:t>3</w:t>
-      </w:r>
-      <w:r>
-        <w:fldChar w:fldCharType="end"/>
-      </w:r>
-      <w:bookmarkEnd w:id="35"/>
+      <w:fldSimple w:instr=" SEQ Slika \* ARABIC \s 1 ">
+        <w:r>
+          <w:rPr>
+            <w:noProof/>
+          </w:rPr>
+          <w:t>3</w:t>
+        </w:r>
+      </w:fldSimple>
+      <w:bookmarkEnd w:id="37"/>
       <w:r>
         <w:t xml:space="preserve"> Sponzori novac prebacuju na pametni ugovor</w:t>
       </w:r>
@@ -7531,11 +7422,11 @@
       <w:pPr>
         <w:pStyle w:val="Heading3"/>
       </w:pPr>
-      <w:bookmarkStart w:id="36" w:name="_Toc514495611"/>
+      <w:bookmarkStart w:id="38" w:name="_Toc514528120"/>
       <w:r>
         <w:t>Primjena pametnih ugovora u decentraliziranoj aplikaciji</w:t>
       </w:r>
-      <w:bookmarkEnd w:id="36"/>
+      <w:bookmarkEnd w:id="38"/>
     </w:p>
     <w:p>
       <w:r>
@@ -7735,44 +7626,30 @@
       <w:pPr>
         <w:pStyle w:val="Title"/>
       </w:pPr>
-      <w:bookmarkStart w:id="37" w:name="_Ref514494781"/>
+      <w:bookmarkStart w:id="39" w:name="_Ref514494781"/>
       <w:r>
         <w:t xml:space="preserve">Slika </w:t>
       </w:r>
-      <w:r>
-        <w:fldChar w:fldCharType="begin"/>
-      </w:r>
-      <w:r>
-        <w:instrText xml:space="preserve"> STYLEREF 1 \s </w:instrText>
-      </w:r>
-      <w:r>
-        <w:fldChar w:fldCharType="separate"/>
-      </w:r>
-      <w:r>
-        <w:t>4</w:t>
-      </w:r>
-      <w:r>
-        <w:fldChar w:fldCharType="end"/>
-      </w:r>
+      <w:fldSimple w:instr=" STYLEREF 1 \s ">
+        <w:r>
+          <w:rPr>
+            <w:noProof/>
+          </w:rPr>
+          <w:t>4</w:t>
+        </w:r>
+      </w:fldSimple>
       <w:r>
         <w:noBreakHyphen/>
       </w:r>
-      <w:r>
-        <w:fldChar w:fldCharType="begin"/>
-      </w:r>
-      <w:r>
-        <w:instrText xml:space="preserve"> SEQ Slika \* ARABIC \s 1 </w:instrText>
-      </w:r>
-      <w:r>
-        <w:fldChar w:fldCharType="separate"/>
-      </w:r>
-      <w:r>
-        <w:t>4</w:t>
-      </w:r>
-      <w:r>
-        <w:fldChar w:fldCharType="end"/>
-      </w:r>
-      <w:bookmarkEnd w:id="37"/>
+      <w:fldSimple w:instr=" SEQ Slika \* ARABIC \s 1 ">
+        <w:r>
+          <w:rPr>
+            <w:noProof/>
+          </w:rPr>
+          <w:t>4</w:t>
+        </w:r>
+      </w:fldSimple>
+      <w:bookmarkEnd w:id="39"/>
       <w:r>
         <w:t xml:space="preserve"> Pam</w:t>
       </w:r>
@@ -7877,11 +7754,7 @@
       </w:r>
       <w:proofErr w:type="spellEnd"/>
       <w:r>
-        <w:t xml:space="preserve"> kao parametar prima ime kandidata, a vraća broj glasova za tog </w:t>
-      </w:r>
-      <w:proofErr w:type="spellStart"/>
-      <w:r>
-        <w:t>kandidata.</w:t>
+        <w:t xml:space="preserve"> kao parametar prima ime kandidata, a vraća broj glasova za tog kandidata.</w:t>
       </w:r>
     </w:p>
     <w:p>
@@ -7892,6 +7765,7 @@
           <w:numId w:val="12"/>
         </w:numPr>
       </w:pPr>
+      <w:proofErr w:type="spellStart"/>
       <w:r>
         <w:t>getCandidates</w:t>
       </w:r>
@@ -7968,58 +7842,91 @@
       <w:pPr>
         <w:pStyle w:val="Heading2"/>
       </w:pPr>
-      <w:bookmarkStart w:id="38" w:name="_Toc514495612"/>
+      <w:bookmarkStart w:id="40" w:name="_Toc514528121"/>
       <w:r>
         <w:t>Korisničko sučelje</w:t>
       </w:r>
-      <w:bookmarkEnd w:id="38"/>
+      <w:bookmarkEnd w:id="40"/>
     </w:p>
     <w:p>
       <w:r>
         <w:t xml:space="preserve">Korisničko sučelje decentralizirane aplikacije za glasanje izrađeno je od standardnih web jezika kao što su </w:t>
       </w:r>
+      <w:r>
+        <w:t>HTML</w:t>
+      </w:r>
+      <w:r>
+        <w:t xml:space="preserve">, </w:t>
+      </w:r>
+      <w:r>
+        <w:t>CSS</w:t>
+      </w:r>
+      <w:r>
+        <w:t xml:space="preserve">, </w:t>
+      </w:r>
       <w:proofErr w:type="spellStart"/>
       <w:r>
-        <w:t>html</w:t>
+        <w:t>javascript</w:t>
       </w:r>
       <w:proofErr w:type="spellEnd"/>
       <w:r>
-        <w:t xml:space="preserve">, </w:t>
+        <w:t>. Ono pruža mogućnost interakcije s pametnim ugovorom koji je pohranjen unutar lanca blokova na test mreži. Za interakciju s pametnim ugovorom koristi se web3 modul.</w:t>
+      </w:r>
+    </w:p>
+    <w:p>
+      <w:r>
+        <w:t xml:space="preserve">Web3 se instalira pomoću </w:t>
       </w:r>
       <w:proofErr w:type="spellStart"/>
       <w:r>
-        <w:t>css</w:t>
+        <w:t>npm</w:t>
       </w:r>
       <w:proofErr w:type="spellEnd"/>
       <w:r>
-        <w:t xml:space="preserve">, </w:t>
-      </w:r>
-      <w:proofErr w:type="spellStart"/>
-      <w:r>
-        <w:t>javascript</w:t>
-      </w:r>
-      <w:proofErr w:type="spellEnd"/>
-      <w:r>
-        <w:t>. Ono pruža mogućnost interakcije s pametnim ugovorom koji je pohranjen unutar lanca blokova na test mreži. Za interakciju s pametnim ugovorom koristi se web3 modul.</w:t>
-      </w:r>
-    </w:p>
-    <w:p>
-      <w:r>
-        <w:t xml:space="preserve">Web3 se instalira pomoću </w:t>
-      </w:r>
-      <w:proofErr w:type="spellStart"/>
-      <w:r>
-        <w:t>npm</w:t>
-      </w:r>
-      <w:proofErr w:type="spellEnd"/>
-      <w:r>
         <w:t xml:space="preserve"> alata te sadrži razne metode za interakciju s pametnim ugovorom.</w:t>
       </w:r>
-      <w:bookmarkStart w:id="39" w:name="_GoBack"/>
-      <w:bookmarkEnd w:id="39"/>
-    </w:p>
-    <w:p>
-      <w:pPr>
+    </w:p>
+    <w:p>
+      <w:r>
+        <w:t>Korisničko sučelje je vrlo jednostavno te omogućava odabir željenog kandidata nakon čega se pojavi prozorčić za potvrdu odabira kao što je prikazano na slici (</w:t>
+      </w:r>
+      <w:r>
+        <w:fldChar w:fldCharType="begin"/>
+      </w:r>
+      <w:r>
+        <w:instrText xml:space="preserve"> REF _Ref514526179 \h </w:instrText>
+      </w:r>
+      <w:r>
+        <w:fldChar w:fldCharType="separate"/>
+      </w:r>
+      <w:r>
+        <w:t xml:space="preserve">Slika </w:t>
+      </w:r>
+      <w:r>
+        <w:rPr>
+          <w:noProof/>
+        </w:rPr>
+        <w:t>4</w:t>
+      </w:r>
+      <w:r>
+        <w:noBreakHyphen/>
+      </w:r>
+      <w:r>
+        <w:rPr>
+          <w:noProof/>
+        </w:rPr>
+        <w:t>5</w:t>
+      </w:r>
+      <w:r>
+        <w:fldChar w:fldCharType="end"/>
+      </w:r>
+      <w:r>
+        <w:t>).</w:t>
+      </w:r>
+    </w:p>
+    <w:p>
+      <w:pPr>
+        <w:keepNext/>
         <w:jc w:val="center"/>
       </w:pPr>
       <w:r>
@@ -8079,11 +7986,77 @@
     </w:p>
     <w:p>
       <w:pPr>
-        <w:jc w:val="center"/>
-      </w:pPr>
-    </w:p>
-    <w:p>
-      <w:pPr>
+        <w:pStyle w:val="Title"/>
+      </w:pPr>
+      <w:bookmarkStart w:id="41" w:name="_Ref514526179"/>
+      <w:r>
+        <w:t xml:space="preserve">Slika </w:t>
+      </w:r>
+      <w:fldSimple w:instr=" STYLEREF 1 \s ">
+        <w:r>
+          <w:rPr>
+            <w:noProof/>
+          </w:rPr>
+          <w:t>4</w:t>
+        </w:r>
+      </w:fldSimple>
+      <w:r>
+        <w:noBreakHyphen/>
+      </w:r>
+      <w:fldSimple w:instr=" SEQ Slika \* ARABIC \s 1 ">
+        <w:r>
+          <w:rPr>
+            <w:noProof/>
+          </w:rPr>
+          <w:t>5</w:t>
+        </w:r>
+      </w:fldSimple>
+      <w:bookmarkEnd w:id="41"/>
+      <w:r>
+        <w:t xml:space="preserve"> Izgled korisničkog sučelja aplikacije za glasanje</w:t>
+      </w:r>
+    </w:p>
+    <w:p>
+      <w:r>
+        <w:t>Nakon potvrde, otvori se stranica koja prikazuje trenutno stanje glasova za svakog kandidata (</w:t>
+      </w:r>
+      <w:r>
+        <w:fldChar w:fldCharType="begin"/>
+      </w:r>
+      <w:r>
+        <w:instrText xml:space="preserve"> REF _Ref514526238 \h </w:instrText>
+      </w:r>
+      <w:r>
+        <w:fldChar w:fldCharType="separate"/>
+      </w:r>
+      <w:r>
+        <w:t xml:space="preserve">Slika </w:t>
+      </w:r>
+      <w:r>
+        <w:rPr>
+          <w:noProof/>
+        </w:rPr>
+        <w:t>4</w:t>
+      </w:r>
+      <w:r>
+        <w:noBreakHyphen/>
+      </w:r>
+      <w:r>
+        <w:rPr>
+          <w:noProof/>
+        </w:rPr>
+        <w:t>6</w:t>
+      </w:r>
+      <w:r>
+        <w:fldChar w:fldCharType="end"/>
+      </w:r>
+      <w:r>
+        <w:t>).</w:t>
+      </w:r>
+    </w:p>
+    <w:p>
+      <w:pPr>
+        <w:keepNext/>
         <w:jc w:val="center"/>
       </w:pPr>
       <w:r>
@@ -8135,6 +8108,126 @@
         </w:drawing>
       </w:r>
     </w:p>
+    <w:p>
+      <w:pPr>
+        <w:pStyle w:val="Title"/>
+      </w:pPr>
+      <w:bookmarkStart w:id="42" w:name="_Ref514526238"/>
+      <w:r>
+        <w:t xml:space="preserve">Slika </w:t>
+      </w:r>
+      <w:fldSimple w:instr=" STYLEREF 1 \s ">
+        <w:r>
+          <w:rPr>
+            <w:noProof/>
+          </w:rPr>
+          <w:t>4</w:t>
+        </w:r>
+      </w:fldSimple>
+      <w:r>
+        <w:noBreakHyphen/>
+      </w:r>
+      <w:fldSimple w:instr=" SEQ Slika \* ARABIC \s 1 ">
+        <w:r>
+          <w:rPr>
+            <w:noProof/>
+          </w:rPr>
+          <w:t>6</w:t>
+        </w:r>
+      </w:fldSimple>
+      <w:bookmarkEnd w:id="42"/>
+      <w:r>
+        <w:t xml:space="preserve"> Stranica na kojoj se prikazuju rezultati glasanja</w:t>
+      </w:r>
+    </w:p>
+    <w:p>
+      <w:r>
+        <w:t xml:space="preserve">Grafovi se dobiju korištenjem Chart.js </w:t>
+      </w:r>
+      <w:proofErr w:type="spellStart"/>
+      <w:r>
+        <w:t>javascript</w:t>
+      </w:r>
+      <w:proofErr w:type="spellEnd"/>
+      <w:r>
+        <w:t xml:space="preserve"> </w:t>
+      </w:r>
+      <w:proofErr w:type="spellStart"/>
+      <w:r>
+        <w:t>plugin</w:t>
+      </w:r>
+      <w:proofErr w:type="spellEnd"/>
+      <w:r>
+        <w:t xml:space="preserve">-a. </w:t>
+      </w:r>
+    </w:p>
+    <w:p>
+      <w:pPr>
+        <w:pStyle w:val="Heading2"/>
+      </w:pPr>
+      <w:bookmarkStart w:id="43" w:name="_Toc514528122"/>
+      <w:r>
+        <w:t>Pametni ugovori u praksi – jesu li uistinu toliko sigurni?</w:t>
+      </w:r>
+      <w:bookmarkEnd w:id="43"/>
+    </w:p>
+    <w:p>
+      <w:r>
+        <w:t>U ovom radu su objašnjeni razni sigurnosni aspekti decentraliziranih aplikacija i sve to zvuči gotovo savršeno, ali jesu li uistinu toliko sigurne?</w:t>
+      </w:r>
+    </w:p>
+    <w:p>
+      <w:r>
+        <w:t xml:space="preserve">Iako je sam lanac blokova veoma siguran i pouzdan slaba točka su upravo pametni ugovori. Problem je u kodu koji se koristi za stvaranje pametnih ugovora jer je podložan raznim kvarovima (engl. Bugs). U 2016. godini, haker je zaradio oko 50 milijuna dolara u kripto valutama tako što je ubacio kvar u kod pametnog ugovora. </w:t>
+      </w:r>
+    </w:p>
+    <w:p>
+      <w:r>
+        <w:t>Ipak, pametni ugovori sigurno predstavljaju novu generaciju tehnologije te je njihova primjena u budućnosti zagarantirana. U samo par mjeseci 2017-te godine, broj pametnih ugovora je skočio s 500 000 na oko 2 000 000.</w:t>
+      </w:r>
+    </w:p>
+    <w:p>
+      <w:r>
+        <w:t>Zasigurno će se poraditi i na sigurnosti pametnih ugovora te će uistinu biti sigu</w:t>
+      </w:r>
+      <w:r>
+        <w:t>rni u praksi koliko i u teoriji.</w:t>
+      </w:r>
+    </w:p>
+    <w:p>
+      <w:pPr>
+        <w:pStyle w:val="Heading1"/>
+      </w:pPr>
+      <w:bookmarkStart w:id="44" w:name="_Toc514528123"/>
+      <w:r>
+        <w:lastRenderedPageBreak/>
+        <w:t>ZAKLJUČAK</w:t>
+      </w:r>
+      <w:bookmarkEnd w:id="44"/>
+    </w:p>
+    <w:p>
+      <w:pPr>
+        <w:pStyle w:val="Heading1"/>
+      </w:pPr>
+      <w:bookmarkStart w:id="45" w:name="_Toc514528124"/>
+      <w:r>
+        <w:lastRenderedPageBreak/>
+        <w:t>POPIS OZNAKA I KRATICA</w:t>
+      </w:r>
+      <w:bookmarkEnd w:id="45"/>
+    </w:p>
+    <w:p>
+      <w:pPr>
+        <w:pStyle w:val="Heading1"/>
+      </w:pPr>
+      <w:bookmarkStart w:id="46" w:name="_Toc514528125"/>
+      <w:r>
+        <w:lastRenderedPageBreak/>
+        <w:t>LITERATURA</w:t>
+      </w:r>
+      <w:bookmarkEnd w:id="46"/>
+    </w:p>
+    <w:p/>
     <w:sectPr>
       <w:footerReference w:type="default" r:id="rId37"/>
       <w:pgSz w:w="11906" w:h="16838"/>
@@ -8222,7 +8315,7 @@
           <w:rPr>
             <w:noProof/>
           </w:rPr>
-          <w:t>23</w:t>
+          <w:t>18</w:t>
         </w:r>
         <w:r>
           <w:rPr>
@@ -10151,6 +10244,7 @@
   <w:style w:type="character" w:default="1" w:styleId="DefaultParagraphFont">
     <w:name w:val="Default Paragraph Font"/>
     <w:uiPriority w:val="1"/>
+    <w:semiHidden/>
     <w:unhideWhenUsed/>
   </w:style>
   <w:style w:type="table" w:default="1" w:styleId="TableNormal">
@@ -10749,7 +10843,7 @@
 </file>
 
 <file path=customXml/itemProps1.xml><?xml version="1.0" encoding="utf-8"?>
-<ds:datastoreItem xmlns:ds="http://schemas.openxmlformats.org/officeDocument/2006/customXml" ds:itemID="{D9A9670F-4492-4EE0-B2FA-6CACB82C3671}">
+<ds:datastoreItem xmlns:ds="http://schemas.openxmlformats.org/officeDocument/2006/customXml" ds:itemID="{5E91E026-E938-40BA-B383-51D240E5A864}">
   <ds:schemaRefs>
     <ds:schemaRef ds:uri="http://schemas.openxmlformats.org/officeDocument/2006/bibliography"/>
   </ds:schemaRefs>

</xml_diff>

<commit_message>
20.5 prva predajna verzija
</commit_message>
<xml_diff>
--- a/zavrsni_rad_1.0.docx
+++ b/zavrsni_rad_1.0.docx
@@ -1262,7 +1262,7 @@
           <w:r>
             <w:fldChar w:fldCharType="separate"/>
           </w:r>
-          <w:hyperlink w:anchor="_Toc514528103" w:history="1">
+          <w:hyperlink w:anchor="_Toc514578240" w:history="1">
             <w:r>
               <w:rPr>
                 <w:rStyle w:val="Hyperlink"/>
@@ -1306,7 +1306,7 @@
                 <w:noProof/>
                 <w:webHidden/>
               </w:rPr>
-              <w:instrText xml:space="preserve"> PAGEREF _Toc514528103 \h </w:instrText>
+              <w:instrText xml:space="preserve"> PAGEREF _Toc514578240 \h </w:instrText>
             </w:r>
             <w:r>
               <w:rPr>
@@ -1352,7 +1352,7 @@
               <w:lang w:eastAsia="hr-HR"/>
             </w:rPr>
           </w:pPr>
-          <w:hyperlink w:anchor="_Toc514528104" w:history="1">
+          <w:hyperlink w:anchor="_Toc514578241" w:history="1">
             <w:r>
               <w:rPr>
                 <w:rStyle w:val="Hyperlink"/>
@@ -1396,7 +1396,7 @@
                 <w:noProof/>
                 <w:webHidden/>
               </w:rPr>
-              <w:instrText xml:space="preserve"> PAGEREF _Toc514528104 \h </w:instrText>
+              <w:instrText xml:space="preserve"> PAGEREF _Toc514578241 \h </w:instrText>
             </w:r>
             <w:r>
               <w:rPr>
@@ -1442,7 +1442,7 @@
               <w:lang w:eastAsia="hr-HR"/>
             </w:rPr>
           </w:pPr>
-          <w:hyperlink w:anchor="_Toc514528105" w:history="1">
+          <w:hyperlink w:anchor="_Toc514578242" w:history="1">
             <w:r>
               <w:rPr>
                 <w:rStyle w:val="Hyperlink"/>
@@ -1486,7 +1486,7 @@
                 <w:noProof/>
                 <w:webHidden/>
               </w:rPr>
-              <w:instrText xml:space="preserve"> PAGEREF _Toc514528105 \h </w:instrText>
+              <w:instrText xml:space="preserve"> PAGEREF _Toc514578242 \h </w:instrText>
             </w:r>
             <w:r>
               <w:rPr>
@@ -1507,6 +1507,96 @@
                 <w:webHidden/>
               </w:rPr>
               <w:t>2</w:t>
+            </w:r>
+            <w:r>
+              <w:rPr>
+                <w:noProof/>
+                <w:webHidden/>
+              </w:rPr>
+              <w:fldChar w:fldCharType="end"/>
+            </w:r>
+          </w:hyperlink>
+        </w:p>
+        <w:p>
+          <w:pPr>
+            <w:pStyle w:val="TOC1"/>
+            <w:tabs>
+              <w:tab w:val="left" w:pos="480"/>
+              <w:tab w:val="right" w:leader="dot" w:pos="9062"/>
+            </w:tabs>
+            <w:rPr>
+              <w:rFonts w:asciiTheme="minorHAnsi" w:eastAsiaTheme="minorEastAsia" w:hAnsiTheme="minorHAnsi" w:cstheme="minorBidi"/>
+              <w:noProof/>
+              <w:sz w:val="22"/>
+              <w:szCs w:val="22"/>
+              <w:lang w:eastAsia="hr-HR"/>
+            </w:rPr>
+          </w:pPr>
+          <w:hyperlink w:anchor="_Toc514578243" w:history="1">
+            <w:r>
+              <w:rPr>
+                <w:rStyle w:val="Hyperlink"/>
+                <w:noProof/>
+              </w:rPr>
+              <w:t>3</w:t>
+            </w:r>
+            <w:r>
+              <w:rPr>
+                <w:rFonts w:asciiTheme="minorHAnsi" w:eastAsiaTheme="minorEastAsia" w:hAnsiTheme="minorHAnsi" w:cstheme="minorBidi"/>
+                <w:noProof/>
+                <w:sz w:val="22"/>
+                <w:szCs w:val="22"/>
+                <w:lang w:eastAsia="hr-HR"/>
+              </w:rPr>
+              <w:tab/>
+            </w:r>
+            <w:r>
+              <w:rPr>
+                <w:rStyle w:val="Hyperlink"/>
+                <w:noProof/>
+              </w:rPr>
+              <w:t>„BLOCKCHAIN“ – LANAC BLOKOVA</w:t>
+            </w:r>
+            <w:r>
+              <w:rPr>
+                <w:noProof/>
+                <w:webHidden/>
+              </w:rPr>
+              <w:tab/>
+            </w:r>
+            <w:r>
+              <w:rPr>
+                <w:noProof/>
+                <w:webHidden/>
+              </w:rPr>
+              <w:fldChar w:fldCharType="begin"/>
+            </w:r>
+            <w:r>
+              <w:rPr>
+                <w:noProof/>
+                <w:webHidden/>
+              </w:rPr>
+              <w:instrText xml:space="preserve"> PAGEREF _Toc514578243 \h </w:instrText>
+            </w:r>
+            <w:r>
+              <w:rPr>
+                <w:noProof/>
+                <w:webHidden/>
+              </w:rPr>
+            </w:r>
+            <w:r>
+              <w:rPr>
+                <w:noProof/>
+                <w:webHidden/>
+              </w:rPr>
+              <w:fldChar w:fldCharType="separate"/>
+            </w:r>
+            <w:r>
+              <w:rPr>
+                <w:noProof/>
+                <w:webHidden/>
+              </w:rPr>
+              <w:t>4</w:t>
             </w:r>
             <w:r>
               <w:rPr>
@@ -1532,13 +1622,13 @@
               <w:lang w:eastAsia="hr-HR"/>
             </w:rPr>
           </w:pPr>
-          <w:hyperlink w:anchor="_Toc514528106" w:history="1">
+          <w:hyperlink w:anchor="_Toc514578244" w:history="1">
             <w:r>
               <w:rPr>
                 <w:rStyle w:val="Hyperlink"/>
                 <w:noProof/>
               </w:rPr>
-              <w:t>2.2</w:t>
+              <w:t>3.1</w:t>
             </w:r>
             <w:r>
               <w:rPr>
@@ -1555,7 +1645,7 @@
                 <w:rStyle w:val="Hyperlink"/>
                 <w:noProof/>
               </w:rPr>
-              <w:t>Prednosti decentraliziranih sustava/aplikacija</w:t>
+              <w:t>Blok</w:t>
             </w:r>
             <w:r>
               <w:rPr>
@@ -1576,7 +1666,7 @@
                 <w:noProof/>
                 <w:webHidden/>
               </w:rPr>
-              <w:instrText xml:space="preserve"> PAGEREF _Toc514528106 \h </w:instrText>
+              <w:instrText xml:space="preserve"> PAGEREF _Toc514578244 \h </w:instrText>
             </w:r>
             <w:r>
               <w:rPr>
@@ -1596,7 +1686,727 @@
                 <w:noProof/>
                 <w:webHidden/>
               </w:rPr>
-              <w:t>3</w:t>
+              <w:t>4</w:t>
+            </w:r>
+            <w:r>
+              <w:rPr>
+                <w:noProof/>
+                <w:webHidden/>
+              </w:rPr>
+              <w:fldChar w:fldCharType="end"/>
+            </w:r>
+          </w:hyperlink>
+        </w:p>
+        <w:p>
+          <w:pPr>
+            <w:pStyle w:val="TOC3"/>
+            <w:tabs>
+              <w:tab w:val="left" w:pos="1320"/>
+              <w:tab w:val="right" w:leader="dot" w:pos="9062"/>
+            </w:tabs>
+            <w:rPr>
+              <w:rFonts w:asciiTheme="minorHAnsi" w:eastAsiaTheme="minorEastAsia" w:hAnsiTheme="minorHAnsi" w:cstheme="minorBidi"/>
+              <w:noProof/>
+              <w:sz w:val="22"/>
+              <w:szCs w:val="22"/>
+              <w:lang w:eastAsia="hr-HR"/>
+            </w:rPr>
+          </w:pPr>
+          <w:hyperlink w:anchor="_Toc514578245" w:history="1">
+            <w:r>
+              <w:rPr>
+                <w:rStyle w:val="Hyperlink"/>
+                <w:noProof/>
+              </w:rPr>
+              <w:t>3.1.1</w:t>
+            </w:r>
+            <w:r>
+              <w:rPr>
+                <w:rFonts w:asciiTheme="minorHAnsi" w:eastAsiaTheme="minorEastAsia" w:hAnsiTheme="minorHAnsi" w:cstheme="minorBidi"/>
+                <w:noProof/>
+                <w:sz w:val="22"/>
+                <w:szCs w:val="22"/>
+                <w:lang w:eastAsia="hr-HR"/>
+              </w:rPr>
+              <w:tab/>
+            </w:r>
+            <w:r>
+              <w:rPr>
+                <w:rStyle w:val="Hyperlink"/>
+                <w:noProof/>
+              </w:rPr>
+              <w:t>Podaci</w:t>
+            </w:r>
+            <w:r>
+              <w:rPr>
+                <w:noProof/>
+                <w:webHidden/>
+              </w:rPr>
+              <w:tab/>
+            </w:r>
+            <w:r>
+              <w:rPr>
+                <w:noProof/>
+                <w:webHidden/>
+              </w:rPr>
+              <w:fldChar w:fldCharType="begin"/>
+            </w:r>
+            <w:r>
+              <w:rPr>
+                <w:noProof/>
+                <w:webHidden/>
+              </w:rPr>
+              <w:instrText xml:space="preserve"> PAGEREF _Toc514578245 \h </w:instrText>
+            </w:r>
+            <w:r>
+              <w:rPr>
+                <w:noProof/>
+                <w:webHidden/>
+              </w:rPr>
+            </w:r>
+            <w:r>
+              <w:rPr>
+                <w:noProof/>
+                <w:webHidden/>
+              </w:rPr>
+              <w:fldChar w:fldCharType="separate"/>
+            </w:r>
+            <w:r>
+              <w:rPr>
+                <w:noProof/>
+                <w:webHidden/>
+              </w:rPr>
+              <w:t>4</w:t>
+            </w:r>
+            <w:r>
+              <w:rPr>
+                <w:noProof/>
+                <w:webHidden/>
+              </w:rPr>
+              <w:fldChar w:fldCharType="end"/>
+            </w:r>
+          </w:hyperlink>
+        </w:p>
+        <w:p>
+          <w:pPr>
+            <w:pStyle w:val="TOC3"/>
+            <w:tabs>
+              <w:tab w:val="left" w:pos="1320"/>
+              <w:tab w:val="right" w:leader="dot" w:pos="9062"/>
+            </w:tabs>
+            <w:rPr>
+              <w:rFonts w:asciiTheme="minorHAnsi" w:eastAsiaTheme="minorEastAsia" w:hAnsiTheme="minorHAnsi" w:cstheme="minorBidi"/>
+              <w:noProof/>
+              <w:sz w:val="22"/>
+              <w:szCs w:val="22"/>
+              <w:lang w:eastAsia="hr-HR"/>
+            </w:rPr>
+          </w:pPr>
+          <w:hyperlink w:anchor="_Toc514578246" w:history="1">
+            <w:r>
+              <w:rPr>
+                <w:rStyle w:val="Hyperlink"/>
+                <w:noProof/>
+              </w:rPr>
+              <w:t>3.1.2</w:t>
+            </w:r>
+            <w:r>
+              <w:rPr>
+                <w:rFonts w:asciiTheme="minorHAnsi" w:eastAsiaTheme="minorEastAsia" w:hAnsiTheme="minorHAnsi" w:cstheme="minorBidi"/>
+                <w:noProof/>
+                <w:sz w:val="22"/>
+                <w:szCs w:val="22"/>
+                <w:lang w:eastAsia="hr-HR"/>
+              </w:rPr>
+              <w:tab/>
+            </w:r>
+            <w:r>
+              <w:rPr>
+                <w:rStyle w:val="Hyperlink"/>
+                <w:noProof/>
+              </w:rPr>
+              <w:t>Identifikator bloka</w:t>
+            </w:r>
+            <w:r>
+              <w:rPr>
+                <w:noProof/>
+                <w:webHidden/>
+              </w:rPr>
+              <w:tab/>
+            </w:r>
+            <w:r>
+              <w:rPr>
+                <w:noProof/>
+                <w:webHidden/>
+              </w:rPr>
+              <w:fldChar w:fldCharType="begin"/>
+            </w:r>
+            <w:r>
+              <w:rPr>
+                <w:noProof/>
+                <w:webHidden/>
+              </w:rPr>
+              <w:instrText xml:space="preserve"> PAGEREF _Toc514578246 \h </w:instrText>
+            </w:r>
+            <w:r>
+              <w:rPr>
+                <w:noProof/>
+                <w:webHidden/>
+              </w:rPr>
+            </w:r>
+            <w:r>
+              <w:rPr>
+                <w:noProof/>
+                <w:webHidden/>
+              </w:rPr>
+              <w:fldChar w:fldCharType="separate"/>
+            </w:r>
+            <w:r>
+              <w:rPr>
+                <w:noProof/>
+                <w:webHidden/>
+              </w:rPr>
+              <w:t>5</w:t>
+            </w:r>
+            <w:r>
+              <w:rPr>
+                <w:noProof/>
+                <w:webHidden/>
+              </w:rPr>
+              <w:fldChar w:fldCharType="end"/>
+            </w:r>
+          </w:hyperlink>
+        </w:p>
+        <w:p>
+          <w:pPr>
+            <w:pStyle w:val="TOC3"/>
+            <w:tabs>
+              <w:tab w:val="left" w:pos="1320"/>
+              <w:tab w:val="right" w:leader="dot" w:pos="9062"/>
+            </w:tabs>
+            <w:rPr>
+              <w:rFonts w:asciiTheme="minorHAnsi" w:eastAsiaTheme="minorEastAsia" w:hAnsiTheme="minorHAnsi" w:cstheme="minorBidi"/>
+              <w:noProof/>
+              <w:sz w:val="22"/>
+              <w:szCs w:val="22"/>
+              <w:lang w:eastAsia="hr-HR"/>
+            </w:rPr>
+          </w:pPr>
+          <w:hyperlink w:anchor="_Toc514578247" w:history="1">
+            <w:r>
+              <w:rPr>
+                <w:rStyle w:val="Hyperlink"/>
+                <w:noProof/>
+              </w:rPr>
+              <w:t>3.1.3</w:t>
+            </w:r>
+            <w:r>
+              <w:rPr>
+                <w:rFonts w:asciiTheme="minorHAnsi" w:eastAsiaTheme="minorEastAsia" w:hAnsiTheme="minorHAnsi" w:cstheme="minorBidi"/>
+                <w:noProof/>
+                <w:sz w:val="22"/>
+                <w:szCs w:val="22"/>
+                <w:lang w:eastAsia="hr-HR"/>
+              </w:rPr>
+              <w:tab/>
+            </w:r>
+            <w:r>
+              <w:rPr>
+                <w:rStyle w:val="Hyperlink"/>
+                <w:noProof/>
+              </w:rPr>
+              <w:t>Identifikator prethodnog bloka</w:t>
+            </w:r>
+            <w:r>
+              <w:rPr>
+                <w:noProof/>
+                <w:webHidden/>
+              </w:rPr>
+              <w:tab/>
+            </w:r>
+            <w:r>
+              <w:rPr>
+                <w:noProof/>
+                <w:webHidden/>
+              </w:rPr>
+              <w:fldChar w:fldCharType="begin"/>
+            </w:r>
+            <w:r>
+              <w:rPr>
+                <w:noProof/>
+                <w:webHidden/>
+              </w:rPr>
+              <w:instrText xml:space="preserve"> PAGEREF _Toc514578247 \h </w:instrText>
+            </w:r>
+            <w:r>
+              <w:rPr>
+                <w:noProof/>
+                <w:webHidden/>
+              </w:rPr>
+            </w:r>
+            <w:r>
+              <w:rPr>
+                <w:noProof/>
+                <w:webHidden/>
+              </w:rPr>
+              <w:fldChar w:fldCharType="separate"/>
+            </w:r>
+            <w:r>
+              <w:rPr>
+                <w:noProof/>
+                <w:webHidden/>
+              </w:rPr>
+              <w:t>6</w:t>
+            </w:r>
+            <w:r>
+              <w:rPr>
+                <w:noProof/>
+                <w:webHidden/>
+              </w:rPr>
+              <w:fldChar w:fldCharType="end"/>
+            </w:r>
+          </w:hyperlink>
+        </w:p>
+        <w:p>
+          <w:pPr>
+            <w:pStyle w:val="TOC2"/>
+            <w:tabs>
+              <w:tab w:val="left" w:pos="880"/>
+              <w:tab w:val="right" w:leader="dot" w:pos="9062"/>
+            </w:tabs>
+            <w:rPr>
+              <w:rFonts w:asciiTheme="minorHAnsi" w:eastAsiaTheme="minorEastAsia" w:hAnsiTheme="minorHAnsi" w:cstheme="minorBidi"/>
+              <w:noProof/>
+              <w:sz w:val="22"/>
+              <w:szCs w:val="22"/>
+              <w:lang w:eastAsia="hr-HR"/>
+            </w:rPr>
+          </w:pPr>
+          <w:hyperlink w:anchor="_Toc514578248" w:history="1">
+            <w:r>
+              <w:rPr>
+                <w:rStyle w:val="Hyperlink"/>
+                <w:noProof/>
+              </w:rPr>
+              <w:t>3.2</w:t>
+            </w:r>
+            <w:r>
+              <w:rPr>
+                <w:rFonts w:asciiTheme="minorHAnsi" w:eastAsiaTheme="minorEastAsia" w:hAnsiTheme="minorHAnsi" w:cstheme="minorBidi"/>
+                <w:noProof/>
+                <w:sz w:val="22"/>
+                <w:szCs w:val="22"/>
+                <w:lang w:eastAsia="hr-HR"/>
+              </w:rPr>
+              <w:tab/>
+            </w:r>
+            <w:r>
+              <w:rPr>
+                <w:rStyle w:val="Hyperlink"/>
+                <w:noProof/>
+              </w:rPr>
+              <w:t>Karakteristike i mehanizmi lanca blokova</w:t>
+            </w:r>
+            <w:r>
+              <w:rPr>
+                <w:noProof/>
+                <w:webHidden/>
+              </w:rPr>
+              <w:tab/>
+            </w:r>
+            <w:r>
+              <w:rPr>
+                <w:noProof/>
+                <w:webHidden/>
+              </w:rPr>
+              <w:fldChar w:fldCharType="begin"/>
+            </w:r>
+            <w:r>
+              <w:rPr>
+                <w:noProof/>
+                <w:webHidden/>
+              </w:rPr>
+              <w:instrText xml:space="preserve"> PAGEREF _Toc514578248 \h </w:instrText>
+            </w:r>
+            <w:r>
+              <w:rPr>
+                <w:noProof/>
+                <w:webHidden/>
+              </w:rPr>
+            </w:r>
+            <w:r>
+              <w:rPr>
+                <w:noProof/>
+                <w:webHidden/>
+              </w:rPr>
+              <w:fldChar w:fldCharType="separate"/>
+            </w:r>
+            <w:r>
+              <w:rPr>
+                <w:noProof/>
+                <w:webHidden/>
+              </w:rPr>
+              <w:t>8</w:t>
+            </w:r>
+            <w:r>
+              <w:rPr>
+                <w:noProof/>
+                <w:webHidden/>
+              </w:rPr>
+              <w:fldChar w:fldCharType="end"/>
+            </w:r>
+          </w:hyperlink>
+        </w:p>
+        <w:p>
+          <w:pPr>
+            <w:pStyle w:val="TOC3"/>
+            <w:tabs>
+              <w:tab w:val="left" w:pos="1320"/>
+              <w:tab w:val="right" w:leader="dot" w:pos="9062"/>
+            </w:tabs>
+            <w:rPr>
+              <w:rFonts w:asciiTheme="minorHAnsi" w:eastAsiaTheme="minorEastAsia" w:hAnsiTheme="minorHAnsi" w:cstheme="minorBidi"/>
+              <w:noProof/>
+              <w:sz w:val="22"/>
+              <w:szCs w:val="22"/>
+              <w:lang w:eastAsia="hr-HR"/>
+            </w:rPr>
+          </w:pPr>
+          <w:hyperlink w:anchor="_Toc514578249" w:history="1">
+            <w:r>
+              <w:rPr>
+                <w:rStyle w:val="Hyperlink"/>
+                <w:noProof/>
+              </w:rPr>
+              <w:t>3.2.1</w:t>
+            </w:r>
+            <w:r>
+              <w:rPr>
+                <w:rFonts w:asciiTheme="minorHAnsi" w:eastAsiaTheme="minorEastAsia" w:hAnsiTheme="minorHAnsi" w:cstheme="minorBidi"/>
+                <w:noProof/>
+                <w:sz w:val="22"/>
+                <w:szCs w:val="22"/>
+                <w:lang w:eastAsia="hr-HR"/>
+              </w:rPr>
+              <w:tab/>
+            </w:r>
+            <w:r>
+              <w:rPr>
+                <w:rStyle w:val="Hyperlink"/>
+                <w:noProof/>
+              </w:rPr>
+              <w:t>Dokaz o radu (engl. Proof of work)</w:t>
+            </w:r>
+            <w:r>
+              <w:rPr>
+                <w:noProof/>
+                <w:webHidden/>
+              </w:rPr>
+              <w:tab/>
+            </w:r>
+            <w:r>
+              <w:rPr>
+                <w:noProof/>
+                <w:webHidden/>
+              </w:rPr>
+              <w:fldChar w:fldCharType="begin"/>
+            </w:r>
+            <w:r>
+              <w:rPr>
+                <w:noProof/>
+                <w:webHidden/>
+              </w:rPr>
+              <w:instrText xml:space="preserve"> PAGEREF _Toc514578249 \h </w:instrText>
+            </w:r>
+            <w:r>
+              <w:rPr>
+                <w:noProof/>
+                <w:webHidden/>
+              </w:rPr>
+            </w:r>
+            <w:r>
+              <w:rPr>
+                <w:noProof/>
+                <w:webHidden/>
+              </w:rPr>
+              <w:fldChar w:fldCharType="separate"/>
+            </w:r>
+            <w:r>
+              <w:rPr>
+                <w:noProof/>
+                <w:webHidden/>
+              </w:rPr>
+              <w:t>8</w:t>
+            </w:r>
+            <w:r>
+              <w:rPr>
+                <w:noProof/>
+                <w:webHidden/>
+              </w:rPr>
+              <w:fldChar w:fldCharType="end"/>
+            </w:r>
+          </w:hyperlink>
+        </w:p>
+        <w:p>
+          <w:pPr>
+            <w:pStyle w:val="TOC3"/>
+            <w:tabs>
+              <w:tab w:val="left" w:pos="1320"/>
+              <w:tab w:val="right" w:leader="dot" w:pos="9062"/>
+            </w:tabs>
+            <w:rPr>
+              <w:rFonts w:asciiTheme="minorHAnsi" w:eastAsiaTheme="minorEastAsia" w:hAnsiTheme="minorHAnsi" w:cstheme="minorBidi"/>
+              <w:noProof/>
+              <w:sz w:val="22"/>
+              <w:szCs w:val="22"/>
+              <w:lang w:eastAsia="hr-HR"/>
+            </w:rPr>
+          </w:pPr>
+          <w:hyperlink w:anchor="_Toc514578250" w:history="1">
+            <w:r>
+              <w:rPr>
+                <w:rStyle w:val="Hyperlink"/>
+                <w:noProof/>
+              </w:rPr>
+              <w:t>3.2.2</w:t>
+            </w:r>
+            <w:r>
+              <w:rPr>
+                <w:rFonts w:asciiTheme="minorHAnsi" w:eastAsiaTheme="minorEastAsia" w:hAnsiTheme="minorHAnsi" w:cstheme="minorBidi"/>
+                <w:noProof/>
+                <w:sz w:val="22"/>
+                <w:szCs w:val="22"/>
+                <w:lang w:eastAsia="hr-HR"/>
+              </w:rPr>
+              <w:tab/>
+            </w:r>
+            <w:r>
+              <w:rPr>
+                <w:rStyle w:val="Hyperlink"/>
+                <w:noProof/>
+              </w:rPr>
+              <w:t>Distribuiranost</w:t>
+            </w:r>
+            <w:r>
+              <w:rPr>
+                <w:noProof/>
+                <w:webHidden/>
+              </w:rPr>
+              <w:tab/>
+            </w:r>
+            <w:r>
+              <w:rPr>
+                <w:noProof/>
+                <w:webHidden/>
+              </w:rPr>
+              <w:fldChar w:fldCharType="begin"/>
+            </w:r>
+            <w:r>
+              <w:rPr>
+                <w:noProof/>
+                <w:webHidden/>
+              </w:rPr>
+              <w:instrText xml:space="preserve"> PAGEREF _Toc514578250 \h </w:instrText>
+            </w:r>
+            <w:r>
+              <w:rPr>
+                <w:noProof/>
+                <w:webHidden/>
+              </w:rPr>
+            </w:r>
+            <w:r>
+              <w:rPr>
+                <w:noProof/>
+                <w:webHidden/>
+              </w:rPr>
+              <w:fldChar w:fldCharType="separate"/>
+            </w:r>
+            <w:r>
+              <w:rPr>
+                <w:noProof/>
+                <w:webHidden/>
+              </w:rPr>
+              <w:t>9</w:t>
+            </w:r>
+            <w:r>
+              <w:rPr>
+                <w:noProof/>
+                <w:webHidden/>
+              </w:rPr>
+              <w:fldChar w:fldCharType="end"/>
+            </w:r>
+          </w:hyperlink>
+        </w:p>
+        <w:p>
+          <w:pPr>
+            <w:pStyle w:val="TOC3"/>
+            <w:tabs>
+              <w:tab w:val="left" w:pos="1320"/>
+              <w:tab w:val="right" w:leader="dot" w:pos="9062"/>
+            </w:tabs>
+            <w:rPr>
+              <w:rFonts w:asciiTheme="minorHAnsi" w:eastAsiaTheme="minorEastAsia" w:hAnsiTheme="minorHAnsi" w:cstheme="minorBidi"/>
+              <w:noProof/>
+              <w:sz w:val="22"/>
+              <w:szCs w:val="22"/>
+              <w:lang w:eastAsia="hr-HR"/>
+            </w:rPr>
+          </w:pPr>
+          <w:hyperlink w:anchor="_Toc514578251" w:history="1">
+            <w:r>
+              <w:rPr>
+                <w:rStyle w:val="Hyperlink"/>
+                <w:noProof/>
+              </w:rPr>
+              <w:t>3.2.3</w:t>
+            </w:r>
+            <w:r>
+              <w:rPr>
+                <w:rFonts w:asciiTheme="minorHAnsi" w:eastAsiaTheme="minorEastAsia" w:hAnsiTheme="minorHAnsi" w:cstheme="minorBidi"/>
+                <w:noProof/>
+                <w:sz w:val="22"/>
+                <w:szCs w:val="22"/>
+                <w:lang w:eastAsia="hr-HR"/>
+              </w:rPr>
+              <w:tab/>
+            </w:r>
+            <w:r>
+              <w:rPr>
+                <w:rStyle w:val="Hyperlink"/>
+                <w:noProof/>
+              </w:rPr>
+              <w:t>Decentraliziranost</w:t>
+            </w:r>
+            <w:r>
+              <w:rPr>
+                <w:noProof/>
+                <w:webHidden/>
+              </w:rPr>
+              <w:tab/>
+            </w:r>
+            <w:r>
+              <w:rPr>
+                <w:noProof/>
+                <w:webHidden/>
+              </w:rPr>
+              <w:fldChar w:fldCharType="begin"/>
+            </w:r>
+            <w:r>
+              <w:rPr>
+                <w:noProof/>
+                <w:webHidden/>
+              </w:rPr>
+              <w:instrText xml:space="preserve"> PAGEREF _Toc514578251 \h </w:instrText>
+            </w:r>
+            <w:r>
+              <w:rPr>
+                <w:noProof/>
+                <w:webHidden/>
+              </w:rPr>
+            </w:r>
+            <w:r>
+              <w:rPr>
+                <w:noProof/>
+                <w:webHidden/>
+              </w:rPr>
+              <w:fldChar w:fldCharType="separate"/>
+            </w:r>
+            <w:r>
+              <w:rPr>
+                <w:noProof/>
+                <w:webHidden/>
+              </w:rPr>
+              <w:t>10</w:t>
+            </w:r>
+            <w:r>
+              <w:rPr>
+                <w:noProof/>
+                <w:webHidden/>
+              </w:rPr>
+              <w:fldChar w:fldCharType="end"/>
+            </w:r>
+          </w:hyperlink>
+        </w:p>
+        <w:p>
+          <w:pPr>
+            <w:pStyle w:val="TOC2"/>
+            <w:tabs>
+              <w:tab w:val="left" w:pos="880"/>
+              <w:tab w:val="right" w:leader="dot" w:pos="9062"/>
+            </w:tabs>
+            <w:rPr>
+              <w:rFonts w:asciiTheme="minorHAnsi" w:eastAsiaTheme="minorEastAsia" w:hAnsiTheme="minorHAnsi" w:cstheme="minorBidi"/>
+              <w:noProof/>
+              <w:sz w:val="22"/>
+              <w:szCs w:val="22"/>
+              <w:lang w:eastAsia="hr-HR"/>
+            </w:rPr>
+          </w:pPr>
+          <w:hyperlink w:anchor="_Toc514578252" w:history="1">
+            <w:r>
+              <w:rPr>
+                <w:rStyle w:val="Hyperlink"/>
+                <w:noProof/>
+              </w:rPr>
+              <w:t>3.3</w:t>
+            </w:r>
+            <w:r>
+              <w:rPr>
+                <w:rFonts w:asciiTheme="minorHAnsi" w:eastAsiaTheme="minorEastAsia" w:hAnsiTheme="minorHAnsi" w:cstheme="minorBidi"/>
+                <w:noProof/>
+                <w:sz w:val="22"/>
+                <w:szCs w:val="22"/>
+                <w:lang w:eastAsia="hr-HR"/>
+              </w:rPr>
+              <w:tab/>
+            </w:r>
+            <w:r>
+              <w:rPr>
+                <w:rStyle w:val="Hyperlink"/>
+                <w:noProof/>
+              </w:rPr>
+              <w:t>Kako ustvari radi lanac blokova?</w:t>
+            </w:r>
+            <w:r>
+              <w:rPr>
+                <w:noProof/>
+                <w:webHidden/>
+              </w:rPr>
+              <w:tab/>
+            </w:r>
+            <w:r>
+              <w:rPr>
+                <w:noProof/>
+                <w:webHidden/>
+              </w:rPr>
+              <w:fldChar w:fldCharType="begin"/>
+            </w:r>
+            <w:r>
+              <w:rPr>
+                <w:noProof/>
+                <w:webHidden/>
+              </w:rPr>
+              <w:instrText xml:space="preserve"> PAGEREF _Toc514578252 \h </w:instrText>
+            </w:r>
+            <w:r>
+              <w:rPr>
+                <w:noProof/>
+                <w:webHidden/>
+              </w:rPr>
+            </w:r>
+            <w:r>
+              <w:rPr>
+                <w:noProof/>
+                <w:webHidden/>
+              </w:rPr>
+              <w:fldChar w:fldCharType="separate"/>
+            </w:r>
+            <w:r>
+              <w:rPr>
+                <w:noProof/>
+                <w:webHidden/>
+              </w:rPr>
+              <w:t>11</w:t>
             </w:r>
             <w:r>
               <w:rPr>
@@ -1622,13 +2432,13 @@
               <w:lang w:eastAsia="hr-HR"/>
             </w:rPr>
           </w:pPr>
-          <w:hyperlink w:anchor="_Toc514528107" w:history="1">
+          <w:hyperlink w:anchor="_Toc514578253" w:history="1">
             <w:r>
               <w:rPr>
                 <w:rStyle w:val="Hyperlink"/>
                 <w:noProof/>
               </w:rPr>
-              <w:t>3</w:t>
+              <w:t>4</w:t>
             </w:r>
             <w:r>
               <w:rPr>
@@ -1645,7 +2455,7 @@
                 <w:rStyle w:val="Hyperlink"/>
                 <w:noProof/>
               </w:rPr>
-              <w:t>„BLOCKCHAIN“ – LANAC BLOKOVA</w:t>
+              <w:t>DECENTRALIZIRANE APLIKACIJE</w:t>
             </w:r>
             <w:r>
               <w:rPr>
@@ -1666,7 +2476,7 @@
                 <w:noProof/>
                 <w:webHidden/>
               </w:rPr>
-              <w:instrText xml:space="preserve"> PAGEREF _Toc514528107 \h </w:instrText>
+              <w:instrText xml:space="preserve"> PAGEREF _Toc514578253 \h </w:instrText>
             </w:r>
             <w:r>
               <w:rPr>
@@ -1686,7 +2496,7 @@
                 <w:noProof/>
                 <w:webHidden/>
               </w:rPr>
-              <w:t>4</w:t>
+              <w:t>18</w:t>
             </w:r>
             <w:r>
               <w:rPr>
@@ -1712,13 +2522,13 @@
               <w:lang w:eastAsia="hr-HR"/>
             </w:rPr>
           </w:pPr>
-          <w:hyperlink w:anchor="_Toc514528108" w:history="1">
+          <w:hyperlink w:anchor="_Toc514578254" w:history="1">
             <w:r>
               <w:rPr>
                 <w:rStyle w:val="Hyperlink"/>
                 <w:noProof/>
               </w:rPr>
-              <w:t>3.1</w:t>
+              <w:t>4.1</w:t>
             </w:r>
             <w:r>
               <w:rPr>
@@ -1735,7 +2545,7 @@
                 <w:rStyle w:val="Hyperlink"/>
                 <w:noProof/>
               </w:rPr>
-              <w:t>Blok</w:t>
+              <w:t>Pametni ugovori</w:t>
             </w:r>
             <w:r>
               <w:rPr>
@@ -1756,7 +2566,7 @@
                 <w:noProof/>
                 <w:webHidden/>
               </w:rPr>
-              <w:instrText xml:space="preserve"> PAGEREF _Toc514528108 \h </w:instrText>
+              <w:instrText xml:space="preserve"> PAGEREF _Toc514578254 \h </w:instrText>
             </w:r>
             <w:r>
               <w:rPr>
@@ -1776,7 +2586,7 @@
                 <w:noProof/>
                 <w:webHidden/>
               </w:rPr>
-              <w:t>4</w:t>
+              <w:t>18</w:t>
             </w:r>
             <w:r>
               <w:rPr>
@@ -1802,13 +2612,13 @@
               <w:lang w:eastAsia="hr-HR"/>
             </w:rPr>
           </w:pPr>
-          <w:hyperlink w:anchor="_Toc514528109" w:history="1">
+          <w:hyperlink w:anchor="_Toc514578255" w:history="1">
             <w:r>
               <w:rPr>
                 <w:rStyle w:val="Hyperlink"/>
                 <w:noProof/>
               </w:rPr>
-              <w:t>3.1.1</w:t>
+              <w:t>4.1.1</w:t>
             </w:r>
             <w:r>
               <w:rPr>
@@ -1825,7 +2635,7 @@
                 <w:rStyle w:val="Hyperlink"/>
                 <w:noProof/>
               </w:rPr>
-              <w:t>Podaci</w:t>
+              <w:t>Općenito o pametnim ugovorima</w:t>
             </w:r>
             <w:r>
               <w:rPr>
@@ -1846,7 +2656,7 @@
                 <w:noProof/>
                 <w:webHidden/>
               </w:rPr>
-              <w:instrText xml:space="preserve"> PAGEREF _Toc514528109 \h </w:instrText>
+              <w:instrText xml:space="preserve"> PAGEREF _Toc514578255 \h </w:instrText>
             </w:r>
             <w:r>
               <w:rPr>
@@ -1866,7 +2676,7 @@
                 <w:noProof/>
                 <w:webHidden/>
               </w:rPr>
-              <w:t>4</w:t>
+              <w:t>18</w:t>
             </w:r>
             <w:r>
               <w:rPr>
@@ -1892,13 +2702,13 @@
               <w:lang w:eastAsia="hr-HR"/>
             </w:rPr>
           </w:pPr>
-          <w:hyperlink w:anchor="_Toc514528110" w:history="1">
+          <w:hyperlink w:anchor="_Toc514578256" w:history="1">
             <w:r>
               <w:rPr>
                 <w:rStyle w:val="Hyperlink"/>
                 <w:noProof/>
               </w:rPr>
-              <w:t>3.1.2</w:t>
+              <w:t>4.1.2</w:t>
             </w:r>
             <w:r>
               <w:rPr>
@@ -1915,7 +2725,7 @@
                 <w:rStyle w:val="Hyperlink"/>
                 <w:noProof/>
               </w:rPr>
-              <w:t>Identifikator bloka</w:t>
+              <w:t>Primjena pametnih ugovora u decentraliziranoj aplikaciji</w:t>
             </w:r>
             <w:r>
               <w:rPr>
@@ -1936,7 +2746,7 @@
                 <w:noProof/>
                 <w:webHidden/>
               </w:rPr>
-              <w:instrText xml:space="preserve"> PAGEREF _Toc514528110 \h </w:instrText>
+              <w:instrText xml:space="preserve"> PAGEREF _Toc514578256 \h </w:instrText>
             </w:r>
             <w:r>
               <w:rPr>
@@ -1956,97 +2766,7 @@
                 <w:noProof/>
                 <w:webHidden/>
               </w:rPr>
-              <w:t>5</w:t>
-            </w:r>
-            <w:r>
-              <w:rPr>
-                <w:noProof/>
-                <w:webHidden/>
-              </w:rPr>
-              <w:fldChar w:fldCharType="end"/>
-            </w:r>
-          </w:hyperlink>
-        </w:p>
-        <w:p>
-          <w:pPr>
-            <w:pStyle w:val="TOC3"/>
-            <w:tabs>
-              <w:tab w:val="left" w:pos="1320"/>
-              <w:tab w:val="right" w:leader="dot" w:pos="9062"/>
-            </w:tabs>
-            <w:rPr>
-              <w:rFonts w:asciiTheme="minorHAnsi" w:eastAsiaTheme="minorEastAsia" w:hAnsiTheme="minorHAnsi" w:cstheme="minorBidi"/>
-              <w:noProof/>
-              <w:sz w:val="22"/>
-              <w:szCs w:val="22"/>
-              <w:lang w:eastAsia="hr-HR"/>
-            </w:rPr>
-          </w:pPr>
-          <w:hyperlink w:anchor="_Toc514528111" w:history="1">
-            <w:r>
-              <w:rPr>
-                <w:rStyle w:val="Hyperlink"/>
-                <w:noProof/>
-              </w:rPr>
-              <w:t>3.1.3</w:t>
-            </w:r>
-            <w:r>
-              <w:rPr>
-                <w:rFonts w:asciiTheme="minorHAnsi" w:eastAsiaTheme="minorEastAsia" w:hAnsiTheme="minorHAnsi" w:cstheme="minorBidi"/>
-                <w:noProof/>
-                <w:sz w:val="22"/>
-                <w:szCs w:val="22"/>
-                <w:lang w:eastAsia="hr-HR"/>
-              </w:rPr>
-              <w:tab/>
-            </w:r>
-            <w:r>
-              <w:rPr>
-                <w:rStyle w:val="Hyperlink"/>
-                <w:noProof/>
-              </w:rPr>
-              <w:t>Identifikator prethodnog bloka</w:t>
-            </w:r>
-            <w:r>
-              <w:rPr>
-                <w:noProof/>
-                <w:webHidden/>
-              </w:rPr>
-              <w:tab/>
-            </w:r>
-            <w:r>
-              <w:rPr>
-                <w:noProof/>
-                <w:webHidden/>
-              </w:rPr>
-              <w:fldChar w:fldCharType="begin"/>
-            </w:r>
-            <w:r>
-              <w:rPr>
-                <w:noProof/>
-                <w:webHidden/>
-              </w:rPr>
-              <w:instrText xml:space="preserve"> PAGEREF _Toc514528111 \h </w:instrText>
-            </w:r>
-            <w:r>
-              <w:rPr>
-                <w:noProof/>
-                <w:webHidden/>
-              </w:rPr>
-            </w:r>
-            <w:r>
-              <w:rPr>
-                <w:noProof/>
-                <w:webHidden/>
-              </w:rPr>
-              <w:fldChar w:fldCharType="separate"/>
-            </w:r>
-            <w:r>
-              <w:rPr>
-                <w:noProof/>
-                <w:webHidden/>
-              </w:rPr>
-              <w:t>6</w:t>
+              <w:t>20</w:t>
             </w:r>
             <w:r>
               <w:rPr>
@@ -2072,13 +2792,13 @@
               <w:lang w:eastAsia="hr-HR"/>
             </w:rPr>
           </w:pPr>
-          <w:hyperlink w:anchor="_Toc514528112" w:history="1">
+          <w:hyperlink w:anchor="_Toc514578257" w:history="1">
             <w:r>
               <w:rPr>
                 <w:rStyle w:val="Hyperlink"/>
                 <w:noProof/>
               </w:rPr>
-              <w:t>3.2</w:t>
+              <w:t>4.2</w:t>
             </w:r>
             <w:r>
               <w:rPr>
@@ -2095,7 +2815,7 @@
                 <w:rStyle w:val="Hyperlink"/>
                 <w:noProof/>
               </w:rPr>
-              <w:t>Karakteristike i mehanizmi lanca blokova</w:t>
+              <w:t>Korisničko sučelje</w:t>
             </w:r>
             <w:r>
               <w:rPr>
@@ -2116,7 +2836,7 @@
                 <w:noProof/>
                 <w:webHidden/>
               </w:rPr>
-              <w:instrText xml:space="preserve"> PAGEREF _Toc514528112 \h </w:instrText>
+              <w:instrText xml:space="preserve"> PAGEREF _Toc514578257 \h </w:instrText>
             </w:r>
             <w:r>
               <w:rPr>
@@ -2136,277 +2856,7 @@
                 <w:noProof/>
                 <w:webHidden/>
               </w:rPr>
-              <w:t>8</w:t>
-            </w:r>
-            <w:r>
-              <w:rPr>
-                <w:noProof/>
-                <w:webHidden/>
-              </w:rPr>
-              <w:fldChar w:fldCharType="end"/>
-            </w:r>
-          </w:hyperlink>
-        </w:p>
-        <w:p>
-          <w:pPr>
-            <w:pStyle w:val="TOC3"/>
-            <w:tabs>
-              <w:tab w:val="left" w:pos="1320"/>
-              <w:tab w:val="right" w:leader="dot" w:pos="9062"/>
-            </w:tabs>
-            <w:rPr>
-              <w:rFonts w:asciiTheme="minorHAnsi" w:eastAsiaTheme="minorEastAsia" w:hAnsiTheme="minorHAnsi" w:cstheme="minorBidi"/>
-              <w:noProof/>
-              <w:sz w:val="22"/>
-              <w:szCs w:val="22"/>
-              <w:lang w:eastAsia="hr-HR"/>
-            </w:rPr>
-          </w:pPr>
-          <w:hyperlink w:anchor="_Toc514528113" w:history="1">
-            <w:r>
-              <w:rPr>
-                <w:rStyle w:val="Hyperlink"/>
-                <w:noProof/>
-              </w:rPr>
-              <w:t>3.2.1</w:t>
-            </w:r>
-            <w:r>
-              <w:rPr>
-                <w:rFonts w:asciiTheme="minorHAnsi" w:eastAsiaTheme="minorEastAsia" w:hAnsiTheme="minorHAnsi" w:cstheme="minorBidi"/>
-                <w:noProof/>
-                <w:sz w:val="22"/>
-                <w:szCs w:val="22"/>
-                <w:lang w:eastAsia="hr-HR"/>
-              </w:rPr>
-              <w:tab/>
-            </w:r>
-            <w:r>
-              <w:rPr>
-                <w:rStyle w:val="Hyperlink"/>
-                <w:noProof/>
-              </w:rPr>
-              <w:t>Dokaz o radu (engl. Proof of work)</w:t>
-            </w:r>
-            <w:r>
-              <w:rPr>
-                <w:noProof/>
-                <w:webHidden/>
-              </w:rPr>
-              <w:tab/>
-            </w:r>
-            <w:r>
-              <w:rPr>
-                <w:noProof/>
-                <w:webHidden/>
-              </w:rPr>
-              <w:fldChar w:fldCharType="begin"/>
-            </w:r>
-            <w:r>
-              <w:rPr>
-                <w:noProof/>
-                <w:webHidden/>
-              </w:rPr>
-              <w:instrText xml:space="preserve"> PAGEREF _Toc514528113 \h </w:instrText>
-            </w:r>
-            <w:r>
-              <w:rPr>
-                <w:noProof/>
-                <w:webHidden/>
-              </w:rPr>
-            </w:r>
-            <w:r>
-              <w:rPr>
-                <w:noProof/>
-                <w:webHidden/>
-              </w:rPr>
-              <w:fldChar w:fldCharType="separate"/>
-            </w:r>
-            <w:r>
-              <w:rPr>
-                <w:noProof/>
-                <w:webHidden/>
-              </w:rPr>
-              <w:t>8</w:t>
-            </w:r>
-            <w:r>
-              <w:rPr>
-                <w:noProof/>
-                <w:webHidden/>
-              </w:rPr>
-              <w:fldChar w:fldCharType="end"/>
-            </w:r>
-          </w:hyperlink>
-        </w:p>
-        <w:p>
-          <w:pPr>
-            <w:pStyle w:val="TOC3"/>
-            <w:tabs>
-              <w:tab w:val="left" w:pos="1320"/>
-              <w:tab w:val="right" w:leader="dot" w:pos="9062"/>
-            </w:tabs>
-            <w:rPr>
-              <w:rFonts w:asciiTheme="minorHAnsi" w:eastAsiaTheme="minorEastAsia" w:hAnsiTheme="minorHAnsi" w:cstheme="minorBidi"/>
-              <w:noProof/>
-              <w:sz w:val="22"/>
-              <w:szCs w:val="22"/>
-              <w:lang w:eastAsia="hr-HR"/>
-            </w:rPr>
-          </w:pPr>
-          <w:hyperlink w:anchor="_Toc514528114" w:history="1">
-            <w:r>
-              <w:rPr>
-                <w:rStyle w:val="Hyperlink"/>
-                <w:noProof/>
-              </w:rPr>
-              <w:t>3.2.2</w:t>
-            </w:r>
-            <w:r>
-              <w:rPr>
-                <w:rFonts w:asciiTheme="minorHAnsi" w:eastAsiaTheme="minorEastAsia" w:hAnsiTheme="minorHAnsi" w:cstheme="minorBidi"/>
-                <w:noProof/>
-                <w:sz w:val="22"/>
-                <w:szCs w:val="22"/>
-                <w:lang w:eastAsia="hr-HR"/>
-              </w:rPr>
-              <w:tab/>
-            </w:r>
-            <w:r>
-              <w:rPr>
-                <w:rStyle w:val="Hyperlink"/>
-                <w:noProof/>
-              </w:rPr>
-              <w:t>Distribuiranost</w:t>
-            </w:r>
-            <w:r>
-              <w:rPr>
-                <w:noProof/>
-                <w:webHidden/>
-              </w:rPr>
-              <w:tab/>
-            </w:r>
-            <w:r>
-              <w:rPr>
-                <w:noProof/>
-                <w:webHidden/>
-              </w:rPr>
-              <w:fldChar w:fldCharType="begin"/>
-            </w:r>
-            <w:r>
-              <w:rPr>
-                <w:noProof/>
-                <w:webHidden/>
-              </w:rPr>
-              <w:instrText xml:space="preserve"> PAGEREF _Toc514528114 \h </w:instrText>
-            </w:r>
-            <w:r>
-              <w:rPr>
-                <w:noProof/>
-                <w:webHidden/>
-              </w:rPr>
-            </w:r>
-            <w:r>
-              <w:rPr>
-                <w:noProof/>
-                <w:webHidden/>
-              </w:rPr>
-              <w:fldChar w:fldCharType="separate"/>
-            </w:r>
-            <w:r>
-              <w:rPr>
-                <w:noProof/>
-                <w:webHidden/>
-              </w:rPr>
-              <w:t>9</w:t>
-            </w:r>
-            <w:r>
-              <w:rPr>
-                <w:noProof/>
-                <w:webHidden/>
-              </w:rPr>
-              <w:fldChar w:fldCharType="end"/>
-            </w:r>
-          </w:hyperlink>
-        </w:p>
-        <w:p>
-          <w:pPr>
-            <w:pStyle w:val="TOC3"/>
-            <w:tabs>
-              <w:tab w:val="left" w:pos="1320"/>
-              <w:tab w:val="right" w:leader="dot" w:pos="9062"/>
-            </w:tabs>
-            <w:rPr>
-              <w:rFonts w:asciiTheme="minorHAnsi" w:eastAsiaTheme="minorEastAsia" w:hAnsiTheme="minorHAnsi" w:cstheme="minorBidi"/>
-              <w:noProof/>
-              <w:sz w:val="22"/>
-              <w:szCs w:val="22"/>
-              <w:lang w:eastAsia="hr-HR"/>
-            </w:rPr>
-          </w:pPr>
-          <w:hyperlink w:anchor="_Toc514528115" w:history="1">
-            <w:r>
-              <w:rPr>
-                <w:rStyle w:val="Hyperlink"/>
-                <w:noProof/>
-              </w:rPr>
-              <w:t>3.2.3</w:t>
-            </w:r>
-            <w:r>
-              <w:rPr>
-                <w:rFonts w:asciiTheme="minorHAnsi" w:eastAsiaTheme="minorEastAsia" w:hAnsiTheme="minorHAnsi" w:cstheme="minorBidi"/>
-                <w:noProof/>
-                <w:sz w:val="22"/>
-                <w:szCs w:val="22"/>
-                <w:lang w:eastAsia="hr-HR"/>
-              </w:rPr>
-              <w:tab/>
-            </w:r>
-            <w:r>
-              <w:rPr>
-                <w:rStyle w:val="Hyperlink"/>
-                <w:noProof/>
-              </w:rPr>
-              <w:t>Decentraliziranost</w:t>
-            </w:r>
-            <w:r>
-              <w:rPr>
-                <w:noProof/>
-                <w:webHidden/>
-              </w:rPr>
-              <w:tab/>
-            </w:r>
-            <w:r>
-              <w:rPr>
-                <w:noProof/>
-                <w:webHidden/>
-              </w:rPr>
-              <w:fldChar w:fldCharType="begin"/>
-            </w:r>
-            <w:r>
-              <w:rPr>
-                <w:noProof/>
-                <w:webHidden/>
-              </w:rPr>
-              <w:instrText xml:space="preserve"> PAGEREF _Toc514528115 \h </w:instrText>
-            </w:r>
-            <w:r>
-              <w:rPr>
-                <w:noProof/>
-                <w:webHidden/>
-              </w:rPr>
-            </w:r>
-            <w:r>
-              <w:rPr>
-                <w:noProof/>
-                <w:webHidden/>
-              </w:rPr>
-              <w:fldChar w:fldCharType="separate"/>
-            </w:r>
-            <w:r>
-              <w:rPr>
-                <w:noProof/>
-                <w:webHidden/>
-              </w:rPr>
-              <w:t>10</w:t>
+              <w:t>22</w:t>
             </w:r>
             <w:r>
               <w:rPr>
@@ -2432,13 +2882,13 @@
               <w:lang w:eastAsia="hr-HR"/>
             </w:rPr>
           </w:pPr>
-          <w:hyperlink w:anchor="_Toc514528116" w:history="1">
+          <w:hyperlink w:anchor="_Toc514578258" w:history="1">
             <w:r>
               <w:rPr>
                 <w:rStyle w:val="Hyperlink"/>
                 <w:noProof/>
               </w:rPr>
-              <w:t>3.3</w:t>
+              <w:t>4.3</w:t>
             </w:r>
             <w:r>
               <w:rPr>
@@ -2455,7 +2905,7 @@
                 <w:rStyle w:val="Hyperlink"/>
                 <w:noProof/>
               </w:rPr>
-              <w:t>Kako ustvari radi lanac blokova?</w:t>
+              <w:t>Pametni ugovori u praksi – jesu li uistinu toliko sigurni?</w:t>
             </w:r>
             <w:r>
               <w:rPr>
@@ -2476,7 +2926,7 @@
                 <w:noProof/>
                 <w:webHidden/>
               </w:rPr>
-              <w:instrText xml:space="preserve"> PAGEREF _Toc514528116 \h </w:instrText>
+              <w:instrText xml:space="preserve"> PAGEREF _Toc514578258 \h </w:instrText>
             </w:r>
             <w:r>
               <w:rPr>
@@ -2496,7 +2946,7 @@
                 <w:noProof/>
                 <w:webHidden/>
               </w:rPr>
-              <w:t>11</w:t>
+              <w:t>23</w:t>
             </w:r>
             <w:r>
               <w:rPr>
@@ -2522,13 +2972,13 @@
               <w:lang w:eastAsia="hr-HR"/>
             </w:rPr>
           </w:pPr>
-          <w:hyperlink w:anchor="_Toc514528117" w:history="1">
+          <w:hyperlink w:anchor="_Toc514578259" w:history="1">
             <w:r>
               <w:rPr>
                 <w:rStyle w:val="Hyperlink"/>
                 <w:noProof/>
               </w:rPr>
-              <w:t>4</w:t>
+              <w:t>5</w:t>
             </w:r>
             <w:r>
               <w:rPr>
@@ -2545,7 +2995,21 @@
                 <w:rStyle w:val="Hyperlink"/>
                 <w:noProof/>
               </w:rPr>
-              <w:t>DECENTRALIZIRANE APLIKACIJE</w:t>
+              <w:t>ZA</w:t>
+            </w:r>
+            <w:r>
+              <w:rPr>
+                <w:rStyle w:val="Hyperlink"/>
+                <w:noProof/>
+              </w:rPr>
+              <w:t>K</w:t>
+            </w:r>
+            <w:r>
+              <w:rPr>
+                <w:rStyle w:val="Hyperlink"/>
+                <w:noProof/>
+              </w:rPr>
+              <w:t>LJUČAK</w:t>
             </w:r>
             <w:r>
               <w:rPr>
@@ -2566,7 +3030,7 @@
                 <w:noProof/>
                 <w:webHidden/>
               </w:rPr>
-              <w:instrText xml:space="preserve"> PAGEREF _Toc514528117 \h </w:instrText>
+              <w:instrText xml:space="preserve"> PAGEREF _Toc514578259 \h </w:instrText>
             </w:r>
             <w:r>
               <w:rPr>
@@ -2586,457 +3050,7 @@
                 <w:noProof/>
                 <w:webHidden/>
               </w:rPr>
-              <w:t>18</w:t>
-            </w:r>
-            <w:r>
-              <w:rPr>
-                <w:noProof/>
-                <w:webHidden/>
-              </w:rPr>
-              <w:fldChar w:fldCharType="end"/>
-            </w:r>
-          </w:hyperlink>
-        </w:p>
-        <w:p>
-          <w:pPr>
-            <w:pStyle w:val="TOC2"/>
-            <w:tabs>
-              <w:tab w:val="left" w:pos="880"/>
-              <w:tab w:val="right" w:leader="dot" w:pos="9062"/>
-            </w:tabs>
-            <w:rPr>
-              <w:rFonts w:asciiTheme="minorHAnsi" w:eastAsiaTheme="minorEastAsia" w:hAnsiTheme="minorHAnsi" w:cstheme="minorBidi"/>
-              <w:noProof/>
-              <w:sz w:val="22"/>
-              <w:szCs w:val="22"/>
-              <w:lang w:eastAsia="hr-HR"/>
-            </w:rPr>
-          </w:pPr>
-          <w:hyperlink w:anchor="_Toc514528118" w:history="1">
-            <w:r>
-              <w:rPr>
-                <w:rStyle w:val="Hyperlink"/>
-                <w:noProof/>
-              </w:rPr>
-              <w:t>4.1</w:t>
-            </w:r>
-            <w:r>
-              <w:rPr>
-                <w:rFonts w:asciiTheme="minorHAnsi" w:eastAsiaTheme="minorEastAsia" w:hAnsiTheme="minorHAnsi" w:cstheme="minorBidi"/>
-                <w:noProof/>
-                <w:sz w:val="22"/>
-                <w:szCs w:val="22"/>
-                <w:lang w:eastAsia="hr-HR"/>
-              </w:rPr>
-              <w:tab/>
-            </w:r>
-            <w:r>
-              <w:rPr>
-                <w:rStyle w:val="Hyperlink"/>
-                <w:noProof/>
-              </w:rPr>
-              <w:t>Pametni ugovori</w:t>
-            </w:r>
-            <w:r>
-              <w:rPr>
-                <w:noProof/>
-                <w:webHidden/>
-              </w:rPr>
-              <w:tab/>
-            </w:r>
-            <w:r>
-              <w:rPr>
-                <w:noProof/>
-                <w:webHidden/>
-              </w:rPr>
-              <w:fldChar w:fldCharType="begin"/>
-            </w:r>
-            <w:r>
-              <w:rPr>
-                <w:noProof/>
-                <w:webHidden/>
-              </w:rPr>
-              <w:instrText xml:space="preserve"> PAGEREF _Toc514528118 \h </w:instrText>
-            </w:r>
-            <w:r>
-              <w:rPr>
-                <w:noProof/>
-                <w:webHidden/>
-              </w:rPr>
-            </w:r>
-            <w:r>
-              <w:rPr>
-                <w:noProof/>
-                <w:webHidden/>
-              </w:rPr>
-              <w:fldChar w:fldCharType="separate"/>
-            </w:r>
-            <w:r>
-              <w:rPr>
-                <w:noProof/>
-                <w:webHidden/>
-              </w:rPr>
-              <w:t>18</w:t>
-            </w:r>
-            <w:r>
-              <w:rPr>
-                <w:noProof/>
-                <w:webHidden/>
-              </w:rPr>
-              <w:fldChar w:fldCharType="end"/>
-            </w:r>
-          </w:hyperlink>
-        </w:p>
-        <w:p>
-          <w:pPr>
-            <w:pStyle w:val="TOC3"/>
-            <w:tabs>
-              <w:tab w:val="left" w:pos="1320"/>
-              <w:tab w:val="right" w:leader="dot" w:pos="9062"/>
-            </w:tabs>
-            <w:rPr>
-              <w:rFonts w:asciiTheme="minorHAnsi" w:eastAsiaTheme="minorEastAsia" w:hAnsiTheme="minorHAnsi" w:cstheme="minorBidi"/>
-              <w:noProof/>
-              <w:sz w:val="22"/>
-              <w:szCs w:val="22"/>
-              <w:lang w:eastAsia="hr-HR"/>
-            </w:rPr>
-          </w:pPr>
-          <w:hyperlink w:anchor="_Toc514528119" w:history="1">
-            <w:r>
-              <w:rPr>
-                <w:rStyle w:val="Hyperlink"/>
-                <w:noProof/>
-              </w:rPr>
-              <w:t>4.1.1</w:t>
-            </w:r>
-            <w:r>
-              <w:rPr>
-                <w:rFonts w:asciiTheme="minorHAnsi" w:eastAsiaTheme="minorEastAsia" w:hAnsiTheme="minorHAnsi" w:cstheme="minorBidi"/>
-                <w:noProof/>
-                <w:sz w:val="22"/>
-                <w:szCs w:val="22"/>
-                <w:lang w:eastAsia="hr-HR"/>
-              </w:rPr>
-              <w:tab/>
-            </w:r>
-            <w:r>
-              <w:rPr>
-                <w:rStyle w:val="Hyperlink"/>
-                <w:noProof/>
-              </w:rPr>
-              <w:t>Općenito o pametnim ugovorima</w:t>
-            </w:r>
-            <w:r>
-              <w:rPr>
-                <w:noProof/>
-                <w:webHidden/>
-              </w:rPr>
-              <w:tab/>
-            </w:r>
-            <w:r>
-              <w:rPr>
-                <w:noProof/>
-                <w:webHidden/>
-              </w:rPr>
-              <w:fldChar w:fldCharType="begin"/>
-            </w:r>
-            <w:r>
-              <w:rPr>
-                <w:noProof/>
-                <w:webHidden/>
-              </w:rPr>
-              <w:instrText xml:space="preserve"> PAGEREF _Toc514528119 \h </w:instrText>
-            </w:r>
-            <w:r>
-              <w:rPr>
-                <w:noProof/>
-                <w:webHidden/>
-              </w:rPr>
-            </w:r>
-            <w:r>
-              <w:rPr>
-                <w:noProof/>
-                <w:webHidden/>
-              </w:rPr>
-              <w:fldChar w:fldCharType="separate"/>
-            </w:r>
-            <w:r>
-              <w:rPr>
-                <w:noProof/>
-                <w:webHidden/>
-              </w:rPr>
-              <w:t>18</w:t>
-            </w:r>
-            <w:r>
-              <w:rPr>
-                <w:noProof/>
-                <w:webHidden/>
-              </w:rPr>
-              <w:fldChar w:fldCharType="end"/>
-            </w:r>
-          </w:hyperlink>
-        </w:p>
-        <w:p>
-          <w:pPr>
-            <w:pStyle w:val="TOC3"/>
-            <w:tabs>
-              <w:tab w:val="left" w:pos="1320"/>
-              <w:tab w:val="right" w:leader="dot" w:pos="9062"/>
-            </w:tabs>
-            <w:rPr>
-              <w:rFonts w:asciiTheme="minorHAnsi" w:eastAsiaTheme="minorEastAsia" w:hAnsiTheme="minorHAnsi" w:cstheme="minorBidi"/>
-              <w:noProof/>
-              <w:sz w:val="22"/>
-              <w:szCs w:val="22"/>
-              <w:lang w:eastAsia="hr-HR"/>
-            </w:rPr>
-          </w:pPr>
-          <w:hyperlink w:anchor="_Toc514528120" w:history="1">
-            <w:r>
-              <w:rPr>
-                <w:rStyle w:val="Hyperlink"/>
-                <w:noProof/>
-              </w:rPr>
-              <w:t>4.1.2</w:t>
-            </w:r>
-            <w:r>
-              <w:rPr>
-                <w:rFonts w:asciiTheme="minorHAnsi" w:eastAsiaTheme="minorEastAsia" w:hAnsiTheme="minorHAnsi" w:cstheme="minorBidi"/>
-                <w:noProof/>
-                <w:sz w:val="22"/>
-                <w:szCs w:val="22"/>
-                <w:lang w:eastAsia="hr-HR"/>
-              </w:rPr>
-              <w:tab/>
-            </w:r>
-            <w:r>
-              <w:rPr>
-                <w:rStyle w:val="Hyperlink"/>
-                <w:noProof/>
-              </w:rPr>
-              <w:t>Primjena pametnih ugovora u decentraliziranoj aplikaciji</w:t>
-            </w:r>
-            <w:r>
-              <w:rPr>
-                <w:noProof/>
-                <w:webHidden/>
-              </w:rPr>
-              <w:tab/>
-            </w:r>
-            <w:r>
-              <w:rPr>
-                <w:noProof/>
-                <w:webHidden/>
-              </w:rPr>
-              <w:fldChar w:fldCharType="begin"/>
-            </w:r>
-            <w:r>
-              <w:rPr>
-                <w:noProof/>
-                <w:webHidden/>
-              </w:rPr>
-              <w:instrText xml:space="preserve"> PAGEREF _Toc514528120 \h </w:instrText>
-            </w:r>
-            <w:r>
-              <w:rPr>
-                <w:noProof/>
-                <w:webHidden/>
-              </w:rPr>
-            </w:r>
-            <w:r>
-              <w:rPr>
-                <w:noProof/>
-                <w:webHidden/>
-              </w:rPr>
-              <w:fldChar w:fldCharType="separate"/>
-            </w:r>
-            <w:r>
-              <w:rPr>
-                <w:noProof/>
-                <w:webHidden/>
-              </w:rPr>
-              <w:t>20</w:t>
-            </w:r>
-            <w:r>
-              <w:rPr>
-                <w:noProof/>
-                <w:webHidden/>
-              </w:rPr>
-              <w:fldChar w:fldCharType="end"/>
-            </w:r>
-          </w:hyperlink>
-        </w:p>
-        <w:p>
-          <w:pPr>
-            <w:pStyle w:val="TOC2"/>
-            <w:tabs>
-              <w:tab w:val="left" w:pos="880"/>
-              <w:tab w:val="right" w:leader="dot" w:pos="9062"/>
-            </w:tabs>
-            <w:rPr>
-              <w:rFonts w:asciiTheme="minorHAnsi" w:eastAsiaTheme="minorEastAsia" w:hAnsiTheme="minorHAnsi" w:cstheme="minorBidi"/>
-              <w:noProof/>
-              <w:sz w:val="22"/>
-              <w:szCs w:val="22"/>
-              <w:lang w:eastAsia="hr-HR"/>
-            </w:rPr>
-          </w:pPr>
-          <w:hyperlink w:anchor="_Toc514528121" w:history="1">
-            <w:r>
-              <w:rPr>
-                <w:rStyle w:val="Hyperlink"/>
-                <w:noProof/>
-              </w:rPr>
-              <w:t>4.2</w:t>
-            </w:r>
-            <w:r>
-              <w:rPr>
-                <w:rFonts w:asciiTheme="minorHAnsi" w:eastAsiaTheme="minorEastAsia" w:hAnsiTheme="minorHAnsi" w:cstheme="minorBidi"/>
-                <w:noProof/>
-                <w:sz w:val="22"/>
-                <w:szCs w:val="22"/>
-                <w:lang w:eastAsia="hr-HR"/>
-              </w:rPr>
-              <w:tab/>
-            </w:r>
-            <w:r>
-              <w:rPr>
-                <w:rStyle w:val="Hyperlink"/>
-                <w:noProof/>
-              </w:rPr>
-              <w:t>Korisničko sučelje</w:t>
-            </w:r>
-            <w:r>
-              <w:rPr>
-                <w:noProof/>
-                <w:webHidden/>
-              </w:rPr>
-              <w:tab/>
-            </w:r>
-            <w:r>
-              <w:rPr>
-                <w:noProof/>
-                <w:webHidden/>
-              </w:rPr>
-              <w:fldChar w:fldCharType="begin"/>
-            </w:r>
-            <w:r>
-              <w:rPr>
-                <w:noProof/>
-                <w:webHidden/>
-              </w:rPr>
-              <w:instrText xml:space="preserve"> PAGEREF _Toc514528121 \h </w:instrText>
-            </w:r>
-            <w:r>
-              <w:rPr>
-                <w:noProof/>
-                <w:webHidden/>
-              </w:rPr>
-            </w:r>
-            <w:r>
-              <w:rPr>
-                <w:noProof/>
-                <w:webHidden/>
-              </w:rPr>
-              <w:fldChar w:fldCharType="separate"/>
-            </w:r>
-            <w:r>
-              <w:rPr>
-                <w:noProof/>
-                <w:webHidden/>
-              </w:rPr>
-              <w:t>22</w:t>
-            </w:r>
-            <w:r>
-              <w:rPr>
-                <w:noProof/>
-                <w:webHidden/>
-              </w:rPr>
-              <w:fldChar w:fldCharType="end"/>
-            </w:r>
-          </w:hyperlink>
-        </w:p>
-        <w:p>
-          <w:pPr>
-            <w:pStyle w:val="TOC2"/>
-            <w:tabs>
-              <w:tab w:val="left" w:pos="880"/>
-              <w:tab w:val="right" w:leader="dot" w:pos="9062"/>
-            </w:tabs>
-            <w:rPr>
-              <w:rFonts w:asciiTheme="minorHAnsi" w:eastAsiaTheme="minorEastAsia" w:hAnsiTheme="minorHAnsi" w:cstheme="minorBidi"/>
-              <w:noProof/>
-              <w:sz w:val="22"/>
-              <w:szCs w:val="22"/>
-              <w:lang w:eastAsia="hr-HR"/>
-            </w:rPr>
-          </w:pPr>
-          <w:hyperlink w:anchor="_Toc514528122" w:history="1">
-            <w:r>
-              <w:rPr>
-                <w:rStyle w:val="Hyperlink"/>
-                <w:noProof/>
-              </w:rPr>
-              <w:t>4.3</w:t>
-            </w:r>
-            <w:r>
-              <w:rPr>
-                <w:rFonts w:asciiTheme="minorHAnsi" w:eastAsiaTheme="minorEastAsia" w:hAnsiTheme="minorHAnsi" w:cstheme="minorBidi"/>
-                <w:noProof/>
-                <w:sz w:val="22"/>
-                <w:szCs w:val="22"/>
-                <w:lang w:eastAsia="hr-HR"/>
-              </w:rPr>
-              <w:tab/>
-            </w:r>
-            <w:r>
-              <w:rPr>
-                <w:rStyle w:val="Hyperlink"/>
-                <w:noProof/>
-              </w:rPr>
-              <w:t>Pametni ugovori u praksi – jesu li uistinu toliko sigurni?</w:t>
-            </w:r>
-            <w:r>
-              <w:rPr>
-                <w:noProof/>
-                <w:webHidden/>
-              </w:rPr>
-              <w:tab/>
-            </w:r>
-            <w:r>
-              <w:rPr>
-                <w:noProof/>
-                <w:webHidden/>
-              </w:rPr>
-              <w:fldChar w:fldCharType="begin"/>
-            </w:r>
-            <w:r>
-              <w:rPr>
-                <w:noProof/>
-                <w:webHidden/>
-              </w:rPr>
-              <w:instrText xml:space="preserve"> PAGEREF _Toc514528122 \h </w:instrText>
-            </w:r>
-            <w:r>
-              <w:rPr>
-                <w:noProof/>
-                <w:webHidden/>
-              </w:rPr>
-            </w:r>
-            <w:r>
-              <w:rPr>
-                <w:noProof/>
-                <w:webHidden/>
-              </w:rPr>
-              <w:fldChar w:fldCharType="separate"/>
-            </w:r>
-            <w:r>
-              <w:rPr>
-                <w:noProof/>
-                <w:webHidden/>
-              </w:rPr>
-              <w:t>23</w:t>
+              <w:t>24</w:t>
             </w:r>
             <w:r>
               <w:rPr>
@@ -3062,13 +3076,13 @@
               <w:lang w:eastAsia="hr-HR"/>
             </w:rPr>
           </w:pPr>
-          <w:hyperlink w:anchor="_Toc514528123" w:history="1">
+          <w:hyperlink w:anchor="_Toc514578260" w:history="1">
             <w:r>
               <w:rPr>
                 <w:rStyle w:val="Hyperlink"/>
                 <w:noProof/>
               </w:rPr>
-              <w:t>5</w:t>
+              <w:t>6</w:t>
             </w:r>
             <w:r>
               <w:rPr>
@@ -3085,7 +3099,7 @@
                 <w:rStyle w:val="Hyperlink"/>
                 <w:noProof/>
               </w:rPr>
-              <w:t>ZAKLJUČAK</w:t>
+              <w:t>POPIS OZNAKA I KRATICA</w:t>
             </w:r>
             <w:r>
               <w:rPr>
@@ -3106,7 +3120,7 @@
                 <w:noProof/>
                 <w:webHidden/>
               </w:rPr>
-              <w:instrText xml:space="preserve"> PAGEREF _Toc514528123 \h </w:instrText>
+              <w:instrText xml:space="preserve"> PAGEREF _Toc514578260 \h </w:instrText>
             </w:r>
             <w:r>
               <w:rPr>
@@ -3126,7 +3140,7 @@
                 <w:noProof/>
                 <w:webHidden/>
               </w:rPr>
-              <w:t>24</w:t>
+              <w:t>25</w:t>
             </w:r>
             <w:r>
               <w:rPr>
@@ -3152,13 +3166,13 @@
               <w:lang w:eastAsia="hr-HR"/>
             </w:rPr>
           </w:pPr>
-          <w:hyperlink w:anchor="_Toc514528124" w:history="1">
+          <w:hyperlink w:anchor="_Toc514578261" w:history="1">
             <w:r>
               <w:rPr>
                 <w:rStyle w:val="Hyperlink"/>
                 <w:noProof/>
               </w:rPr>
-              <w:t>6</w:t>
+              <w:t>7</w:t>
             </w:r>
             <w:r>
               <w:rPr>
@@ -3175,7 +3189,7 @@
                 <w:rStyle w:val="Hyperlink"/>
                 <w:noProof/>
               </w:rPr>
-              <w:t>POPIS OZNAKA I KRATICA</w:t>
+              <w:t>LITERATURA</w:t>
             </w:r>
             <w:r>
               <w:rPr>
@@ -3196,97 +3210,7 @@
                 <w:noProof/>
                 <w:webHidden/>
               </w:rPr>
-              <w:instrText xml:space="preserve"> PAGEREF _Toc514528124 \h </w:instrText>
-            </w:r>
-            <w:r>
-              <w:rPr>
-                <w:noProof/>
-                <w:webHidden/>
-              </w:rPr>
-            </w:r>
-            <w:r>
-              <w:rPr>
-                <w:noProof/>
-                <w:webHidden/>
-              </w:rPr>
-              <w:fldChar w:fldCharType="separate"/>
-            </w:r>
-            <w:r>
-              <w:rPr>
-                <w:noProof/>
-                <w:webHidden/>
-              </w:rPr>
-              <w:t>25</w:t>
-            </w:r>
-            <w:r>
-              <w:rPr>
-                <w:noProof/>
-                <w:webHidden/>
-              </w:rPr>
-              <w:fldChar w:fldCharType="end"/>
-            </w:r>
-          </w:hyperlink>
-        </w:p>
-        <w:p>
-          <w:pPr>
-            <w:pStyle w:val="TOC1"/>
-            <w:tabs>
-              <w:tab w:val="left" w:pos="480"/>
-              <w:tab w:val="right" w:leader="dot" w:pos="9062"/>
-            </w:tabs>
-            <w:rPr>
-              <w:rFonts w:asciiTheme="minorHAnsi" w:eastAsiaTheme="minorEastAsia" w:hAnsiTheme="minorHAnsi" w:cstheme="minorBidi"/>
-              <w:noProof/>
-              <w:sz w:val="22"/>
-              <w:szCs w:val="22"/>
-              <w:lang w:eastAsia="hr-HR"/>
-            </w:rPr>
-          </w:pPr>
-          <w:hyperlink w:anchor="_Toc514528125" w:history="1">
-            <w:r>
-              <w:rPr>
-                <w:rStyle w:val="Hyperlink"/>
-                <w:noProof/>
-              </w:rPr>
-              <w:t>7</w:t>
-            </w:r>
-            <w:r>
-              <w:rPr>
-                <w:rFonts w:asciiTheme="minorHAnsi" w:eastAsiaTheme="minorEastAsia" w:hAnsiTheme="minorHAnsi" w:cstheme="minorBidi"/>
-                <w:noProof/>
-                <w:sz w:val="22"/>
-                <w:szCs w:val="22"/>
-                <w:lang w:eastAsia="hr-HR"/>
-              </w:rPr>
-              <w:tab/>
-            </w:r>
-            <w:r>
-              <w:rPr>
-                <w:rStyle w:val="Hyperlink"/>
-                <w:noProof/>
-              </w:rPr>
-              <w:t>LITERATURA</w:t>
-            </w:r>
-            <w:r>
-              <w:rPr>
-                <w:noProof/>
-                <w:webHidden/>
-              </w:rPr>
-              <w:tab/>
-            </w:r>
-            <w:r>
-              <w:rPr>
-                <w:noProof/>
-                <w:webHidden/>
-              </w:rPr>
-              <w:fldChar w:fldCharType="begin"/>
-            </w:r>
-            <w:r>
-              <w:rPr>
-                <w:noProof/>
-                <w:webHidden/>
-              </w:rPr>
-              <w:instrText xml:space="preserve"> PAGEREF _Toc514528125 \h </w:instrText>
+              <w:instrText xml:space="preserve"> PAGEREF _Toc514578261 \h </w:instrText>
             </w:r>
             <w:r>
               <w:rPr>
@@ -3343,7 +3267,7 @@
       <w:pPr>
         <w:pStyle w:val="Heading1"/>
       </w:pPr>
-      <w:bookmarkStart w:id="0" w:name="_Toc514528103"/>
+      <w:bookmarkStart w:id="0" w:name="_Toc514578240"/>
       <w:r>
         <w:lastRenderedPageBreak/>
         <w:t>UVOD</w:t>
@@ -3360,7 +3284,13 @@
         <w:t>Sve ove probleme rješavaju nove decentralizirane aplikacije. One su pohranjene na puno čvorova te ukoliko jedan čvor prestane s radom, to neće utjecati na rad aplikacije. Sigurnost je također puno veća upravo zbog toga što jednom napisanu aplikaciju više nitko ne može modificirati pa čak ni sam autor aplikacije. To znači da se mogu programirati vrlo povjerljive aplikacije koje će onemogućiti prevaru jer se jednom napisani i dogovoreni kod više ne može mijenjati.</w:t>
       </w:r>
     </w:p>
+    <w:p>
+      <w:r>
+        <w:t>Drugo poglavlje ovog rada su upravo mane centraliziranih i prednosti decentraliziranih aplikacija i sustava. U trećem poglavlju objasnit ću osnovne pojmove lanca blokova te njegove sastavnice. Također, objasnit ću i sigurnosne mehanizme koje čine lanac blokova toliko sigurnim. U četvrtom poglavlju objasnit ću same decentralizirane aplikacije, kako nastaju pametni ugovori, u kojem programskom jeziku se pišu itd. Preispitati će se i tvrdnja tolike sigurnosti decentraliziranih aplikacija te ćemo vidjeti jesu li one uistinu toliko sigurne.</w:t>
+      </w:r>
+    </w:p>
     <w:p/>
+    <w:p/>
     <w:p>
       <w:pPr>
         <w:spacing w:line="259" w:lineRule="auto"/>
@@ -3373,7 +3303,7 @@
       <w:pPr>
         <w:pStyle w:val="Heading1"/>
       </w:pPr>
-      <w:bookmarkStart w:id="1" w:name="_Toc514528104"/>
+      <w:bookmarkStart w:id="1" w:name="_Toc514578241"/>
       <w:r>
         <w:lastRenderedPageBreak/>
         <w:t>ŠTO SU DECENTRALIZIRANE APLIKACIJE?</w:t>
@@ -3485,7 +3415,7 @@
       <w:pPr>
         <w:pStyle w:val="Heading2"/>
       </w:pPr>
-      <w:bookmarkStart w:id="2" w:name="_Toc514528105"/>
+      <w:bookmarkStart w:id="2" w:name="_Toc514578242"/>
       <w:r>
         <w:t>Mane centraliziranih sustava/aplikacija</w:t>
       </w:r>
@@ -3559,7 +3489,10 @@
       </w:r>
       <w:proofErr w:type="spellEnd"/>
       <w:r>
-        <w:t>“ organizaciji. Dakle, korisnici plaćaju dijeljenje vlastitih podataka raznim „</w:t>
+        <w:t>“ organizaciji. Dakle, korisnici plaćaju dijeljenje vlastitih pod</w:t>
+      </w:r>
+      <w:r>
+        <w:t>ataka raznim „</w:t>
       </w:r>
       <w:proofErr w:type="spellStart"/>
       <w:r>
@@ -3567,39 +3500,27 @@
       </w:r>
       <w:proofErr w:type="spellEnd"/>
       <w:r>
-        <w:t>“ kompanijama.</w:t>
-      </w:r>
-    </w:p>
-    <w:p>
-      <w:r>
-        <w:t>Treća mana je što se ovakav sustav kontrolira od jedne strane.</w:t>
-      </w:r>
-    </w:p>
-    <w:p>
-      <w:pPr>
-        <w:pStyle w:val="Heading2"/>
-      </w:pPr>
-      <w:bookmarkStart w:id="3" w:name="_Toc514528106"/>
-      <w:r>
-        <w:t>Prednosti decentraliziranih sustava/aplikacija</w:t>
-      </w:r>
-      <w:bookmarkEnd w:id="3"/>
-    </w:p>
-    <w:p>
-      <w:r>
-        <w:t>Nešto…</w:t>
+        <w:t>“ kompanijama koje potom imaju kontrolu nad tim podacima što im daje ogromnu moć.</w:t>
+      </w:r>
+    </w:p>
+    <w:p>
+      <w:r>
+        <w:t>Sve ove spomenute probleme rješavaju decentralizirane aplikacije koje predstavljaju novu generaciju aplikacija.</w:t>
+      </w:r>
+      <w:r>
+        <w:t xml:space="preserve"> Iako su još u ranim začecima, decentralizirane aplikacije su veoma dobro prihvaćene zbog njihove velike sigurnosti, decentraliziranosti, ali i same ideje i nametanje drugačijeg načina razmišljanja na koji do sada nismo navikli.</w:t>
       </w:r>
     </w:p>
     <w:p>
       <w:pPr>
         <w:pStyle w:val="Heading1"/>
       </w:pPr>
-      <w:bookmarkStart w:id="4" w:name="_Toc514528107"/>
+      <w:bookmarkStart w:id="3" w:name="_Toc514578243"/>
       <w:r>
         <w:lastRenderedPageBreak/>
         <w:t>„BLOCKCHAIN“ – LANAC BLOKOVA</w:t>
       </w:r>
-      <w:bookmarkEnd w:id="4"/>
+      <w:bookmarkEnd w:id="3"/>
     </w:p>
     <w:p>
       <w:r>
@@ -3716,7 +3637,7 @@
       <w:pPr>
         <w:pStyle w:val="Title"/>
       </w:pPr>
-      <w:bookmarkStart w:id="5" w:name="_Ref513743504"/>
+      <w:bookmarkStart w:id="4" w:name="_Ref513743504"/>
       <w:r>
         <w:t xml:space="preserve">Slika </w:t>
       </w:r>
@@ -3739,25 +3660,25 @@
           <w:t>1</w:t>
         </w:r>
       </w:fldSimple>
+      <w:bookmarkEnd w:id="4"/>
+      <w:r>
+        <w:t xml:space="preserve"> Primjer lanca blokova</w:t>
+      </w:r>
+    </w:p>
+    <w:p>
+      <w:r>
+        <w:t>Lanac blokova možemo zamisliti kao već dobro poznate liste. Svaki član liste sadrži pokazivač na sljedećeg člana liste i neke podatke.</w:t>
+      </w:r>
+    </w:p>
+    <w:p>
+      <w:pPr>
+        <w:pStyle w:val="Heading2"/>
+      </w:pPr>
+      <w:bookmarkStart w:id="5" w:name="_Toc514578244"/>
+      <w:r>
+        <w:t>Blok</w:t>
+      </w:r>
       <w:bookmarkEnd w:id="5"/>
-      <w:r>
-        <w:t xml:space="preserve"> Primjer lanca blokova</w:t>
-      </w:r>
-    </w:p>
-    <w:p>
-      <w:r>
-        <w:t>Lanac blokova možemo zamisliti kao već dobro poznate liste. Svaki član liste sadrži pokazivač na sljedećeg člana liste i neke podatke.</w:t>
-      </w:r>
-    </w:p>
-    <w:p>
-      <w:pPr>
-        <w:pStyle w:val="Heading2"/>
-      </w:pPr>
-      <w:bookmarkStart w:id="6" w:name="_Toc514528108"/>
-      <w:r>
-        <w:t>Blok</w:t>
-      </w:r>
-      <w:bookmarkEnd w:id="6"/>
     </w:p>
     <w:p>
       <w:r>
@@ -3906,7 +3827,7 @@
       <w:pPr>
         <w:pStyle w:val="Title"/>
       </w:pPr>
-      <w:bookmarkStart w:id="7" w:name="_Ref513743583"/>
+      <w:bookmarkStart w:id="6" w:name="_Ref513743583"/>
       <w:r>
         <w:t xml:space="preserve">Slika </w:t>
       </w:r>
@@ -3929,20 +3850,20 @@
           <w:t>2</w:t>
         </w:r>
       </w:fldSimple>
+      <w:bookmarkEnd w:id="6"/>
+      <w:r>
+        <w:t xml:space="preserve"> od čega se sve sastoji bok</w:t>
+      </w:r>
+    </w:p>
+    <w:p>
+      <w:pPr>
+        <w:pStyle w:val="Heading3"/>
+      </w:pPr>
+      <w:bookmarkStart w:id="7" w:name="_Toc514578245"/>
+      <w:r>
+        <w:t>Podaci</w:t>
+      </w:r>
       <w:bookmarkEnd w:id="7"/>
-      <w:r>
-        <w:t xml:space="preserve"> od čega se sve sastoji bok</w:t>
-      </w:r>
-    </w:p>
-    <w:p>
-      <w:pPr>
-        <w:pStyle w:val="Heading3"/>
-      </w:pPr>
-      <w:bookmarkStart w:id="8" w:name="_Toc514528109"/>
-      <w:r>
-        <w:t>Podaci</w:t>
-      </w:r>
-      <w:bookmarkEnd w:id="8"/>
     </w:p>
     <w:p>
       <w:r>
@@ -4059,28 +3980,26 @@
       <w:r>
         <w:fldChar w:fldCharType="end"/>
       </w:r>
-      <w:bookmarkStart w:id="9" w:name="_GoBack"/>
+      <w:r>
+        <w:t>.</w:t>
+      </w:r>
+    </w:p>
+    <w:p>
+      <w:pPr>
+        <w:pStyle w:val="Heading3"/>
+      </w:pPr>
+      <w:bookmarkStart w:id="8" w:name="_Ref513907705"/>
+      <w:bookmarkStart w:id="9" w:name="_Ref513907727"/>
+      <w:bookmarkStart w:id="10" w:name="_Toc514578246"/>
+      <w:r>
+        <w:t>Identifikator</w:t>
+      </w:r>
+      <w:r>
+        <w:t xml:space="preserve"> bloka</w:t>
+      </w:r>
+      <w:bookmarkEnd w:id="8"/>
       <w:bookmarkEnd w:id="9"/>
-      <w:r>
-        <w:t>.</w:t>
-      </w:r>
-    </w:p>
-    <w:p>
-      <w:pPr>
-        <w:pStyle w:val="Heading3"/>
-      </w:pPr>
-      <w:bookmarkStart w:id="10" w:name="_Ref513907705"/>
-      <w:bookmarkStart w:id="11" w:name="_Ref513907727"/>
-      <w:bookmarkStart w:id="12" w:name="_Toc514528110"/>
-      <w:r>
-        <w:t>Identifikator</w:t>
-      </w:r>
-      <w:r>
-        <w:t xml:space="preserve"> bloka</w:t>
-      </w:r>
       <w:bookmarkEnd w:id="10"/>
-      <w:bookmarkEnd w:id="11"/>
-      <w:bookmarkEnd w:id="12"/>
     </w:p>
     <w:p>
       <w:r>
@@ -4318,8 +4237,8 @@
       <w:pPr>
         <w:pStyle w:val="Title"/>
       </w:pPr>
-      <w:bookmarkStart w:id="13" w:name="_Ref513906708"/>
-      <w:bookmarkStart w:id="14" w:name="_Ref513906696"/>
+      <w:bookmarkStart w:id="11" w:name="_Ref513906708"/>
+      <w:bookmarkStart w:id="12" w:name="_Ref513906696"/>
       <w:r>
         <w:t xml:space="preserve">Slika </w:t>
       </w:r>
@@ -4342,11 +4261,11 @@
           <w:t>3</w:t>
         </w:r>
       </w:fldSimple>
-      <w:bookmarkEnd w:id="13"/>
+      <w:bookmarkEnd w:id="11"/>
       <w:r>
         <w:t xml:space="preserve"> Određivanje identifikatora bloka na osnovu podataka u bloku</w:t>
       </w:r>
-      <w:bookmarkEnd w:id="14"/>
+      <w:bookmarkEnd w:id="12"/>
     </w:p>
     <w:p>
       <w:r>
@@ -4478,7 +4397,7 @@
       <w:pPr>
         <w:pStyle w:val="Title"/>
       </w:pPr>
-      <w:bookmarkStart w:id="15" w:name="_Ref513907057"/>
+      <w:bookmarkStart w:id="13" w:name="_Ref513907057"/>
       <w:r>
         <w:t xml:space="preserve">Slika </w:t>
       </w:r>
@@ -4501,7 +4420,7 @@
           <w:t>4</w:t>
         </w:r>
       </w:fldSimple>
-      <w:bookmarkEnd w:id="15"/>
+      <w:bookmarkEnd w:id="13"/>
       <w:r>
         <w:t xml:space="preserve"> Identifikator bloka se promijenio prilikom promjene podatka unutar bloka</w:t>
       </w:r>
@@ -4510,14 +4429,14 @@
       <w:pPr>
         <w:pStyle w:val="Heading3"/>
       </w:pPr>
-      <w:bookmarkStart w:id="16" w:name="_Toc514528111"/>
+      <w:bookmarkStart w:id="14" w:name="_Toc514578247"/>
       <w:r>
         <w:t>Identifikator</w:t>
       </w:r>
       <w:r>
         <w:t xml:space="preserve"> prethodnog bloka</w:t>
       </w:r>
-      <w:bookmarkEnd w:id="16"/>
+      <w:bookmarkEnd w:id="14"/>
     </w:p>
     <w:p>
       <w:r>
@@ -4626,7 +4545,7 @@
       <w:pPr>
         <w:pStyle w:val="Title"/>
       </w:pPr>
-      <w:bookmarkStart w:id="17" w:name="_Ref513903655"/>
+      <w:bookmarkStart w:id="15" w:name="_Ref513903655"/>
       <w:r>
         <w:t xml:space="preserve">Slika </w:t>
       </w:r>
@@ -4649,7 +4568,7 @@
           <w:t>5</w:t>
         </w:r>
       </w:fldSimple>
-      <w:bookmarkEnd w:id="17"/>
+      <w:bookmarkEnd w:id="15"/>
       <w:r>
         <w:t xml:space="preserve"> </w:t>
       </w:r>
@@ -4746,7 +4665,7 @@
       <w:pPr>
         <w:pStyle w:val="Title"/>
       </w:pPr>
-      <w:bookmarkStart w:id="18" w:name="_Ref513904025"/>
+      <w:bookmarkStart w:id="16" w:name="_Ref513904025"/>
       <w:r>
         <w:t xml:space="preserve">Slika </w:t>
       </w:r>
@@ -4769,7 +4688,7 @@
           <w:t>6</w:t>
         </w:r>
       </w:fldSimple>
-      <w:bookmarkEnd w:id="18"/>
+      <w:bookmarkEnd w:id="16"/>
       <w:r>
         <w:t>Primjer puknuća lanca blokova</w:t>
       </w:r>
@@ -4923,7 +4842,7 @@
       <w:pPr>
         <w:pStyle w:val="Title"/>
       </w:pPr>
-      <w:bookmarkStart w:id="19" w:name="_Ref513904881"/>
+      <w:bookmarkStart w:id="17" w:name="_Ref513904881"/>
       <w:r>
         <w:t xml:space="preserve">Slika </w:t>
       </w:r>
@@ -4946,62 +4865,62 @@
           <w:t>7</w:t>
         </w:r>
       </w:fldSimple>
+      <w:bookmarkEnd w:id="17"/>
+      <w:r>
+        <w:t>Vrijeme potrebno za nastanak novog bloka</w:t>
+      </w:r>
+    </w:p>
+    <w:p>
+      <w:pPr>
+        <w:pStyle w:val="Heading2"/>
+      </w:pPr>
+      <w:bookmarkStart w:id="18" w:name="_Toc514578248"/>
+      <w:r>
+        <w:t>Karakteristike</w:t>
+      </w:r>
+      <w:r>
+        <w:t xml:space="preserve"> i mehanizmi</w:t>
+      </w:r>
+      <w:r>
+        <w:t xml:space="preserve"> lanca blokova</w:t>
+      </w:r>
+      <w:bookmarkEnd w:id="18"/>
+    </w:p>
+    <w:p>
+      <w:pPr>
+        <w:pStyle w:val="Heading3"/>
+      </w:pPr>
+      <w:bookmarkStart w:id="19" w:name="_Ref513905328"/>
+      <w:bookmarkStart w:id="20" w:name="_Toc514578249"/>
+      <w:r>
+        <w:t xml:space="preserve">Dokaz o radu (engl. </w:t>
+      </w:r>
+      <w:proofErr w:type="spellStart"/>
+      <w:r>
+        <w:t>Proof</w:t>
+      </w:r>
+      <w:proofErr w:type="spellEnd"/>
+      <w:r>
+        <w:t xml:space="preserve"> </w:t>
+      </w:r>
+      <w:proofErr w:type="spellStart"/>
+      <w:r>
+        <w:t>of</w:t>
+      </w:r>
+      <w:proofErr w:type="spellEnd"/>
+      <w:r>
+        <w:t xml:space="preserve"> </w:t>
+      </w:r>
+      <w:proofErr w:type="spellStart"/>
+      <w:r>
+        <w:t>work</w:t>
+      </w:r>
+      <w:proofErr w:type="spellEnd"/>
+      <w:r>
+        <w:t>)</w:t>
+      </w:r>
       <w:bookmarkEnd w:id="19"/>
-      <w:r>
-        <w:t>Vrijeme potrebno za nastanak novog bloka</w:t>
-      </w:r>
-    </w:p>
-    <w:p>
-      <w:pPr>
-        <w:pStyle w:val="Heading2"/>
-      </w:pPr>
-      <w:bookmarkStart w:id="20" w:name="_Toc514528112"/>
-      <w:r>
-        <w:t>Karakteristike</w:t>
-      </w:r>
-      <w:r>
-        <w:t xml:space="preserve"> i mehanizmi</w:t>
-      </w:r>
-      <w:r>
-        <w:t xml:space="preserve"> lanca blokova</w:t>
-      </w:r>
       <w:bookmarkEnd w:id="20"/>
-    </w:p>
-    <w:p>
-      <w:pPr>
-        <w:pStyle w:val="Heading3"/>
-      </w:pPr>
-      <w:bookmarkStart w:id="21" w:name="_Ref513905328"/>
-      <w:bookmarkStart w:id="22" w:name="_Toc514528113"/>
-      <w:r>
-        <w:t xml:space="preserve">Dokaz o radu (engl. </w:t>
-      </w:r>
-      <w:proofErr w:type="spellStart"/>
-      <w:r>
-        <w:t>Proof</w:t>
-      </w:r>
-      <w:proofErr w:type="spellEnd"/>
-      <w:r>
-        <w:t xml:space="preserve"> </w:t>
-      </w:r>
-      <w:proofErr w:type="spellStart"/>
-      <w:r>
-        <w:t>of</w:t>
-      </w:r>
-      <w:proofErr w:type="spellEnd"/>
-      <w:r>
-        <w:t xml:space="preserve"> </w:t>
-      </w:r>
-      <w:proofErr w:type="spellStart"/>
-      <w:r>
-        <w:t>work</w:t>
-      </w:r>
-      <w:proofErr w:type="spellEnd"/>
-      <w:r>
-        <w:t>)</w:t>
-      </w:r>
-      <w:bookmarkEnd w:id="21"/>
-      <w:bookmarkEnd w:id="22"/>
     </w:p>
     <w:p>
       <w:r>
@@ -5217,7 +5136,7 @@
       <w:pPr>
         <w:pStyle w:val="Title"/>
       </w:pPr>
-      <w:bookmarkStart w:id="23" w:name="_Ref513907587"/>
+      <w:bookmarkStart w:id="21" w:name="_Ref513907587"/>
       <w:r>
         <w:t xml:space="preserve">Slika </w:t>
       </w:r>
@@ -5240,7 +5159,7 @@
           <w:t>8</w:t>
         </w:r>
       </w:fldSimple>
-      <w:bookmarkEnd w:id="23"/>
+      <w:bookmarkEnd w:id="21"/>
       <w:r>
         <w:t xml:space="preserve"> Pronalazak ispravnog identifikator bloka nakon mijenjanja podataka u bloku</w:t>
       </w:r>
@@ -5249,11 +5168,11 @@
       <w:pPr>
         <w:pStyle w:val="Heading3"/>
       </w:pPr>
-      <w:bookmarkStart w:id="24" w:name="_Toc514528114"/>
+      <w:bookmarkStart w:id="22" w:name="_Toc514578250"/>
       <w:r>
         <w:t>Distribuiranost</w:t>
       </w:r>
-      <w:bookmarkEnd w:id="24"/>
+      <w:bookmarkEnd w:id="22"/>
     </w:p>
     <w:p>
       <w:r>
@@ -5360,7 +5279,7 @@
       <w:pPr>
         <w:pStyle w:val="Title"/>
       </w:pPr>
-      <w:bookmarkStart w:id="25" w:name="_Ref514008905"/>
+      <w:bookmarkStart w:id="23" w:name="_Ref514008905"/>
       <w:r>
         <w:t xml:space="preserve">Slika </w:t>
       </w:r>
@@ -5383,7 +5302,7 @@
           <w:t>9</w:t>
         </w:r>
       </w:fldSimple>
-      <w:bookmarkEnd w:id="25"/>
+      <w:bookmarkEnd w:id="23"/>
       <w:r>
         <w:t xml:space="preserve"> Svaki sudionik na mreži ima vlastitu kopiju lanca blokova</w:t>
       </w:r>
@@ -5553,7 +5472,7 @@
       <w:pPr>
         <w:pStyle w:val="Title"/>
       </w:pPr>
-      <w:bookmarkStart w:id="26" w:name="_Ref514009170"/>
+      <w:bookmarkStart w:id="24" w:name="_Ref514009170"/>
       <w:r>
         <w:t xml:space="preserve">Slika </w:t>
       </w:r>
@@ -5576,7 +5495,7 @@
           <w:t>10</w:t>
         </w:r>
       </w:fldSimple>
-      <w:bookmarkEnd w:id="26"/>
+      <w:bookmarkEnd w:id="24"/>
       <w:r>
         <w:t xml:space="preserve"> Rudari (engl. </w:t>
       </w:r>
@@ -5609,11 +5528,11 @@
       <w:pPr>
         <w:pStyle w:val="Heading3"/>
       </w:pPr>
-      <w:bookmarkStart w:id="27" w:name="_Toc514528115"/>
+      <w:bookmarkStart w:id="25" w:name="_Toc514578251"/>
       <w:r>
         <w:t>Decentraliziranost</w:t>
       </w:r>
-      <w:bookmarkEnd w:id="27"/>
+      <w:bookmarkEnd w:id="25"/>
     </w:p>
     <w:p>
       <w:r>
@@ -5633,11 +5552,11 @@
       <w:pPr>
         <w:pStyle w:val="Heading2"/>
       </w:pPr>
-      <w:bookmarkStart w:id="28" w:name="_Toc514528116"/>
+      <w:bookmarkStart w:id="26" w:name="_Toc514578252"/>
       <w:r>
         <w:t>Kako ustvari radi lanac blokova?</w:t>
       </w:r>
-      <w:bookmarkEnd w:id="28"/>
+      <w:bookmarkEnd w:id="26"/>
     </w:p>
     <w:p>
       <w:r>
@@ -6134,7 +6053,7 @@
       <w:pPr>
         <w:pStyle w:val="Title"/>
       </w:pPr>
-      <w:bookmarkStart w:id="29" w:name="_Ref514089500"/>
+      <w:bookmarkStart w:id="27" w:name="_Ref514089500"/>
       <w:r>
         <w:t xml:space="preserve">Slika </w:t>
       </w:r>
@@ -6157,7 +6076,7 @@
           <w:t>14</w:t>
         </w:r>
       </w:fldSimple>
-      <w:bookmarkEnd w:id="29"/>
+      <w:bookmarkEnd w:id="27"/>
       <w:r>
         <w:t xml:space="preserve"> Kopiranje transakcije n puta nakon što se potpiše kao ispravna</w:t>
       </w:r>
@@ -6563,7 +6482,7 @@
       <w:pPr>
         <w:pStyle w:val="Title"/>
       </w:pPr>
-      <w:bookmarkStart w:id="30" w:name="_Ref514253460"/>
+      <w:bookmarkStart w:id="28" w:name="_Ref514253460"/>
       <w:r>
         <w:t xml:space="preserve">Slika </w:t>
       </w:r>
@@ -6586,7 +6505,7 @@
           <w:t>17</w:t>
         </w:r>
       </w:fldSimple>
-      <w:bookmarkEnd w:id="30"/>
+      <w:bookmarkEnd w:id="28"/>
       <w:r>
         <w:t xml:space="preserve"> Grananje Bobovog lanca uslijed pokušaja prevare</w:t>
       </w:r>
@@ -6687,7 +6606,7 @@
       <w:pPr>
         <w:pStyle w:val="Title"/>
       </w:pPr>
-      <w:bookmarkStart w:id="31" w:name="_Ref514253587"/>
+      <w:bookmarkStart w:id="29" w:name="_Ref514253587"/>
       <w:r>
         <w:t xml:space="preserve">Slika </w:t>
       </w:r>
@@ -6710,7 +6629,7 @@
           <w:t>18</w:t>
         </w:r>
       </w:fldSimple>
-      <w:bookmarkEnd w:id="31"/>
+      <w:bookmarkEnd w:id="29"/>
       <w:r>
         <w:t xml:space="preserve"> Uvijek se vjeruje lancu u kojeg je uloženo više rada</w:t>
       </w:r>
@@ -6924,34 +6843,34 @@
       <w:pPr>
         <w:pStyle w:val="Heading1"/>
       </w:pPr>
-      <w:bookmarkStart w:id="32" w:name="_Toc514528117"/>
+      <w:bookmarkStart w:id="30" w:name="_Toc514578253"/>
       <w:r>
         <w:lastRenderedPageBreak/>
         <w:t>DECENTRALIZIRANE APLIKACIJE</w:t>
       </w:r>
+      <w:bookmarkEnd w:id="30"/>
+    </w:p>
+    <w:p>
+      <w:pPr>
+        <w:pStyle w:val="Heading2"/>
+      </w:pPr>
+      <w:bookmarkStart w:id="31" w:name="_Ref514528226"/>
+      <w:bookmarkStart w:id="32" w:name="_Toc514578254"/>
+      <w:r>
+        <w:t>Pametni ugovori</w:t>
+      </w:r>
+      <w:bookmarkEnd w:id="31"/>
       <w:bookmarkEnd w:id="32"/>
     </w:p>
     <w:p>
       <w:pPr>
-        <w:pStyle w:val="Heading2"/>
-      </w:pPr>
-      <w:bookmarkStart w:id="33" w:name="_Toc514528118"/>
-      <w:bookmarkStart w:id="34" w:name="_Ref514528226"/>
-      <w:r>
-        <w:t>Pametni ugovori</w:t>
+        <w:pStyle w:val="Heading3"/>
+      </w:pPr>
+      <w:bookmarkStart w:id="33" w:name="_Toc514578255"/>
+      <w:r>
+        <w:t>Općenito o pametnim ugovorima</w:t>
       </w:r>
       <w:bookmarkEnd w:id="33"/>
-      <w:bookmarkEnd w:id="34"/>
-    </w:p>
-    <w:p>
-      <w:pPr>
-        <w:pStyle w:val="Heading3"/>
-      </w:pPr>
-      <w:bookmarkStart w:id="35" w:name="_Toc514528119"/>
-      <w:r>
-        <w:t>Općenito o pametnim ugovorima</w:t>
-      </w:r>
-      <w:bookmarkEnd w:id="35"/>
     </w:p>
     <w:p>
       <w:r>
@@ -7128,7 +7047,7 @@
       <w:pPr>
         <w:pStyle w:val="Title"/>
       </w:pPr>
-      <w:bookmarkStart w:id="36" w:name="_Ref514492492"/>
+      <w:bookmarkStart w:id="34" w:name="_Ref514492492"/>
       <w:r>
         <w:t xml:space="preserve">Slika </w:t>
       </w:r>
@@ -7151,7 +7070,7 @@
           <w:t>1</w:t>
         </w:r>
       </w:fldSimple>
-      <w:bookmarkEnd w:id="36"/>
+      <w:bookmarkEnd w:id="34"/>
       <w:r>
         <w:t xml:space="preserve"> </w:t>
       </w:r>
@@ -7369,7 +7288,7 @@
       <w:pPr>
         <w:pStyle w:val="Title"/>
       </w:pPr>
-      <w:bookmarkStart w:id="37" w:name="_Ref514493083"/>
+      <w:bookmarkStart w:id="35" w:name="_Ref514493083"/>
       <w:r>
         <w:t xml:space="preserve">Slika </w:t>
       </w:r>
@@ -7392,7 +7311,7 @@
           <w:t>3</w:t>
         </w:r>
       </w:fldSimple>
-      <w:bookmarkEnd w:id="37"/>
+      <w:bookmarkEnd w:id="35"/>
       <w:r>
         <w:t xml:space="preserve"> Sponzori novac prebacuju na pametni ugovor</w:t>
       </w:r>
@@ -7422,11 +7341,11 @@
       <w:pPr>
         <w:pStyle w:val="Heading3"/>
       </w:pPr>
-      <w:bookmarkStart w:id="38" w:name="_Toc514528120"/>
+      <w:bookmarkStart w:id="36" w:name="_Toc514578256"/>
       <w:r>
         <w:t>Primjena pametnih ugovora u decentraliziranoj aplikaciji</w:t>
       </w:r>
-      <w:bookmarkEnd w:id="38"/>
+      <w:bookmarkEnd w:id="36"/>
     </w:p>
     <w:p>
       <w:r>
@@ -7626,7 +7545,7 @@
       <w:pPr>
         <w:pStyle w:val="Title"/>
       </w:pPr>
-      <w:bookmarkStart w:id="39" w:name="_Ref514494781"/>
+      <w:bookmarkStart w:id="37" w:name="_Ref514494781"/>
       <w:r>
         <w:t xml:space="preserve">Slika </w:t>
       </w:r>
@@ -7649,7 +7568,7 @@
           <w:t>4</w:t>
         </w:r>
       </w:fldSimple>
-      <w:bookmarkEnd w:id="39"/>
+      <w:bookmarkEnd w:id="37"/>
       <w:r>
         <w:t xml:space="preserve"> Pam</w:t>
       </w:r>
@@ -7842,11 +7761,11 @@
       <w:pPr>
         <w:pStyle w:val="Heading2"/>
       </w:pPr>
-      <w:bookmarkStart w:id="40" w:name="_Toc514528121"/>
+      <w:bookmarkStart w:id="38" w:name="_Toc514578257"/>
       <w:r>
         <w:t>Korisničko sučelje</w:t>
       </w:r>
-      <w:bookmarkEnd w:id="40"/>
+      <w:bookmarkEnd w:id="38"/>
     </w:p>
     <w:p>
       <w:r>
@@ -7988,7 +7907,7 @@
       <w:pPr>
         <w:pStyle w:val="Title"/>
       </w:pPr>
-      <w:bookmarkStart w:id="41" w:name="_Ref514526179"/>
+      <w:bookmarkStart w:id="39" w:name="_Ref514526179"/>
       <w:r>
         <w:t xml:space="preserve">Slika </w:t>
       </w:r>
@@ -8011,7 +7930,7 @@
           <w:t>5</w:t>
         </w:r>
       </w:fldSimple>
-      <w:bookmarkEnd w:id="41"/>
+      <w:bookmarkEnd w:id="39"/>
       <w:r>
         <w:t xml:space="preserve"> Izgled korisničkog sučelja aplikacije za glasanje</w:t>
       </w:r>
@@ -8112,7 +8031,7 @@
       <w:pPr>
         <w:pStyle w:val="Title"/>
       </w:pPr>
-      <w:bookmarkStart w:id="42" w:name="_Ref514526238"/>
+      <w:bookmarkStart w:id="40" w:name="_Ref514526238"/>
       <w:r>
         <w:t xml:space="preserve">Slika </w:t>
       </w:r>
@@ -8135,7 +8054,7 @@
           <w:t>6</w:t>
         </w:r>
       </w:fldSimple>
-      <w:bookmarkEnd w:id="42"/>
+      <w:bookmarkEnd w:id="40"/>
       <w:r>
         <w:t xml:space="preserve"> Stranica na kojoj se prikazuju rezultati glasanja</w:t>
       </w:r>
@@ -8165,11 +8084,11 @@
       <w:pPr>
         <w:pStyle w:val="Heading2"/>
       </w:pPr>
-      <w:bookmarkStart w:id="43" w:name="_Toc514528122"/>
+      <w:bookmarkStart w:id="41" w:name="_Toc514578258"/>
       <w:r>
         <w:t>Pametni ugovori u praksi – jesu li uistinu toliko sigurni?</w:t>
       </w:r>
-      <w:bookmarkEnd w:id="43"/>
+      <w:bookmarkEnd w:id="41"/>
     </w:p>
     <w:p>
       <w:r>
@@ -8198,34 +8117,70 @@
       <w:pPr>
         <w:pStyle w:val="Heading1"/>
       </w:pPr>
-      <w:bookmarkStart w:id="44" w:name="_Toc514528123"/>
+      <w:bookmarkStart w:id="42" w:name="_Toc514578259"/>
       <w:r>
         <w:lastRenderedPageBreak/>
         <w:t>ZAKLJUČAK</w:t>
       </w:r>
-      <w:bookmarkEnd w:id="44"/>
+      <w:bookmarkEnd w:id="42"/>
+    </w:p>
+    <w:p>
+      <w:r>
+        <w:t xml:space="preserve">Iako su danas najviše rasprostranjene, centralizirane aplikacije imaju veliki broj nedostataka. Svi ti spomenuti nedostaci otvaraju prostor za novu generaciju aplikacija. Novu generaciju aplikacija predstavljaju upravo decentralizirane aplikacije kod kojih nema jednog centralnog čvora na kojem se nalazi cijela aplikacija, nego se taj sustav sastoji od velikog broja čvorova od kojih svaki sadrži svoju kopiju aplikacije. To rezultira tome da pad jednog čvora ne znači pad kompletnog sustava što može biti veliki problem ukoliko se radi o veoma bitnim sustavima. </w:t>
+      </w:r>
+    </w:p>
+    <w:p>
+      <w:r>
+        <w:t>U ovom radu smo također objasnili sigurnosne aspekte decentraliziranih aplikacija. Upravo zbog velike sigurnosti doživjele su tako veliki BOOM. Iako su još u ranim začecima, glavna ideja sigurnosti je objašnjena u ovom radu koja će sigurno predstavljati temelj za njihovu buduću nadogradnju.</w:t>
+      </w:r>
+    </w:p>
+    <w:p>
+      <w:r>
+        <w:t xml:space="preserve">Na kraju ovog rada trebali bi biti sposobni objasniti prednosti decentraliziranih aplikacija, osnovne sastavnice lanca blokova te osnovne sigurnosne mehanizme. Također, trebali bi dobiti i osnovno znanje o načinu stvaranja decentraliziranih aplikacija. U ovom radu na </w:t>
+      </w:r>
+      <w:r>
+        <w:t xml:space="preserve">primjeru jednostavne aplikacije </w:t>
+      </w:r>
+      <w:r>
+        <w:t>za glasanje objedinili smo sve važne pojmove na konkretnom praktičnom primjeru.</w:t>
+      </w:r>
+    </w:p>
+    <w:p>
+      <w:r>
+        <w:t>Na kraju ovog rada mogu iznijeti zaključak da će decentralizirane aplikacije sigurno predstavljati važnu ulogu u budućnosti</w:t>
+      </w:r>
+      <w:r>
+        <w:t>. Ukoliko se to i ne dogodi (što je vrlo malo vjerojatno), glavni temelj na koji se oslanjaju ovakve aplikacije će zasigurno naći uporabu u nekim novim idejama upravo zbog niza prednosti koje smo objasnili u ovom radu.</w:t>
+      </w:r>
+    </w:p>
+    <w:p>
+      <w:r>
+        <w:t>Kako bilo da bilo, decentralizirane aplikacije donijele su jedan novi način razmišljanja što predstavlja veliko osvježenje u odnosu na dosadašnje klasične aplikacije. Moguće je da upravo ova tehnologija dovede do razvoja još boljih i naprednijih ideja te neke nove slijedeće generacije aplikacija.</w:t>
+      </w:r>
+      <w:bookmarkStart w:id="43" w:name="_GoBack"/>
+      <w:bookmarkEnd w:id="43"/>
     </w:p>
     <w:p>
       <w:pPr>
         <w:pStyle w:val="Heading1"/>
       </w:pPr>
-      <w:bookmarkStart w:id="45" w:name="_Toc514528124"/>
+      <w:bookmarkStart w:id="44" w:name="_Toc514578260"/>
       <w:r>
         <w:lastRenderedPageBreak/>
         <w:t>POPIS OZNAKA I KRATICA</w:t>
       </w:r>
-      <w:bookmarkEnd w:id="45"/>
+      <w:bookmarkEnd w:id="44"/>
     </w:p>
     <w:p>
       <w:pPr>
         <w:pStyle w:val="Heading1"/>
       </w:pPr>
-      <w:bookmarkStart w:id="46" w:name="_Toc514528125"/>
+      <w:bookmarkStart w:id="45" w:name="_Toc514578261"/>
       <w:r>
         <w:lastRenderedPageBreak/>
         <w:t>LITERATURA</w:t>
       </w:r>
-      <w:bookmarkEnd w:id="46"/>
+      <w:bookmarkEnd w:id="45"/>
     </w:p>
     <w:p/>
     <w:sectPr>
@@ -8315,7 +8270,7 @@
           <w:rPr>
             <w:noProof/>
           </w:rPr>
-          <w:t>18</w:t>
+          <w:t>24</w:t>
         </w:r>
         <w:r>
           <w:rPr>
@@ -10843,7 +10798,7 @@
 </file>
 
 <file path=customXml/itemProps1.xml><?xml version="1.0" encoding="utf-8"?>
-<ds:datastoreItem xmlns:ds="http://schemas.openxmlformats.org/officeDocument/2006/customXml" ds:itemID="{5E91E026-E938-40BA-B383-51D240E5A864}">
+<ds:datastoreItem xmlns:ds="http://schemas.openxmlformats.org/officeDocument/2006/customXml" ds:itemID="{EDBB6654-EDD7-4EB9-899F-E10F7C16385D}">
   <ds:schemaRefs>
     <ds:schemaRef ds:uri="http://schemas.openxmlformats.org/officeDocument/2006/bibliography"/>
   </ds:schemaRefs>

</xml_diff>